<commit_message>
Adding Shell Sort analysis research.
</commit_message>
<xml_diff>
--- a/Análise Dos Algoritmos.docx
+++ b/Análise Dos Algoritmos.docx
@@ -10,6 +10,8 @@
           <w:rFonts w:ascii="Arial" w:hAnsi="Arial" w:cs="Arial"/>
         </w:rPr>
       </w:pPr>
+      <w:bookmarkStart w:id="0" w:name="_top"/>
+      <w:bookmarkEnd w:id="0"/>
       <w:r>
         <w:rPr>
           <w:rFonts w:ascii="Arial" w:hAnsi="Arial" w:cs="Arial"/>
@@ -148,7 +150,6 @@
       <w:r>
         <w:rPr>
           <w:rStyle w:val="Ttulo1Char"/>
-          <w:rFonts w:ascii="Arial" w:hAnsi="Arial" w:cs="Arial"/>
         </w:rPr>
         <w:t>Insertion</w:t>
       </w:r>
@@ -156,7 +157,6 @@
       <w:r>
         <w:rPr>
           <w:rStyle w:val="Ttulo1Char"/>
-          <w:rFonts w:ascii="Arial" w:hAnsi="Arial" w:cs="Arial"/>
         </w:rPr>
         <w:t xml:space="preserve"> </w:t>
       </w:r>
@@ -164,7 +164,6 @@
       <w:r>
         <w:rPr>
           <w:rStyle w:val="Ttulo1Char"/>
-          <w:rFonts w:ascii="Arial" w:hAnsi="Arial" w:cs="Arial"/>
         </w:rPr>
         <w:t>Sort</w:t>
       </w:r>
@@ -180,7 +179,21 @@
           <w:rStyle w:val="Ttulo2Char"/>
           <w:rFonts w:ascii="Arial" w:hAnsi="Arial" w:cs="Arial"/>
         </w:rPr>
-        <w:t>Ideia geral:</w:t>
+        <w:t xml:space="preserve">Ideia </w:t>
+      </w:r>
+      <w:r>
+        <w:rPr>
+          <w:rStyle w:val="Ttulo2Char"/>
+          <w:rFonts w:ascii="Arial" w:hAnsi="Arial" w:cs="Arial"/>
+        </w:rPr>
+        <w:t>G</w:t>
+      </w:r>
+      <w:r>
+        <w:rPr>
+          <w:rStyle w:val="Ttulo2Char"/>
+          <w:rFonts w:ascii="Arial" w:hAnsi="Arial" w:cs="Arial"/>
+        </w:rPr>
+        <w:t>eral:</w:t>
       </w:r>
     </w:p>
     <w:p>
@@ -469,13 +482,7 @@
         <w:rPr>
           <w:rFonts w:ascii="Arial" w:hAnsi="Arial" w:cs="Arial"/>
         </w:rPr>
-        <w:t>)</w:t>
-      </w:r>
-      <w:r>
-        <w:rPr>
-          <w:rFonts w:ascii="Arial" w:hAnsi="Arial" w:cs="Arial"/>
-        </w:rPr>
-        <w:t xml:space="preserve"> </w:t>
+        <w:t xml:space="preserve">) </w:t>
       </w:r>
       <w:r>
         <w:rPr>
@@ -531,25 +538,7 @@
         <w:rPr>
           <w:rFonts w:ascii="Arial" w:hAnsi="Arial" w:cs="Arial"/>
         </w:rPr>
-        <w:t>)</w:t>
-      </w:r>
-      <w:r>
-        <w:rPr>
-          <w:rFonts w:ascii="Arial" w:hAnsi="Arial" w:cs="Arial"/>
-        </w:rPr>
-        <w:t xml:space="preserve"> (2</w:t>
-      </w:r>
-      <w:r>
-        <w:rPr>
-          <w:rFonts w:ascii="Arial" w:hAnsi="Arial" w:cs="Arial"/>
-        </w:rPr>
-        <w:t xml:space="preserve"> &lt; </w:t>
-      </w:r>
-      <w:r>
-        <w:rPr>
-          <w:rFonts w:ascii="Arial" w:hAnsi="Arial" w:cs="Arial"/>
-        </w:rPr>
-        <w:t xml:space="preserve">4) </w:t>
+        <w:t xml:space="preserve">) (2 &lt; 4) </w:t>
       </w:r>
       <w:r>
         <w:rPr>
@@ -581,31 +570,7 @@
         <w:rPr>
           <w:rFonts w:ascii="Arial" w:hAnsi="Arial" w:cs="Arial"/>
         </w:rPr>
-        <w:t xml:space="preserve">) </w:t>
-      </w:r>
-      <w:r>
-        <w:rPr>
-          <w:rFonts w:ascii="Arial" w:hAnsi="Arial" w:cs="Arial"/>
-        </w:rPr>
-        <w:t xml:space="preserve">(8 </w:t>
-      </w:r>
-      <w:r>
-        <w:rPr>
-          <w:rFonts w:ascii="Arial" w:hAnsi="Arial" w:cs="Arial"/>
-        </w:rPr>
-        <w:t xml:space="preserve">&lt; </w:t>
-      </w:r>
-      <w:r>
-        <w:rPr>
-          <w:rFonts w:ascii="Arial" w:hAnsi="Arial" w:cs="Arial"/>
-        </w:rPr>
-        <w:t>10 &amp;&amp; 8 &gt; 7)</w:t>
-      </w:r>
-      <w:r>
-        <w:rPr>
-          <w:rFonts w:ascii="Arial" w:hAnsi="Arial" w:cs="Arial"/>
-        </w:rPr>
-        <w:t xml:space="preserve"> </w:t>
+        <w:t xml:space="preserve">) (8 &lt; 10 &amp;&amp; 8 &gt; 7) </w:t>
       </w:r>
       <w:r>
         <w:rPr>
@@ -617,19 +582,7 @@
         <w:rPr>
           <w:rFonts w:ascii="Arial" w:hAnsi="Arial" w:cs="Arial"/>
         </w:rPr>
-        <w:t xml:space="preserve"> 2-4-7-</w:t>
-      </w:r>
-      <w:r>
-        <w:rPr>
-          <w:rFonts w:ascii="Arial" w:hAnsi="Arial" w:cs="Arial"/>
-        </w:rPr>
-        <w:t>8-</w:t>
-      </w:r>
-      <w:r>
-        <w:rPr>
-          <w:rFonts w:ascii="Arial" w:hAnsi="Arial" w:cs="Arial"/>
-        </w:rPr>
-        <w:t>10</w:t>
+        <w:t xml:space="preserve"> 2-4-7-8-10</w:t>
       </w:r>
     </w:p>
     <w:p>
@@ -785,37 +738,7 @@
         <w:rPr>
           <w:rFonts w:ascii="Arial" w:hAnsi="Arial" w:cs="Arial"/>
         </w:rPr>
-        <w:t xml:space="preserve"> é maior que o primeiro elemento (9) então ele é colocado a sua direita, mas nesse caso 5 &lt; 9, logo ele é inserido à esquerda de 9. Gerando o vetor: </w:t>
-      </w:r>
-      <w:r>
-        <w:rPr>
-          <w:rFonts w:ascii="Arial" w:hAnsi="Arial" w:cs="Arial"/>
-        </w:rPr>
-        <w:t>|</w:t>
-      </w:r>
-      <w:r>
-        <w:rPr>
-          <w:rFonts w:ascii="Arial" w:hAnsi="Arial" w:cs="Arial"/>
-        </w:rPr>
-        <w:t>5</w:t>
-      </w:r>
-      <w:r>
-        <w:rPr>
-          <w:rFonts w:ascii="Arial" w:hAnsi="Arial" w:cs="Arial"/>
-        </w:rPr>
-        <w:t>|</w:t>
-      </w:r>
-      <w:r>
-        <w:rPr>
-          <w:rFonts w:ascii="Arial" w:hAnsi="Arial" w:cs="Arial"/>
-        </w:rPr>
-        <w:t>9</w:t>
-      </w:r>
-      <w:r>
-        <w:rPr>
-          <w:rFonts w:ascii="Arial" w:hAnsi="Arial" w:cs="Arial"/>
-        </w:rPr>
-        <w:t>|1|4|3|</w:t>
+        <w:t xml:space="preserve"> é maior que o primeiro elemento (9) então ele é colocado a sua direita, mas nesse caso 5 &lt; 9, logo ele é inserido à esquerda de 9. Gerando o vetor: |5|9|1|4|3|</w:t>
       </w:r>
       <w:r>
         <w:rPr>
@@ -913,19 +836,7 @@
         <w:rPr>
           <w:rFonts w:ascii="Arial" w:hAnsi="Arial" w:cs="Arial"/>
         </w:rPr>
-        <w:t>|5|9|</w:t>
-      </w:r>
-      <w:r>
-        <w:rPr>
-          <w:rFonts w:ascii="Arial" w:hAnsi="Arial" w:cs="Arial"/>
-        </w:rPr>
-        <w:t>9</w:t>
-      </w:r>
-      <w:r>
-        <w:rPr>
-          <w:rFonts w:ascii="Arial" w:hAnsi="Arial" w:cs="Arial"/>
-        </w:rPr>
-        <w:t>|4|3|</w:t>
+        <w:t>|5|9|9|4|3|</w:t>
       </w:r>
       <w:r>
         <w:rPr>
@@ -938,61 +849,7 @@
         <w:rPr>
           <w:rFonts w:ascii="Arial" w:hAnsi="Arial" w:cs="Arial"/>
         </w:rPr>
-        <w:t>|5|</w:t>
-      </w:r>
-      <w:r>
-        <w:rPr>
-          <w:rFonts w:ascii="Arial" w:hAnsi="Arial" w:cs="Arial"/>
-        </w:rPr>
-        <w:t>5</w:t>
-      </w:r>
-      <w:r>
-        <w:rPr>
-          <w:rFonts w:ascii="Arial" w:hAnsi="Arial" w:cs="Arial"/>
-        </w:rPr>
-        <w:t>|</w:t>
-      </w:r>
-      <w:r>
-        <w:rPr>
-          <w:rFonts w:ascii="Arial" w:hAnsi="Arial" w:cs="Arial"/>
-        </w:rPr>
-        <w:t>9</w:t>
-      </w:r>
-      <w:r>
-        <w:rPr>
-          <w:rFonts w:ascii="Arial" w:hAnsi="Arial" w:cs="Arial"/>
-        </w:rPr>
-        <w:t>|4|3|</w:t>
-      </w:r>
-      <w:r>
-        <w:rPr>
-          <w:rFonts w:ascii="Arial" w:hAnsi="Arial" w:cs="Arial"/>
-        </w:rPr>
-        <w:t xml:space="preserve">. Por fim insere-se o elemento no início do vetor gerando: </w:t>
-      </w:r>
-      <w:r>
-        <w:rPr>
-          <w:rFonts w:ascii="Arial" w:hAnsi="Arial" w:cs="Arial"/>
-        </w:rPr>
-        <w:t>|</w:t>
-      </w:r>
-      <w:r>
-        <w:rPr>
-          <w:rFonts w:ascii="Arial" w:hAnsi="Arial" w:cs="Arial"/>
-        </w:rPr>
-        <w:t>1</w:t>
-      </w:r>
-      <w:r>
-        <w:rPr>
-          <w:rFonts w:ascii="Arial" w:hAnsi="Arial" w:cs="Arial"/>
-        </w:rPr>
-        <w:t xml:space="preserve">|5|9|4|3|. </w:t>
-      </w:r>
-      <w:r>
-        <w:rPr>
-          <w:rFonts w:ascii="Arial" w:hAnsi="Arial" w:cs="Arial"/>
-        </w:rPr>
-        <w:t xml:space="preserve"> </w:t>
+        <w:t xml:space="preserve">|5|5|9|4|3|. Por fim insere-se o elemento no início do vetor gerando: |1|5|9|4|3|.  </w:t>
       </w:r>
     </w:p>
     <w:p>
@@ -1044,13 +901,7 @@
         <w:rPr>
           <w:rFonts w:ascii="Arial" w:hAnsi="Arial" w:cs="Arial"/>
         </w:rPr>
-        <w:t xml:space="preserve">. Gerando nos passos as seguintes situações: </w:t>
-      </w:r>
-      <w:r>
-        <w:rPr>
-          <w:rFonts w:ascii="Arial" w:hAnsi="Arial" w:cs="Arial"/>
-        </w:rPr>
-        <w:t>|1|5|9|</w:t>
+        <w:t>. Gerando nos passos as seguintes situações: |1|5|9|</w:t>
       </w:r>
       <w:r>
         <w:rPr>
@@ -1630,17 +1481,7 @@
           <w:szCs w:val="21"/>
           <w:shd w:val="clear" w:color="auto" w:fill="FFFFFF"/>
         </w:rPr>
-        <w:t>≅</w:t>
-      </w:r>
-      <w:r>
-        <w:rPr>
-          <w:rFonts w:ascii="Cambria Math" w:hAnsi="Cambria Math" w:cs="Cambria Math"/>
-          <w:color w:val="202124"/>
-          <w:sz w:val="21"/>
-          <w:szCs w:val="21"/>
-          <w:shd w:val="clear" w:color="auto" w:fill="FFFFFF"/>
-        </w:rPr>
-        <w:t xml:space="preserve"> </w:t>
+        <w:t xml:space="preserve">≅ </w:t>
       </w:r>
       <w:r>
         <w:rPr>
@@ -2075,34 +1916,2063 @@
       <w:pPr>
         <w:pStyle w:val="Legenda"/>
         <w:jc w:val="center"/>
-        <w:rPr>
-          <w:rFonts w:ascii="Arial" w:hAnsi="Arial" w:cs="Arial"/>
+      </w:pPr>
+      <w:r>
+        <w:t xml:space="preserve">Figura </w:t>
+      </w:r>
+      <w:r>
+        <w:fldChar w:fldCharType="begin"/>
+      </w:r>
+      <w:r>
+        <w:instrText xml:space="preserve"> SEQ Figura \* ARABIC </w:instrText>
+      </w:r>
+      <w:r>
+        <w:fldChar w:fldCharType="separate"/>
+      </w:r>
+      <w:r>
+        <w:rPr>
+          <w:noProof/>
+        </w:rPr>
+        <w:t>4</w:t>
+      </w:r>
+      <w:r>
+        <w:fldChar w:fldCharType="end"/>
+      </w:r>
+    </w:p>
+    <w:p>
+      <w:pPr>
+        <w:pStyle w:val="Ttulo1"/>
+      </w:pPr>
+      <w:r>
+        <w:t xml:space="preserve">Shell </w:t>
+      </w:r>
+      <w:proofErr w:type="spellStart"/>
+      <w:r>
+        <w:t>Sort</w:t>
+      </w:r>
+      <w:proofErr w:type="spellEnd"/>
+    </w:p>
+    <w:p>
+      <w:pPr>
+        <w:pStyle w:val="Ttulo2"/>
+      </w:pPr>
+      <w:r>
+        <w:t>Ideia Geral:</w:t>
+      </w:r>
+    </w:p>
+    <w:p>
+      <w:pPr>
+        <w:jc w:val="both"/>
+      </w:pPr>
+      <w:r>
+        <w:tab/>
+        <w:t xml:space="preserve">O algoritmo de ordenação Shell </w:t>
+      </w:r>
+      <w:proofErr w:type="spellStart"/>
+      <w:r>
+        <w:t>Sort</w:t>
+      </w:r>
+      <w:proofErr w:type="spellEnd"/>
+      <w:r>
+        <w:t xml:space="preserve"> tem como princípio classificar os elementos distantes uns dos outros e reduz sucessivamente o intervalo entre esses elementos a serem ordenados. É uma versão generalizada do </w:t>
+      </w:r>
+      <w:proofErr w:type="spellStart"/>
+      <w:r>
+        <w:t>Ins</w:t>
+      </w:r>
+      <w:r>
+        <w:t>e</w:t>
+      </w:r>
+      <w:r>
+        <w:t>rtion</w:t>
+      </w:r>
+      <w:proofErr w:type="spellEnd"/>
+      <w:r>
+        <w:t xml:space="preserve"> </w:t>
+      </w:r>
+      <w:proofErr w:type="spellStart"/>
+      <w:r>
+        <w:t>Sort</w:t>
+      </w:r>
+      <w:proofErr w:type="spellEnd"/>
+      <w:r>
+        <w:t xml:space="preserve"> como já estudado anteriormente.</w:t>
+      </w:r>
+    </w:p>
+    <w:p>
+      <w:pPr>
+        <w:jc w:val="both"/>
+      </w:pPr>
+      <w:r>
+        <w:tab/>
+        <w:t xml:space="preserve">Nesse método de ordenação os elementos em um intervalo </w:t>
+      </w:r>
+      <w:r>
+        <w:t>específico são</w:t>
+      </w:r>
+      <w:r>
+        <w:t xml:space="preserve"> ordenados. Esse intervalo entre os elementos vai gradualmente diminuindo baseado na sequencia usada. A sua performance depende do tipo de </w:t>
+      </w:r>
+      <w:r>
+        <w:t>sequência</w:t>
+      </w:r>
+      <w:r>
+        <w:t xml:space="preserve"> </w:t>
+      </w:r>
+      <w:r>
+        <w:t>inserida como input.</w:t>
+      </w:r>
+      <w:r>
+        <w:t xml:space="preserve"> </w:t>
+      </w:r>
+      <w:r>
+        <w:t>Esse método de ordenação é instável pelo fato de que não examina os elementos presentes entre os intervalos.</w:t>
+      </w:r>
+    </w:p>
+    <w:p>
+      <w:pPr>
+        <w:jc w:val="both"/>
+      </w:pPr>
+      <w:r>
+        <w:tab/>
+        <w:t>Há algumas diferentes maneiras de criar a sequencia do algoritmo, a versão original é dada por: N/2, N/4, ..., 1. Onde N é o n</w:t>
+      </w:r>
+      <w:r>
+        <w:rPr>
+          <w:vertAlign w:val="superscript"/>
+        </w:rPr>
+        <w:t>o</w:t>
+      </w:r>
+      <w:r>
+        <w:t xml:space="preserve"> de elementos do vetor(input).</w:t>
+      </w:r>
+      <w:r>
+        <w:t xml:space="preserve"> </w:t>
+      </w:r>
+    </w:p>
+    <w:p>
+      <w:pPr>
+        <w:jc w:val="both"/>
+      </w:pPr>
+      <w:r>
+        <w:tab/>
+        <w:t xml:space="preserve">Computacionalmente falando podemos descrever o Shell </w:t>
+      </w:r>
+      <w:proofErr w:type="spellStart"/>
+      <w:r>
+        <w:t>Sort</w:t>
+      </w:r>
+      <w:proofErr w:type="spellEnd"/>
+      <w:r>
+        <w:t xml:space="preserve"> da seguinte maneira:</w:t>
+      </w:r>
+    </w:p>
+    <w:p>
+      <w:pPr>
+        <w:jc w:val="both"/>
+      </w:pPr>
+      <w:r>
+        <w:t xml:space="preserve">Seja o vetor a ser ordenado: </w:t>
+      </w:r>
+      <w:r>
+        <w:t>|9|8|3|7|5|6|4|1|.</w:t>
+      </w:r>
+    </w:p>
+    <w:p>
+      <w:pPr>
+        <w:pStyle w:val="PargrafodaLista"/>
+        <w:numPr>
+          <w:ilvl w:val="0"/>
+          <w:numId w:val="6"/>
+        </w:numPr>
+        <w:jc w:val="both"/>
+        <w:rPr>
+          <w:color w:val="000000" w:themeColor="text1"/>
+        </w:rPr>
+      </w:pPr>
+      <w:r>
+        <w:tab/>
+      </w:r>
+      <w:r>
+        <w:t xml:space="preserve">Utilizando a versão original de geração de intervalos do </w:t>
+      </w:r>
+      <w:proofErr w:type="spellStart"/>
+      <w:r>
+        <w:t>shell</w:t>
+      </w:r>
+      <w:proofErr w:type="spellEnd"/>
+      <w:r>
+        <w:t xml:space="preserve"> </w:t>
+      </w:r>
+      <w:proofErr w:type="spellStart"/>
+      <w:r>
+        <w:t>sort</w:t>
+      </w:r>
+      <w:proofErr w:type="spellEnd"/>
+      <w:r>
+        <w:t xml:space="preserve"> (</w:t>
+      </w:r>
+      <w:r>
+        <w:t>N/2, N/4, ..., 1</w:t>
+      </w:r>
+      <w:r>
+        <w:t>). Temos o tamanho do vetor N = 8</w:t>
+      </w:r>
+      <w:r>
+        <w:t xml:space="preserve">, no primeiro loop os elementos que ocupam o </w:t>
+      </w:r>
+      <w:proofErr w:type="spellStart"/>
+      <w:r>
+        <w:t>invertalo</w:t>
+      </w:r>
+      <w:proofErr w:type="spellEnd"/>
+      <w:r>
+        <w:t xml:space="preserve"> até N/2 = 4, são comparados e invertidos caso não estejam em ordem. O elemento da posição 0 (9) é comparado com o elemento da posição 4 (5), se o elemento da posição 0 é maior do que o elemento da posição 4, então o elemento da posição 4 é armazenado em uma variável temporária e o elemento da posição 0 agora é transferido para a posição 4 e o elemento que se encontra na variável temporária vai para a posição 0.</w:t>
+      </w:r>
+      <w:r>
+        <w:br/>
+      </w:r>
+      <w:r>
+        <w:tab/>
+      </w:r>
+      <w:r>
+        <w:t>Assim obtemos a seguinte situação: (9 &gt;</w:t>
+      </w:r>
+      <w:r>
+        <w:t xml:space="preserve"> </w:t>
+      </w:r>
+      <w:r>
+        <w:t xml:space="preserve">5) </w:t>
+      </w:r>
+      <w:r>
+        <w:t>|</w:t>
+      </w:r>
+      <w:r>
+        <w:rPr>
+          <w:color w:val="FF0000"/>
+        </w:rPr>
+        <w:t>9</w:t>
+      </w:r>
+      <w:r>
+        <w:t>|8|3|7|</w:t>
+      </w:r>
+      <w:r>
+        <w:rPr>
+          <w:color w:val="FF0000"/>
+        </w:rPr>
+        <w:t>9</w:t>
+      </w:r>
+      <w:r>
+        <w:t>|6|4|1|</w:t>
+      </w:r>
+      <w:r>
+        <w:t xml:space="preserve"> temporário = 5;  por fim posição 0  recebe o temporário</w:t>
+      </w:r>
+      <w:r>
+        <w:t>|</w:t>
+      </w:r>
+      <w:r>
+        <w:rPr>
+          <w:color w:val="FF0000"/>
+        </w:rPr>
+        <w:t>5</w:t>
+      </w:r>
+      <w:r>
+        <w:t>|8|3|7|</w:t>
+      </w:r>
+      <w:r>
+        <w:rPr>
+          <w:color w:val="FF0000"/>
+        </w:rPr>
+        <w:t>9</w:t>
+      </w:r>
+      <w:r>
+        <w:t>|6|4|1|</w:t>
+      </w:r>
+      <w:r>
+        <w:t xml:space="preserve">. Esse ainda no loop agora o intervalo está </w:t>
+      </w:r>
+      <w:r>
+        <w:t xml:space="preserve">suscetivelmente </w:t>
+      </w:r>
+      <w:r>
+        <w:t>entre 1-5,</w:t>
+      </w:r>
+      <w:r>
+        <w:t xml:space="preserve"> 2-6, 3-7,</w:t>
+      </w:r>
+      <w:r>
+        <w:t xml:space="preserve"> e então ele executa os mesmos processos que anteriormente gerando</w:t>
+      </w:r>
+      <w:r>
+        <w:t xml:space="preserve">: (1-5) (8 &gt; 6) </w:t>
+      </w:r>
+      <w:r>
+        <w:t>|</w:t>
+      </w:r>
+      <w:r>
+        <w:rPr>
+          <w:color w:val="000000" w:themeColor="text1"/>
+        </w:rPr>
+        <w:t>5|</w:t>
+      </w:r>
+      <w:r>
+        <w:rPr>
+          <w:color w:val="FF0000"/>
+        </w:rPr>
+        <w:t>8</w:t>
+      </w:r>
+      <w:r>
+        <w:rPr>
+          <w:color w:val="000000" w:themeColor="text1"/>
+        </w:rPr>
+        <w:t>|3|7|9|</w:t>
+      </w:r>
+      <w:r>
+        <w:rPr>
+          <w:color w:val="FF0000"/>
+        </w:rPr>
+        <w:t>8</w:t>
+      </w:r>
+      <w:r>
+        <w:rPr>
+          <w:color w:val="000000" w:themeColor="text1"/>
+        </w:rPr>
+        <w:t>|4|1|</w:t>
+      </w:r>
+      <w:r>
+        <w:rPr>
+          <w:color w:val="000000" w:themeColor="text1"/>
+        </w:rPr>
+        <w:t xml:space="preserve">temporário = 6; </w:t>
+      </w:r>
+      <w:r>
+        <w:rPr>
+          <w:color w:val="000000" w:themeColor="text1"/>
+        </w:rPr>
+        <w:t>|5|</w:t>
+      </w:r>
+      <w:r>
+        <w:rPr>
+          <w:color w:val="FF0000"/>
+        </w:rPr>
+        <w:t>6</w:t>
+      </w:r>
+      <w:r>
+        <w:rPr>
+          <w:color w:val="000000" w:themeColor="text1"/>
+        </w:rPr>
+        <w:t>|3|7|9|</w:t>
+      </w:r>
+      <w:r>
+        <w:rPr>
+          <w:color w:val="FF0000"/>
+        </w:rPr>
+        <w:t>8</w:t>
+      </w:r>
+      <w:r>
+        <w:rPr>
+          <w:color w:val="000000" w:themeColor="text1"/>
+        </w:rPr>
+        <w:t>|4|1|</w:t>
+      </w:r>
+      <w:r>
+        <w:rPr>
+          <w:color w:val="000000" w:themeColor="text1"/>
+        </w:rPr>
+        <w:t xml:space="preserve">. (2-6) (3 </w:t>
+      </w:r>
+      <w:proofErr w:type="gramStart"/>
+      <w:r>
+        <w:rPr>
+          <w:color w:val="000000" w:themeColor="text1"/>
+        </w:rPr>
+        <w:t>&lt;  4</w:t>
+      </w:r>
+      <w:proofErr w:type="gramEnd"/>
+      <w:r>
+        <w:rPr>
+          <w:color w:val="000000" w:themeColor="text1"/>
+        </w:rPr>
+        <w:t xml:space="preserve">), não precisa de nenhuma ação. (3-7) (7 &gt; 1) </w:t>
+      </w:r>
+      <w:r>
+        <w:rPr>
+          <w:color w:val="000000" w:themeColor="text1"/>
+        </w:rPr>
+        <w:t>|5|6|3|</w:t>
+      </w:r>
+      <w:r>
+        <w:rPr>
+          <w:color w:val="FF0000"/>
+        </w:rPr>
+        <w:t>7</w:t>
+      </w:r>
+      <w:r>
+        <w:rPr>
+          <w:color w:val="000000" w:themeColor="text1"/>
+        </w:rPr>
+        <w:t>|9|8|4|</w:t>
+      </w:r>
+      <w:r>
+        <w:rPr>
+          <w:color w:val="FF0000"/>
+        </w:rPr>
+        <w:t>7</w:t>
+      </w:r>
+      <w:r>
+        <w:rPr>
+          <w:color w:val="000000" w:themeColor="text1"/>
+        </w:rPr>
+        <w:t>|</w:t>
+      </w:r>
+      <w:r>
+        <w:rPr>
+          <w:color w:val="000000" w:themeColor="text1"/>
+        </w:rPr>
+        <w:t xml:space="preserve"> temporário = 1; </w:t>
+      </w:r>
+      <w:r>
+        <w:rPr>
+          <w:color w:val="000000" w:themeColor="text1"/>
+        </w:rPr>
+        <w:t>|5|6|3|</w:t>
+      </w:r>
+      <w:r>
+        <w:rPr>
+          <w:color w:val="FF0000"/>
+        </w:rPr>
+        <w:t>1</w:t>
+      </w:r>
+      <w:r>
+        <w:rPr>
+          <w:color w:val="000000" w:themeColor="text1"/>
+        </w:rPr>
+        <w:t>|9|8|4|</w:t>
+      </w:r>
+      <w:r>
+        <w:rPr>
+          <w:color w:val="FF0000"/>
+        </w:rPr>
+        <w:t>7</w:t>
+      </w:r>
+      <w:r>
+        <w:rPr>
+          <w:color w:val="000000" w:themeColor="text1"/>
+        </w:rPr>
+        <w:t>|</w:t>
+      </w:r>
+      <w:r>
+        <w:rPr>
+          <w:color w:val="000000" w:themeColor="text1"/>
+        </w:rPr>
+        <w:t xml:space="preserve">. </w:t>
+      </w:r>
+      <w:r>
+        <w:rPr>
+          <w:color w:val="000000" w:themeColor="text1"/>
+        </w:rPr>
+        <w:t>Ilustração desse loop na</w:t>
+      </w:r>
+      <w:r>
+        <w:rPr>
+          <w:color w:val="000000" w:themeColor="text1"/>
+        </w:rPr>
+        <w:t>s</w:t>
+      </w:r>
+      <w:r>
+        <w:rPr>
+          <w:color w:val="000000" w:themeColor="text1"/>
+        </w:rPr>
+        <w:t xml:space="preserve"> </w:t>
+      </w:r>
+      <w:r>
+        <w:rPr>
+          <w:color w:val="000000" w:themeColor="text1"/>
+        </w:rPr>
+        <w:t>f</w:t>
+      </w:r>
+      <w:r>
+        <w:rPr>
+          <w:color w:val="000000" w:themeColor="text1"/>
+        </w:rPr>
+        <w:t>igura</w:t>
+      </w:r>
+      <w:r>
+        <w:rPr>
+          <w:color w:val="000000" w:themeColor="text1"/>
+        </w:rPr>
+        <w:t>s abaixo</w:t>
+      </w:r>
+      <w:r>
+        <w:rPr>
+          <w:color w:val="000000" w:themeColor="text1"/>
+        </w:rPr>
+        <w:t>.</w:t>
+      </w:r>
+    </w:p>
+    <w:p>
+      <w:pPr>
+        <w:pStyle w:val="PargrafodaLista"/>
+        <w:keepNext/>
+        <w:jc w:val="center"/>
+      </w:pPr>
+      <w:r>
+        <w:rPr>
+          <w:noProof/>
+        </w:rPr>
+        <w:lastRenderedPageBreak/>
+        <w:drawing>
+          <wp:inline distT="0" distB="0" distL="0" distR="0" wp14:anchorId="4C80BBCC" wp14:editId="7CFB8CDF">
+            <wp:extent cx="4671060" cy="2134494"/>
+            <wp:effectExtent l="0" t="0" r="0" b="0"/>
+            <wp:docPr id="4" name="Imagem 4" descr="Shell Sort step"/>
+            <wp:cNvGraphicFramePr>
+              <a:graphicFrameLocks xmlns:a="http://schemas.openxmlformats.org/drawingml/2006/main" noChangeAspect="1"/>
+            </wp:cNvGraphicFramePr>
+            <a:graphic xmlns:a="http://schemas.openxmlformats.org/drawingml/2006/main">
+              <a:graphicData uri="http://schemas.openxmlformats.org/drawingml/2006/picture">
+                <pic:pic xmlns:pic="http://schemas.openxmlformats.org/drawingml/2006/picture">
+                  <pic:nvPicPr>
+                    <pic:cNvPr id="0" name="Picture 6" descr="Shell Sort step"/>
+                    <pic:cNvPicPr>
+                      <a:picLocks noChangeAspect="1" noChangeArrowheads="1"/>
+                    </pic:cNvPicPr>
+                  </pic:nvPicPr>
+                  <pic:blipFill>
+                    <a:blip r:embed="rId11" cstate="print">
+                      <a:extLst>
+                        <a:ext uri="{28A0092B-C50C-407E-A947-70E740481C1C}">
+                          <a14:useLocalDpi xmlns:a14="http://schemas.microsoft.com/office/drawing/2010/main" val="0"/>
+                        </a:ext>
+                      </a:extLst>
+                    </a:blip>
+                    <a:srcRect/>
+                    <a:stretch>
+                      <a:fillRect/>
+                    </a:stretch>
+                  </pic:blipFill>
+                  <pic:spPr bwMode="auto">
+                    <a:xfrm>
+                      <a:off x="0" y="0"/>
+                      <a:ext cx="4696698" cy="2146209"/>
+                    </a:xfrm>
+                    <a:prstGeom prst="rect">
+                      <a:avLst/>
+                    </a:prstGeom>
+                    <a:noFill/>
+                    <a:ln>
+                      <a:noFill/>
+                    </a:ln>
+                  </pic:spPr>
+                </pic:pic>
+              </a:graphicData>
+            </a:graphic>
+          </wp:inline>
+        </w:drawing>
+      </w:r>
+      <w:r>
+        <w:rPr>
+          <w:noProof/>
+        </w:rPr>
+        <w:drawing>
+          <wp:inline distT="0" distB="0" distL="0" distR="0" wp14:anchorId="256C7311" wp14:editId="54976560">
+            <wp:extent cx="4572000" cy="2557503"/>
+            <wp:effectExtent l="0" t="0" r="0" b="0"/>
+            <wp:docPr id="5" name="Imagem 5" descr="Shell Sort steps"/>
+            <wp:cNvGraphicFramePr>
+              <a:graphicFrameLocks xmlns:a="http://schemas.openxmlformats.org/drawingml/2006/main" noChangeAspect="1"/>
+            </wp:cNvGraphicFramePr>
+            <a:graphic xmlns:a="http://schemas.openxmlformats.org/drawingml/2006/main">
+              <a:graphicData uri="http://schemas.openxmlformats.org/drawingml/2006/picture">
+                <pic:pic xmlns:pic="http://schemas.openxmlformats.org/drawingml/2006/picture">
+                  <pic:nvPicPr>
+                    <pic:cNvPr id="0" name="Picture 8" descr="Shell Sort steps"/>
+                    <pic:cNvPicPr>
+                      <a:picLocks noChangeAspect="1" noChangeArrowheads="1"/>
+                    </pic:cNvPicPr>
+                  </pic:nvPicPr>
+                  <pic:blipFill>
+                    <a:blip r:embed="rId12" cstate="print">
+                      <a:extLst>
+                        <a:ext uri="{28A0092B-C50C-407E-A947-70E740481C1C}">
+                          <a14:useLocalDpi xmlns:a14="http://schemas.microsoft.com/office/drawing/2010/main" val="0"/>
+                        </a:ext>
+                      </a:extLst>
+                    </a:blip>
+                    <a:srcRect/>
+                    <a:stretch>
+                      <a:fillRect/>
+                    </a:stretch>
+                  </pic:blipFill>
+                  <pic:spPr bwMode="auto">
+                    <a:xfrm>
+                      <a:off x="0" y="0"/>
+                      <a:ext cx="4584228" cy="2564343"/>
+                    </a:xfrm>
+                    <a:prstGeom prst="rect">
+                      <a:avLst/>
+                    </a:prstGeom>
+                    <a:noFill/>
+                    <a:ln>
+                      <a:noFill/>
+                    </a:ln>
+                  </pic:spPr>
+                </pic:pic>
+              </a:graphicData>
+            </a:graphic>
+          </wp:inline>
+        </w:drawing>
+      </w:r>
+    </w:p>
+    <w:p>
+      <w:pPr>
+        <w:pStyle w:val="PargrafodaLista"/>
+        <w:numPr>
+          <w:ilvl w:val="0"/>
+          <w:numId w:val="6"/>
+        </w:numPr>
+        <w:jc w:val="both"/>
+        <w:rPr>
+          <w:color w:val="000000" w:themeColor="text1"/>
+        </w:rPr>
+      </w:pPr>
+      <w:r>
+        <w:t>No segundo loop o novo tamanho do intervalo é N/4 = 2, e assim vai executando com as mesmas regras vistas anteriormente pelos intervalos (0-2), (1-3), (2-4), (3-5),</w:t>
+      </w:r>
+      <w:r>
+        <w:t xml:space="preserve">(4-6) e (5-7) </w:t>
+      </w:r>
+      <w:r>
+        <w:t xml:space="preserve">gerando: (0-2) (5 &gt; 3) </w:t>
+      </w:r>
+      <w:r>
+        <w:rPr>
+          <w:color w:val="000000" w:themeColor="text1"/>
+        </w:rPr>
+        <w:t>|</w:t>
+      </w:r>
+      <w:r>
+        <w:rPr>
+          <w:color w:val="FF0000"/>
+        </w:rPr>
+        <w:t>3</w:t>
+      </w:r>
+      <w:r>
+        <w:rPr>
+          <w:color w:val="000000" w:themeColor="text1"/>
+        </w:rPr>
+        <w:t>|6|</w:t>
+      </w:r>
+      <w:r>
+        <w:rPr>
+          <w:color w:val="FF0000"/>
+        </w:rPr>
+        <w:t>5</w:t>
+      </w:r>
+      <w:r>
+        <w:rPr>
+          <w:color w:val="000000" w:themeColor="text1"/>
+        </w:rPr>
+        <w:t>|1|9|8|4|7|</w:t>
+      </w:r>
+      <w:r>
+        <w:rPr>
+          <w:color w:val="000000" w:themeColor="text1"/>
+        </w:rPr>
+        <w:t>; (1-3)</w:t>
+      </w:r>
+      <w:r>
+        <w:rPr>
+          <w:color w:val="000000" w:themeColor="text1"/>
+        </w:rPr>
+        <w:t xml:space="preserve"> (6 &gt; 1) </w:t>
+      </w:r>
+      <w:r>
+        <w:rPr>
+          <w:color w:val="000000" w:themeColor="text1"/>
+        </w:rPr>
+        <w:t>|</w:t>
+      </w:r>
+      <w:r>
+        <w:rPr>
+          <w:color w:val="000000" w:themeColor="text1"/>
+        </w:rPr>
+        <w:t>3|</w:t>
+      </w:r>
+      <w:r>
+        <w:rPr>
+          <w:color w:val="FF0000"/>
+        </w:rPr>
+        <w:t>1</w:t>
+      </w:r>
+      <w:r>
+        <w:rPr>
+          <w:color w:val="000000" w:themeColor="text1"/>
+        </w:rPr>
+        <w:t>|5</w:t>
+      </w:r>
+      <w:r>
+        <w:rPr>
+          <w:color w:val="000000" w:themeColor="text1"/>
+        </w:rPr>
+        <w:t>|</w:t>
+      </w:r>
+      <w:r>
+        <w:rPr>
+          <w:color w:val="FF0000"/>
+        </w:rPr>
+        <w:t>6</w:t>
+      </w:r>
+      <w:r>
+        <w:rPr>
+          <w:color w:val="000000" w:themeColor="text1"/>
+        </w:rPr>
+        <w:t>|9|8|4|7|</w:t>
+      </w:r>
+      <w:r>
+        <w:rPr>
+          <w:color w:val="000000" w:themeColor="text1"/>
+        </w:rPr>
+        <w:t>; (2-4) (5 &lt; 9) mas ao mesmo tempo as posições 0 e 2 também são comparadas</w:t>
+      </w:r>
+      <w:r>
+        <w:rPr>
+          <w:color w:val="000000" w:themeColor="text1"/>
+        </w:rPr>
+        <w:t xml:space="preserve"> (intervalos anteriores ao atual)</w:t>
+      </w:r>
+      <w:r>
+        <w:rPr>
+          <w:color w:val="000000" w:themeColor="text1"/>
+        </w:rPr>
+        <w:t xml:space="preserve">; </w:t>
+      </w:r>
+      <w:r>
+        <w:rPr>
+          <w:color w:val="000000" w:themeColor="text1"/>
+        </w:rPr>
+        <w:t>E assim segue conforme as ilustrações abaixo.</w:t>
+      </w:r>
+    </w:p>
+    <w:p>
+      <w:pPr>
+        <w:pStyle w:val="PargrafodaLista"/>
+        <w:jc w:val="center"/>
+        <w:rPr>
+          <w:color w:val="000000" w:themeColor="text1"/>
+        </w:rPr>
+      </w:pPr>
+      <w:r>
+        <w:rPr>
+          <w:noProof/>
+        </w:rPr>
+        <w:drawing>
+          <wp:inline distT="0" distB="0" distL="0" distR="0" wp14:anchorId="1CF40E0D" wp14:editId="2B1B13AF">
+            <wp:extent cx="4114800" cy="1237246"/>
+            <wp:effectExtent l="0" t="0" r="0" b="0"/>
+            <wp:docPr id="12" name="Imagem 12" descr="Shell Sort step"/>
+            <wp:cNvGraphicFramePr>
+              <a:graphicFrameLocks xmlns:a="http://schemas.openxmlformats.org/drawingml/2006/main" noChangeAspect="1"/>
+            </wp:cNvGraphicFramePr>
+            <a:graphic xmlns:a="http://schemas.openxmlformats.org/drawingml/2006/main">
+              <a:graphicData uri="http://schemas.openxmlformats.org/drawingml/2006/picture">
+                <pic:pic xmlns:pic="http://schemas.openxmlformats.org/drawingml/2006/picture">
+                  <pic:nvPicPr>
+                    <pic:cNvPr id="0" name="Picture 14" descr="Shell Sort step"/>
+                    <pic:cNvPicPr>
+                      <a:picLocks noChangeAspect="1" noChangeArrowheads="1"/>
+                    </pic:cNvPicPr>
+                  </pic:nvPicPr>
+                  <pic:blipFill>
+                    <a:blip r:embed="rId13" cstate="print">
+                      <a:extLst>
+                        <a:ext uri="{28A0092B-C50C-407E-A947-70E740481C1C}">
+                          <a14:useLocalDpi xmlns:a14="http://schemas.microsoft.com/office/drawing/2010/main" val="0"/>
+                        </a:ext>
+                      </a:extLst>
+                    </a:blip>
+                    <a:srcRect/>
+                    <a:stretch>
+                      <a:fillRect/>
+                    </a:stretch>
+                  </pic:blipFill>
+                  <pic:spPr bwMode="auto">
+                    <a:xfrm>
+                      <a:off x="0" y="0"/>
+                      <a:ext cx="4166474" cy="1252783"/>
+                    </a:xfrm>
+                    <a:prstGeom prst="rect">
+                      <a:avLst/>
+                    </a:prstGeom>
+                    <a:noFill/>
+                    <a:ln>
+                      <a:noFill/>
+                    </a:ln>
+                  </pic:spPr>
+                </pic:pic>
+              </a:graphicData>
+            </a:graphic>
+          </wp:inline>
+        </w:drawing>
+      </w:r>
+      <w:r>
+        <w:rPr>
+          <w:noProof/>
+        </w:rPr>
+        <w:drawing>
+          <wp:inline distT="0" distB="0" distL="0" distR="0" wp14:anchorId="35FC4C69" wp14:editId="34C9A4FA">
+            <wp:extent cx="4076700" cy="1225791"/>
+            <wp:effectExtent l="0" t="0" r="0" b="0"/>
+            <wp:docPr id="11" name="Imagem 11" descr="Shell Sort step"/>
+            <wp:cNvGraphicFramePr>
+              <a:graphicFrameLocks xmlns:a="http://schemas.openxmlformats.org/drawingml/2006/main" noChangeAspect="1"/>
+            </wp:cNvGraphicFramePr>
+            <a:graphic xmlns:a="http://schemas.openxmlformats.org/drawingml/2006/main">
+              <a:graphicData uri="http://schemas.openxmlformats.org/drawingml/2006/picture">
+                <pic:pic xmlns:pic="http://schemas.openxmlformats.org/drawingml/2006/picture">
+                  <pic:nvPicPr>
+                    <pic:cNvPr id="0" name="Picture 12" descr="Shell Sort step"/>
+                    <pic:cNvPicPr>
+                      <a:picLocks noChangeAspect="1" noChangeArrowheads="1"/>
+                    </pic:cNvPicPr>
+                  </pic:nvPicPr>
+                  <pic:blipFill>
+                    <a:blip r:embed="rId14" cstate="print">
+                      <a:extLst>
+                        <a:ext uri="{28A0092B-C50C-407E-A947-70E740481C1C}">
+                          <a14:useLocalDpi xmlns:a14="http://schemas.microsoft.com/office/drawing/2010/main" val="0"/>
+                        </a:ext>
+                      </a:extLst>
+                    </a:blip>
+                    <a:srcRect/>
+                    <a:stretch>
+                      <a:fillRect/>
+                    </a:stretch>
+                  </pic:blipFill>
+                  <pic:spPr bwMode="auto">
+                    <a:xfrm>
+                      <a:off x="0" y="0"/>
+                      <a:ext cx="4160429" cy="1250967"/>
+                    </a:xfrm>
+                    <a:prstGeom prst="rect">
+                      <a:avLst/>
+                    </a:prstGeom>
+                    <a:noFill/>
+                    <a:ln>
+                      <a:noFill/>
+                    </a:ln>
+                  </pic:spPr>
+                </pic:pic>
+              </a:graphicData>
+            </a:graphic>
+          </wp:inline>
+        </w:drawing>
+      </w:r>
+    </w:p>
+    <w:p>
+      <w:pPr>
+        <w:pStyle w:val="PargrafodaLista"/>
+        <w:jc w:val="center"/>
+        <w:rPr>
+          <w:color w:val="000000" w:themeColor="text1"/>
+        </w:rPr>
+      </w:pPr>
+      <w:r>
+        <w:rPr>
+          <w:noProof/>
+        </w:rPr>
+        <w:lastRenderedPageBreak/>
+        <w:drawing>
+          <wp:inline distT="0" distB="0" distL="0" distR="0" wp14:anchorId="42434181" wp14:editId="7468CEF2">
+            <wp:extent cx="4145280" cy="2318802"/>
+            <wp:effectExtent l="0" t="0" r="0" b="0"/>
+            <wp:docPr id="13" name="Imagem 13" descr="Shell Sort step"/>
+            <wp:cNvGraphicFramePr>
+              <a:graphicFrameLocks xmlns:a="http://schemas.openxmlformats.org/drawingml/2006/main" noChangeAspect="1"/>
+            </wp:cNvGraphicFramePr>
+            <a:graphic xmlns:a="http://schemas.openxmlformats.org/drawingml/2006/main">
+              <a:graphicData uri="http://schemas.openxmlformats.org/drawingml/2006/picture">
+                <pic:pic xmlns:pic="http://schemas.openxmlformats.org/drawingml/2006/picture">
+                  <pic:nvPicPr>
+                    <pic:cNvPr id="0" name="Picture 16" descr="Shell Sort step"/>
+                    <pic:cNvPicPr>
+                      <a:picLocks noChangeAspect="1" noChangeArrowheads="1"/>
+                    </pic:cNvPicPr>
+                  </pic:nvPicPr>
+                  <pic:blipFill>
+                    <a:blip r:embed="rId15" cstate="print">
+                      <a:extLst>
+                        <a:ext uri="{28A0092B-C50C-407E-A947-70E740481C1C}">
+                          <a14:useLocalDpi xmlns:a14="http://schemas.microsoft.com/office/drawing/2010/main" val="0"/>
+                        </a:ext>
+                      </a:extLst>
+                    </a:blip>
+                    <a:srcRect/>
+                    <a:stretch>
+                      <a:fillRect/>
+                    </a:stretch>
+                  </pic:blipFill>
+                  <pic:spPr bwMode="auto">
+                    <a:xfrm>
+                      <a:off x="0" y="0"/>
+                      <a:ext cx="4213507" cy="2356967"/>
+                    </a:xfrm>
+                    <a:prstGeom prst="rect">
+                      <a:avLst/>
+                    </a:prstGeom>
+                    <a:noFill/>
+                    <a:ln>
+                      <a:noFill/>
+                    </a:ln>
+                  </pic:spPr>
+                </pic:pic>
+              </a:graphicData>
+            </a:graphic>
+          </wp:inline>
+        </w:drawing>
+      </w:r>
+    </w:p>
+    <w:p>
+      <w:pPr>
+        <w:pStyle w:val="PargrafodaLista"/>
+        <w:numPr>
+          <w:ilvl w:val="0"/>
+          <w:numId w:val="6"/>
+        </w:numPr>
+        <w:jc w:val="both"/>
+      </w:pPr>
+      <w:r>
+        <w:t>Agora temos o intervalo N/8 = 1. Assim terminando a ordenação, nota-se que poucos estão fora de posição.</w:t>
+      </w:r>
+    </w:p>
+    <w:p>
+      <w:pPr>
+        <w:pStyle w:val="PargrafodaLista"/>
+        <w:jc w:val="center"/>
+      </w:pPr>
+      <w:r>
+        <w:rPr>
+          <w:noProof/>
+        </w:rPr>
+        <w:drawing>
+          <wp:inline distT="0" distB="0" distL="0" distR="0" wp14:anchorId="13EB8047" wp14:editId="20B38A72">
+            <wp:extent cx="4015740" cy="4844010"/>
+            <wp:effectExtent l="0" t="0" r="0" b="0"/>
+            <wp:docPr id="14" name="Imagem 14" descr="Shell Sort step"/>
+            <wp:cNvGraphicFramePr>
+              <a:graphicFrameLocks xmlns:a="http://schemas.openxmlformats.org/drawingml/2006/main" noChangeAspect="1"/>
+            </wp:cNvGraphicFramePr>
+            <a:graphic xmlns:a="http://schemas.openxmlformats.org/drawingml/2006/main">
+              <a:graphicData uri="http://schemas.openxmlformats.org/drawingml/2006/picture">
+                <pic:pic xmlns:pic="http://schemas.openxmlformats.org/drawingml/2006/picture">
+                  <pic:nvPicPr>
+                    <pic:cNvPr id="0" name="Picture 18" descr="Shell Sort step"/>
+                    <pic:cNvPicPr>
+                      <a:picLocks noChangeAspect="1" noChangeArrowheads="1"/>
+                    </pic:cNvPicPr>
+                  </pic:nvPicPr>
+                  <pic:blipFill>
+                    <a:blip r:embed="rId16" cstate="print">
+                      <a:extLst>
+                        <a:ext uri="{28A0092B-C50C-407E-A947-70E740481C1C}">
+                          <a14:useLocalDpi xmlns:a14="http://schemas.microsoft.com/office/drawing/2010/main" val="0"/>
+                        </a:ext>
+                      </a:extLst>
+                    </a:blip>
+                    <a:srcRect/>
+                    <a:stretch>
+                      <a:fillRect/>
+                    </a:stretch>
+                  </pic:blipFill>
+                  <pic:spPr bwMode="auto">
+                    <a:xfrm>
+                      <a:off x="0" y="0"/>
+                      <a:ext cx="4024670" cy="4854782"/>
+                    </a:xfrm>
+                    <a:prstGeom prst="rect">
+                      <a:avLst/>
+                    </a:prstGeom>
+                    <a:noFill/>
+                    <a:ln>
+                      <a:noFill/>
+                    </a:ln>
+                  </pic:spPr>
+                </pic:pic>
+              </a:graphicData>
+            </a:graphic>
+          </wp:inline>
+        </w:drawing>
+      </w:r>
+    </w:p>
+    <w:p>
+      <w:pPr>
+        <w:pStyle w:val="Ttulo2"/>
+      </w:pPr>
+      <w:r>
+        <w:t>Complexidade:</w:t>
+      </w:r>
+    </w:p>
+    <w:p>
+      <w:pPr>
+        <w:pStyle w:val="Subttulo"/>
+      </w:pPr>
+      <w:r>
+        <w:t>Pior Caso O(n</w:t>
+      </w:r>
+      <w:r>
+        <w:rPr>
+          <w:vertAlign w:val="superscript"/>
+        </w:rPr>
+        <w:t>2</w:t>
+      </w:r>
+      <w:r>
+        <w:t>):</w:t>
+      </w:r>
+    </w:p>
+    <w:p>
+      <w:pPr>
+        <w:rPr>
+          <w:rFonts w:eastAsiaTheme="minorEastAsia"/>
+          <w:sz w:val="21"/>
+          <w:szCs w:val="21"/>
+        </w:rPr>
+      </w:pPr>
+      <w:r>
+        <w:tab/>
+        <w:t xml:space="preserve">O pior caso do Shell </w:t>
+      </w:r>
+      <w:proofErr w:type="spellStart"/>
+      <w:r>
+        <w:t>Sort</w:t>
+      </w:r>
+      <w:proofErr w:type="spellEnd"/>
+      <w:r>
+        <w:t xml:space="preserve"> é sempre menor ou igual a O(</w:t>
+      </w:r>
+      <w:r>
+        <w:t>n</w:t>
+      </w:r>
+      <w:r>
+        <w:rPr>
+          <w:vertAlign w:val="superscript"/>
+        </w:rPr>
+        <w:t>2</w:t>
+      </w:r>
+      <w:r>
+        <w:t xml:space="preserve">). Pelo teorema de </w:t>
+      </w:r>
+      <w:proofErr w:type="spellStart"/>
+      <w:r>
+        <w:t>Poonen</w:t>
+      </w:r>
+      <w:proofErr w:type="spellEnd"/>
+      <w:r>
+        <w:t xml:space="preserve"> a complexidade do pior caso é </w:t>
+      </w:r>
+      <m:oMath>
+        <m:f>
+          <m:fPr>
+            <m:ctrlPr>
+              <w:rPr>
+                <w:rFonts w:ascii="Cambria Math" w:hAnsi="Cambria Math" w:cs="Arial"/>
+                <w:color w:val="4D5156"/>
+                <w:sz w:val="21"/>
+                <w:szCs w:val="21"/>
+                <w:shd w:val="clear" w:color="auto" w:fill="FFFFFF"/>
+              </w:rPr>
+            </m:ctrlPr>
+          </m:fPr>
+          <m:num>
+            <m:sSup>
+              <m:sSupPr>
+                <m:ctrlPr>
+                  <w:rPr>
+                    <w:rFonts w:ascii="Cambria Math" w:hAnsi="Cambria Math" w:cs="Arial"/>
+                    <w:color w:val="4D5156"/>
+                    <w:sz w:val="21"/>
+                    <w:szCs w:val="21"/>
+                    <w:shd w:val="clear" w:color="auto" w:fill="FFFFFF"/>
+                  </w:rPr>
+                </m:ctrlPr>
+              </m:sSupPr>
+              <m:e>
+                <m:r>
+                  <m:rPr>
+                    <m:sty m:val="p"/>
+                  </m:rPr>
+                  <w:rPr>
+                    <w:rFonts w:ascii="Cambria Math" w:hAnsi="Cambria Math" w:cs="Arial"/>
+                    <w:color w:val="4D5156"/>
+                    <w:sz w:val="21"/>
+                    <w:szCs w:val="21"/>
+                    <w:shd w:val="clear" w:color="auto" w:fill="FFFFFF"/>
+                  </w:rPr>
+                  <m:t>θ</m:t>
+                </m:r>
+                <m:d>
+                  <m:dPr>
+                    <m:ctrlPr>
+                      <w:rPr>
+                        <w:rFonts w:ascii="Cambria Math" w:hAnsi="Cambria Math" w:cs="Arial"/>
+                        <w:color w:val="4D5156"/>
+                        <w:sz w:val="21"/>
+                        <w:szCs w:val="21"/>
+                        <w:shd w:val="clear" w:color="auto" w:fill="FFFFFF"/>
+                      </w:rPr>
+                    </m:ctrlPr>
+                  </m:dPr>
+                  <m:e>
+                    <m:r>
+                      <m:rPr>
+                        <m:sty m:val="p"/>
+                      </m:rPr>
+                      <w:rPr>
+                        <w:rFonts w:ascii="Cambria Math" w:hAnsi="Cambria Math" w:cs="Arial"/>
+                        <w:color w:val="4D5156"/>
+                        <w:sz w:val="21"/>
+                        <w:szCs w:val="21"/>
+                        <w:shd w:val="clear" w:color="auto" w:fill="FFFFFF"/>
+                      </w:rPr>
+                      <m:t>n.</m:t>
+                    </m:r>
+                    <m:func>
+                      <m:funcPr>
+                        <m:ctrlPr>
+                          <w:rPr>
+                            <w:rFonts w:ascii="Cambria Math" w:hAnsi="Cambria Math" w:cs="Arial"/>
+                            <w:color w:val="4D5156"/>
+                            <w:sz w:val="21"/>
+                            <w:szCs w:val="21"/>
+                            <w:shd w:val="clear" w:color="auto" w:fill="FFFFFF"/>
+                          </w:rPr>
+                        </m:ctrlPr>
+                      </m:funcPr>
+                      <m:fName>
+                        <m:r>
+                          <m:rPr>
+                            <m:sty m:val="p"/>
+                          </m:rPr>
+                          <w:rPr>
+                            <w:rFonts w:ascii="Cambria Math" w:hAnsi="Cambria Math" w:cs="Arial"/>
+                            <w:color w:val="4D5156"/>
+                            <w:sz w:val="21"/>
+                            <w:szCs w:val="21"/>
+                            <w:shd w:val="clear" w:color="auto" w:fill="FFFFFF"/>
+                          </w:rPr>
+                          <m:t>log</m:t>
+                        </m:r>
+                      </m:fName>
+                      <m:e>
+                        <m:d>
+                          <m:dPr>
+                            <m:ctrlPr>
+                              <w:rPr>
+                                <w:rFonts w:ascii="Cambria Math" w:hAnsi="Cambria Math" w:cs="Arial"/>
+                                <w:color w:val="4D5156"/>
+                                <w:sz w:val="21"/>
+                                <w:szCs w:val="21"/>
+                                <w:shd w:val="clear" w:color="auto" w:fill="FFFFFF"/>
+                              </w:rPr>
+                            </m:ctrlPr>
+                          </m:dPr>
+                          <m:e>
+                            <m:r>
+                              <m:rPr>
+                                <m:sty m:val="p"/>
+                              </m:rPr>
+                              <w:rPr>
+                                <w:rFonts w:ascii="Cambria Math" w:hAnsi="Cambria Math" w:cs="Arial"/>
+                                <w:color w:val="4D5156"/>
+                                <w:sz w:val="21"/>
+                                <w:szCs w:val="21"/>
+                                <w:shd w:val="clear" w:color="auto" w:fill="FFFFFF"/>
+                              </w:rPr>
+                              <m:t>n</m:t>
+                            </m:r>
+                          </m:e>
+                        </m:d>
+                      </m:e>
+                    </m:func>
+                  </m:e>
+                </m:d>
+              </m:e>
+              <m:sup>
+                <m:r>
+                  <m:rPr>
+                    <m:sty m:val="p"/>
+                  </m:rPr>
+                  <w:rPr>
+                    <w:rFonts w:ascii="Cambria Math" w:hAnsi="Cambria Math" w:cs="Arial"/>
+                    <w:color w:val="4D5156"/>
+                    <w:sz w:val="21"/>
+                    <w:szCs w:val="21"/>
+                    <w:shd w:val="clear" w:color="auto" w:fill="FFFFFF"/>
+                  </w:rPr>
+                  <m:t>2</m:t>
+                </m:r>
+              </m:sup>
+            </m:sSup>
+          </m:num>
+          <m:den>
+            <m:sSup>
+              <m:sSupPr>
+                <m:ctrlPr>
+                  <w:rPr>
+                    <w:rFonts w:ascii="Cambria Math" w:hAnsi="Cambria Math" w:cs="Arial"/>
+                    <w:color w:val="4D5156"/>
+                    <w:sz w:val="21"/>
+                    <w:szCs w:val="21"/>
+                    <w:shd w:val="clear" w:color="auto" w:fill="FFFFFF"/>
+                  </w:rPr>
+                </m:ctrlPr>
+              </m:sSupPr>
+              <m:e>
+                <m:r>
+                  <m:rPr>
+                    <m:sty m:val="p"/>
+                  </m:rPr>
+                  <w:rPr>
+                    <w:rFonts w:ascii="Cambria Math" w:hAnsi="Cambria Math" w:cs="Arial"/>
+                    <w:color w:val="4D5156"/>
+                    <w:sz w:val="21"/>
+                    <w:szCs w:val="21"/>
+                    <w:shd w:val="clear" w:color="auto" w:fill="FFFFFF"/>
+                  </w:rPr>
+                  <m:t>(</m:t>
+                </m:r>
+                <m:func>
+                  <m:funcPr>
+                    <m:ctrlPr>
+                      <w:rPr>
+                        <w:rFonts w:ascii="Cambria Math" w:hAnsi="Cambria Math" w:cs="Arial"/>
+                        <w:color w:val="4D5156"/>
+                        <w:sz w:val="21"/>
+                        <w:szCs w:val="21"/>
+                        <w:shd w:val="clear" w:color="auto" w:fill="FFFFFF"/>
+                      </w:rPr>
+                    </m:ctrlPr>
+                  </m:funcPr>
+                  <m:fName>
+                    <m:r>
+                      <m:rPr>
+                        <m:sty m:val="p"/>
+                      </m:rPr>
+                      <w:rPr>
+                        <w:rFonts w:ascii="Cambria Math" w:hAnsi="Cambria Math" w:cs="Arial"/>
+                        <w:color w:val="4D5156"/>
+                        <w:sz w:val="21"/>
+                        <w:szCs w:val="21"/>
+                        <w:shd w:val="clear" w:color="auto" w:fill="FFFFFF"/>
+                      </w:rPr>
+                      <m:t>log</m:t>
+                    </m:r>
+                  </m:fName>
+                  <m:e>
+                    <m:func>
+                      <m:funcPr>
+                        <m:ctrlPr>
+                          <w:rPr>
+                            <w:rFonts w:ascii="Cambria Math" w:hAnsi="Cambria Math" w:cs="Arial"/>
+                            <w:color w:val="4D5156"/>
+                            <w:sz w:val="21"/>
+                            <w:szCs w:val="21"/>
+                            <w:shd w:val="clear" w:color="auto" w:fill="FFFFFF"/>
+                          </w:rPr>
+                        </m:ctrlPr>
+                      </m:funcPr>
+                      <m:fName>
+                        <m:r>
+                          <m:rPr>
+                            <m:sty m:val="p"/>
+                          </m:rPr>
+                          <w:rPr>
+                            <w:rFonts w:ascii="Cambria Math" w:hAnsi="Cambria Math" w:cs="Arial"/>
+                            <w:color w:val="4D5156"/>
+                            <w:sz w:val="21"/>
+                            <w:szCs w:val="21"/>
+                            <w:shd w:val="clear" w:color="auto" w:fill="FFFFFF"/>
+                          </w:rPr>
+                          <m:t>log</m:t>
+                        </m:r>
+                      </m:fName>
+                      <m:e>
+                        <m:r>
+                          <w:rPr>
+                            <w:rFonts w:ascii="Cambria Math" w:hAnsi="Cambria Math" w:cs="Arial"/>
+                            <w:color w:val="4D5156"/>
+                            <w:sz w:val="21"/>
+                            <w:szCs w:val="21"/>
+                            <w:shd w:val="clear" w:color="auto" w:fill="FFFFFF"/>
+                          </w:rPr>
+                          <m:t>n</m:t>
+                        </m:r>
+                        <m:r>
+                          <m:rPr>
+                            <m:sty m:val="p"/>
+                          </m:rPr>
+                          <w:rPr>
+                            <w:rFonts w:ascii="Cambria Math" w:hAnsi="Cambria Math" w:cs="Arial"/>
+                            <w:color w:val="4D5156"/>
+                            <w:sz w:val="21"/>
+                            <w:szCs w:val="21"/>
+                            <w:shd w:val="clear" w:color="auto" w:fill="FFFFFF"/>
+                          </w:rPr>
+                          <m:t>)</m:t>
+                        </m:r>
+                      </m:e>
+                    </m:func>
+                  </m:e>
+                </m:func>
+              </m:e>
+              <m:sup>
+                <m:r>
+                  <m:rPr>
+                    <m:sty m:val="p"/>
+                  </m:rPr>
+                  <w:rPr>
+                    <w:rFonts w:ascii="Cambria Math" w:hAnsi="Cambria Math" w:cs="Arial"/>
+                    <w:color w:val="4D5156"/>
+                    <w:sz w:val="21"/>
+                    <w:szCs w:val="21"/>
+                    <w:shd w:val="clear" w:color="auto" w:fill="FFFFFF"/>
+                  </w:rPr>
+                  <m:t>2</m:t>
+                </m:r>
+              </m:sup>
+            </m:sSup>
+          </m:den>
+        </m:f>
+      </m:oMath>
+      <w:r>
+        <w:rPr>
+          <w:rFonts w:eastAsiaTheme="minorEastAsia"/>
+          <w:color w:val="4D5156"/>
+          <w:sz w:val="21"/>
+          <w:szCs w:val="21"/>
+          <w:shd w:val="clear" w:color="auto" w:fill="FFFFFF"/>
+        </w:rPr>
+        <w:t xml:space="preserve"> ou </w:t>
+      </w:r>
+      <m:oMath>
+        <m:f>
+          <m:fPr>
+            <m:ctrlPr>
+              <w:rPr>
+                <w:rFonts w:ascii="Cambria Math" w:hAnsi="Cambria Math" w:cs="Arial"/>
+                <w:color w:val="4D5156"/>
+                <w:sz w:val="21"/>
+                <w:szCs w:val="21"/>
+                <w:shd w:val="clear" w:color="auto" w:fill="FFFFFF"/>
+              </w:rPr>
+            </m:ctrlPr>
+          </m:fPr>
+          <m:num>
+            <m:sSup>
+              <m:sSupPr>
+                <m:ctrlPr>
+                  <w:rPr>
+                    <w:rFonts w:ascii="Cambria Math" w:hAnsi="Cambria Math" w:cs="Arial"/>
+                    <w:color w:val="4D5156"/>
+                    <w:sz w:val="21"/>
+                    <w:szCs w:val="21"/>
+                    <w:shd w:val="clear" w:color="auto" w:fill="FFFFFF"/>
+                  </w:rPr>
+                </m:ctrlPr>
+              </m:sSupPr>
+              <m:e>
+                <m:r>
+                  <m:rPr>
+                    <m:sty m:val="p"/>
+                  </m:rPr>
+                  <w:rPr>
+                    <w:rFonts w:ascii="Cambria Math" w:hAnsi="Cambria Math" w:cs="Arial"/>
+                    <w:color w:val="4D5156"/>
+                    <w:sz w:val="21"/>
+                    <w:szCs w:val="21"/>
+                    <w:shd w:val="clear" w:color="auto" w:fill="FFFFFF"/>
+                  </w:rPr>
+                  <m:t>θ</m:t>
+                </m:r>
+                <m:d>
+                  <m:dPr>
+                    <m:ctrlPr>
+                      <w:rPr>
+                        <w:rFonts w:ascii="Cambria Math" w:hAnsi="Cambria Math" w:cs="Arial"/>
+                        <w:color w:val="4D5156"/>
+                        <w:sz w:val="21"/>
+                        <w:szCs w:val="21"/>
+                        <w:shd w:val="clear" w:color="auto" w:fill="FFFFFF"/>
+                      </w:rPr>
+                    </m:ctrlPr>
+                  </m:dPr>
+                  <m:e>
+                    <m:r>
+                      <m:rPr>
+                        <m:sty m:val="p"/>
+                      </m:rPr>
+                      <w:rPr>
+                        <w:rFonts w:ascii="Cambria Math" w:hAnsi="Cambria Math" w:cs="Arial"/>
+                        <w:color w:val="4D5156"/>
+                        <w:sz w:val="21"/>
+                        <w:szCs w:val="21"/>
+                        <w:shd w:val="clear" w:color="auto" w:fill="FFFFFF"/>
+                      </w:rPr>
+                      <m:t>n.</m:t>
+                    </m:r>
+                    <m:func>
+                      <m:funcPr>
+                        <m:ctrlPr>
+                          <w:rPr>
+                            <w:rFonts w:ascii="Cambria Math" w:hAnsi="Cambria Math" w:cs="Arial"/>
+                            <w:color w:val="4D5156"/>
+                            <w:sz w:val="21"/>
+                            <w:szCs w:val="21"/>
+                            <w:shd w:val="clear" w:color="auto" w:fill="FFFFFF"/>
+                          </w:rPr>
+                        </m:ctrlPr>
+                      </m:funcPr>
+                      <m:fName>
+                        <m:r>
+                          <m:rPr>
+                            <m:sty m:val="p"/>
+                          </m:rPr>
+                          <w:rPr>
+                            <w:rFonts w:ascii="Cambria Math" w:hAnsi="Cambria Math" w:cs="Arial"/>
+                            <w:color w:val="4D5156"/>
+                            <w:sz w:val="21"/>
+                            <w:szCs w:val="21"/>
+                            <w:shd w:val="clear" w:color="auto" w:fill="FFFFFF"/>
+                          </w:rPr>
+                          <m:t>log</m:t>
+                        </m:r>
+                      </m:fName>
+                      <m:e>
+                        <m:d>
+                          <m:dPr>
+                            <m:ctrlPr>
+                              <w:rPr>
+                                <w:rFonts w:ascii="Cambria Math" w:hAnsi="Cambria Math" w:cs="Arial"/>
+                                <w:color w:val="4D5156"/>
+                                <w:sz w:val="21"/>
+                                <w:szCs w:val="21"/>
+                                <w:shd w:val="clear" w:color="auto" w:fill="FFFFFF"/>
+                              </w:rPr>
+                            </m:ctrlPr>
+                          </m:dPr>
+                          <m:e>
+                            <m:r>
+                              <m:rPr>
+                                <m:sty m:val="p"/>
+                              </m:rPr>
+                              <w:rPr>
+                                <w:rFonts w:ascii="Cambria Math" w:hAnsi="Cambria Math" w:cs="Arial"/>
+                                <w:color w:val="4D5156"/>
+                                <w:sz w:val="21"/>
+                                <w:szCs w:val="21"/>
+                                <w:shd w:val="clear" w:color="auto" w:fill="FFFFFF"/>
+                              </w:rPr>
+                              <m:t>n</m:t>
+                            </m:r>
+                          </m:e>
+                        </m:d>
+                      </m:e>
+                    </m:func>
+                  </m:e>
+                </m:d>
+              </m:e>
+              <m:sup>
+                <m:r>
+                  <m:rPr>
+                    <m:sty m:val="p"/>
+                  </m:rPr>
+                  <w:rPr>
+                    <w:rFonts w:ascii="Cambria Math" w:hAnsi="Cambria Math" w:cs="Arial"/>
+                    <w:color w:val="4D5156"/>
+                    <w:sz w:val="21"/>
+                    <w:szCs w:val="21"/>
+                    <w:shd w:val="clear" w:color="auto" w:fill="FFFFFF"/>
+                  </w:rPr>
+                  <m:t>2</m:t>
+                </m:r>
+              </m:sup>
+            </m:sSup>
+          </m:num>
+          <m:den>
+            <m:r>
+              <m:rPr>
+                <m:sty m:val="p"/>
+              </m:rPr>
+              <w:rPr>
+                <w:rFonts w:ascii="Cambria Math" w:hAnsi="Cambria Math" w:cs="Arial"/>
+                <w:color w:val="4D5156"/>
+                <w:sz w:val="21"/>
+                <w:szCs w:val="21"/>
+                <w:shd w:val="clear" w:color="auto" w:fill="FFFFFF"/>
+              </w:rPr>
+              <m:t>(</m:t>
+            </m:r>
+            <m:func>
+              <m:funcPr>
+                <m:ctrlPr>
+                  <w:rPr>
+                    <w:rFonts w:ascii="Cambria Math" w:hAnsi="Cambria Math" w:cs="Arial"/>
+                    <w:color w:val="4D5156"/>
+                    <w:sz w:val="21"/>
+                    <w:szCs w:val="21"/>
+                    <w:shd w:val="clear" w:color="auto" w:fill="FFFFFF"/>
+                  </w:rPr>
+                </m:ctrlPr>
+              </m:funcPr>
+              <m:fName>
+                <m:r>
+                  <m:rPr>
+                    <m:sty m:val="p"/>
+                  </m:rPr>
+                  <w:rPr>
+                    <w:rFonts w:ascii="Cambria Math" w:hAnsi="Cambria Math" w:cs="Arial"/>
+                    <w:color w:val="4D5156"/>
+                    <w:sz w:val="21"/>
+                    <w:szCs w:val="21"/>
+                    <w:shd w:val="clear" w:color="auto" w:fill="FFFFFF"/>
+                  </w:rPr>
+                  <m:t>log</m:t>
+                </m:r>
+              </m:fName>
+              <m:e>
+                <m:func>
+                  <m:funcPr>
+                    <m:ctrlPr>
+                      <w:rPr>
+                        <w:rFonts w:ascii="Cambria Math" w:hAnsi="Cambria Math" w:cs="Arial"/>
+                        <w:color w:val="4D5156"/>
+                        <w:sz w:val="21"/>
+                        <w:szCs w:val="21"/>
+                        <w:shd w:val="clear" w:color="auto" w:fill="FFFFFF"/>
+                      </w:rPr>
+                    </m:ctrlPr>
+                  </m:funcPr>
+                  <m:fName>
+                    <m:r>
+                      <m:rPr>
+                        <m:sty m:val="p"/>
+                      </m:rPr>
+                      <w:rPr>
+                        <w:rFonts w:ascii="Cambria Math" w:hAnsi="Cambria Math" w:cs="Arial"/>
+                        <w:color w:val="4D5156"/>
+                        <w:sz w:val="21"/>
+                        <w:szCs w:val="21"/>
+                        <w:shd w:val="clear" w:color="auto" w:fill="FFFFFF"/>
+                      </w:rPr>
+                      <m:t>log</m:t>
+                    </m:r>
+                  </m:fName>
+                  <m:e>
+                    <m:r>
+                      <w:rPr>
+                        <w:rFonts w:ascii="Cambria Math" w:hAnsi="Cambria Math" w:cs="Arial"/>
+                        <w:color w:val="4D5156"/>
+                        <w:sz w:val="21"/>
+                        <w:szCs w:val="21"/>
+                        <w:shd w:val="clear" w:color="auto" w:fill="FFFFFF"/>
+                      </w:rPr>
+                      <m:t>n</m:t>
+                    </m:r>
+                    <m:r>
+                      <m:rPr>
+                        <m:sty m:val="p"/>
+                      </m:rPr>
+                      <w:rPr>
+                        <w:rFonts w:ascii="Cambria Math" w:hAnsi="Cambria Math" w:cs="Arial"/>
+                        <w:color w:val="4D5156"/>
+                        <w:sz w:val="21"/>
+                        <w:szCs w:val="21"/>
+                        <w:shd w:val="clear" w:color="auto" w:fill="FFFFFF"/>
+                      </w:rPr>
+                      <m:t>)</m:t>
+                    </m:r>
+                  </m:e>
+                </m:func>
+              </m:e>
+            </m:func>
+          </m:den>
+        </m:f>
+      </m:oMath>
+      <w:r>
+        <w:rPr>
+          <w:rFonts w:eastAsiaTheme="minorEastAsia"/>
+          <w:color w:val="4D5156"/>
+          <w:sz w:val="21"/>
+          <w:szCs w:val="21"/>
+          <w:shd w:val="clear" w:color="auto" w:fill="FFFFFF"/>
+        </w:rPr>
+        <w:t xml:space="preserve"> ou </w:t>
+      </w:r>
+      <m:oMath>
+        <m:r>
+          <m:rPr>
+            <m:sty m:val="p"/>
+          </m:rPr>
+          <w:rPr>
+            <w:rFonts w:ascii="Cambria Math" w:hAnsi="Cambria Math" w:cs="Arial"/>
+            <w:color w:val="4D5156"/>
+            <w:sz w:val="21"/>
+            <w:szCs w:val="21"/>
+            <w:shd w:val="clear" w:color="auto" w:fill="FFFFFF"/>
+          </w:rPr>
+          <m:t>θ</m:t>
+        </m:r>
+        <m:r>
+          <m:rPr>
+            <m:sty m:val="p"/>
+          </m:rPr>
+          <w:rPr>
+            <w:rFonts w:ascii="Cambria Math" w:hAnsi="Cambria Math" w:cs="Arial"/>
+            <w:color w:val="4D5156"/>
+            <w:sz w:val="21"/>
+            <w:szCs w:val="21"/>
+            <w:shd w:val="clear" w:color="auto" w:fill="FFFFFF"/>
+          </w:rPr>
+          <m:t>(n(log⁡</m:t>
+        </m:r>
+        <m:r>
+          <w:rPr>
+            <w:rFonts w:ascii="Cambria Math" w:hAnsi="Cambria Math" w:cs="Arial"/>
+            <w:color w:val="4D5156"/>
+            <w:sz w:val="21"/>
+            <w:szCs w:val="21"/>
+            <w:shd w:val="clear" w:color="auto" w:fill="FFFFFF"/>
+          </w:rPr>
+          <m:t>n)</m:t>
+        </m:r>
+      </m:oMath>
+      <w:proofErr w:type="gramStart"/>
+      <w:r>
+        <w:rPr>
+          <w:rFonts w:eastAsiaTheme="minorEastAsia"/>
+          <w:color w:val="4D5156"/>
+          <w:sz w:val="21"/>
+          <w:szCs w:val="21"/>
+          <w:shd w:val="clear" w:color="auto" w:fill="FFFFFF"/>
+          <w:vertAlign w:val="superscript"/>
+        </w:rPr>
+        <w:t xml:space="preserve">2 </w:t>
+      </w:r>
+      <w:r>
+        <w:rPr>
+          <w:rFonts w:eastAsiaTheme="minorEastAsia"/>
+          <w:sz w:val="21"/>
+          <w:szCs w:val="21"/>
+        </w:rPr>
+        <w:t>)</w:t>
+      </w:r>
+      <w:proofErr w:type="gramEnd"/>
+      <w:r>
+        <w:rPr>
+          <w:rFonts w:eastAsiaTheme="minorEastAsia"/>
+          <w:sz w:val="21"/>
+          <w:szCs w:val="21"/>
+        </w:rPr>
+        <w:t xml:space="preserve"> ou algo entre esses valores.</w:t>
+      </w:r>
+    </w:p>
+    <w:p>
+      <w:pPr>
+        <w:rPr>
+          <w:rFonts w:eastAsiaTheme="minorEastAsia"/>
+          <w:sz w:val="21"/>
+          <w:szCs w:val="21"/>
+        </w:rPr>
+      </w:pPr>
+    </w:p>
+    <w:p>
+      <w:pPr>
+        <w:rPr>
+          <w:rFonts w:eastAsiaTheme="minorEastAsia"/>
+          <w:sz w:val="21"/>
+          <w:szCs w:val="21"/>
+        </w:rPr>
+      </w:pPr>
+    </w:p>
+    <w:p>
+      <w:pPr>
+        <w:rPr>
+          <w:rFonts w:eastAsiaTheme="minorEastAsia"/>
+          <w:sz w:val="21"/>
+          <w:szCs w:val="21"/>
+        </w:rPr>
+      </w:pPr>
+      <w:r>
+        <w:rPr>
+          <w:noProof/>
+        </w:rPr>
+        <w:lastRenderedPageBreak/>
+        <w:drawing>
+          <wp:inline distT="0" distB="0" distL="0" distR="0" wp14:anchorId="70CCE0CB" wp14:editId="3EF428B6">
+            <wp:extent cx="5400040" cy="3189605"/>
+            <wp:effectExtent l="0" t="0" r="0" b="0"/>
+            <wp:docPr id="15" name="Imagem 15"/>
+            <wp:cNvGraphicFramePr>
+              <a:graphicFrameLocks xmlns:a="http://schemas.openxmlformats.org/drawingml/2006/main" noChangeAspect="1"/>
+            </wp:cNvGraphicFramePr>
+            <a:graphic xmlns:a="http://schemas.openxmlformats.org/drawingml/2006/main">
+              <a:graphicData uri="http://schemas.openxmlformats.org/drawingml/2006/picture">
+                <pic:pic xmlns:pic="http://schemas.openxmlformats.org/drawingml/2006/picture">
+                  <pic:nvPicPr>
+                    <pic:cNvPr id="1" name=""/>
+                    <pic:cNvPicPr/>
+                  </pic:nvPicPr>
+                  <pic:blipFill>
+                    <a:blip r:embed="rId17"/>
+                    <a:stretch>
+                      <a:fillRect/>
+                    </a:stretch>
+                  </pic:blipFill>
+                  <pic:spPr>
+                    <a:xfrm>
+                      <a:off x="0" y="0"/>
+                      <a:ext cx="5400040" cy="3189605"/>
+                    </a:xfrm>
+                    <a:prstGeom prst="rect">
+                      <a:avLst/>
+                    </a:prstGeom>
+                  </pic:spPr>
+                </pic:pic>
+              </a:graphicData>
+            </a:graphic>
+          </wp:inline>
+        </w:drawing>
+      </w:r>
+    </w:p>
+    <w:p>
+      <w:pPr>
+        <w:pStyle w:val="Subttulo"/>
+      </w:pPr>
+      <w:r>
+        <w:t>Melhor Caso O(n.log(n)):</w:t>
+      </w:r>
+    </w:p>
+    <w:p>
+      <w:r>
+        <w:tab/>
+        <w:t>Quando o vetor já está ordenado, o número total de comparações para cada intervalo (ou incremento) é igual ao tamanho do vetor.</w:t>
+      </w:r>
+    </w:p>
+    <w:p>
+      <w:r>
+        <w:rPr>
+          <w:noProof/>
+        </w:rPr>
+        <w:drawing>
+          <wp:inline distT="0" distB="0" distL="0" distR="0" wp14:anchorId="7E064865" wp14:editId="60C8466F">
+            <wp:extent cx="5400040" cy="3189605"/>
+            <wp:effectExtent l="0" t="0" r="0" b="0"/>
+            <wp:docPr id="16" name="Imagem 16"/>
+            <wp:cNvGraphicFramePr>
+              <a:graphicFrameLocks xmlns:a="http://schemas.openxmlformats.org/drawingml/2006/main" noChangeAspect="1"/>
+            </wp:cNvGraphicFramePr>
+            <a:graphic xmlns:a="http://schemas.openxmlformats.org/drawingml/2006/main">
+              <a:graphicData uri="http://schemas.openxmlformats.org/drawingml/2006/picture">
+                <pic:pic xmlns:pic="http://schemas.openxmlformats.org/drawingml/2006/picture">
+                  <pic:nvPicPr>
+                    <pic:cNvPr id="1" name=""/>
+                    <pic:cNvPicPr/>
+                  </pic:nvPicPr>
+                  <pic:blipFill>
+                    <a:blip r:embed="rId18"/>
+                    <a:stretch>
+                      <a:fillRect/>
+                    </a:stretch>
+                  </pic:blipFill>
+                  <pic:spPr>
+                    <a:xfrm>
+                      <a:off x="0" y="0"/>
+                      <a:ext cx="5400040" cy="3189605"/>
+                    </a:xfrm>
+                    <a:prstGeom prst="rect">
+                      <a:avLst/>
+                    </a:prstGeom>
+                  </pic:spPr>
+                </pic:pic>
+              </a:graphicData>
+            </a:graphic>
+          </wp:inline>
+        </w:drawing>
+      </w:r>
+    </w:p>
+    <w:p>
+      <w:pPr>
+        <w:pStyle w:val="Subttulo"/>
+      </w:pPr>
+    </w:p>
+    <w:p>
+      <w:pPr>
+        <w:pStyle w:val="Subttulo"/>
+      </w:pPr>
+    </w:p>
+    <w:p>
+      <w:pPr>
+        <w:pStyle w:val="Subttulo"/>
+      </w:pPr>
+    </w:p>
+    <w:p>
+      <w:pPr>
+        <w:pStyle w:val="Subttulo"/>
+      </w:pPr>
+    </w:p>
+    <w:p>
+      <w:pPr>
+        <w:pStyle w:val="Subttulo"/>
+      </w:pPr>
+    </w:p>
+    <w:p>
+      <w:pPr>
+        <w:pStyle w:val="Subttulo"/>
+      </w:pPr>
+    </w:p>
+    <w:p>
+      <w:pPr>
+        <w:pStyle w:val="Subttulo"/>
+      </w:pPr>
+    </w:p>
+    <w:p>
+      <w:pPr>
+        <w:pStyle w:val="Subttulo"/>
+      </w:pPr>
+    </w:p>
+    <w:p>
+      <w:pPr>
+        <w:pStyle w:val="Subttulo"/>
+      </w:pPr>
+      <w:r>
+        <w:lastRenderedPageBreak/>
+        <w:t>Médio Caso O(n.log(n)):</w:t>
+      </w:r>
+    </w:p>
+    <w:p>
+      <w:r>
+        <w:tab/>
+        <w:t xml:space="preserve">Que é por volta de </w:t>
+      </w:r>
+      <w:proofErr w:type="gramStart"/>
+      <w:r>
+        <w:t>O(</w:t>
+      </w:r>
+      <w:proofErr w:type="gramEnd"/>
+      <w:r>
+        <w:t>n</w:t>
+      </w:r>
+      <w:r>
+        <w:rPr>
+          <w:vertAlign w:val="superscript"/>
+        </w:rPr>
+        <w:t xml:space="preserve">1.25 </w:t>
+      </w:r>
+      <w:r>
+        <w:t>).</w:t>
+      </w:r>
+    </w:p>
+    <w:p>
+      <w:r>
+        <w:rPr>
+          <w:noProof/>
+        </w:rPr>
+        <w:drawing>
+          <wp:inline distT="0" distB="0" distL="0" distR="0" wp14:anchorId="3A77B4FA" wp14:editId="3D74B6AE">
+            <wp:extent cx="5400040" cy="3189605"/>
+            <wp:effectExtent l="0" t="0" r="0" b="0"/>
+            <wp:docPr id="17" name="Imagem 17"/>
+            <wp:cNvGraphicFramePr>
+              <a:graphicFrameLocks xmlns:a="http://schemas.openxmlformats.org/drawingml/2006/main" noChangeAspect="1"/>
+            </wp:cNvGraphicFramePr>
+            <a:graphic xmlns:a="http://schemas.openxmlformats.org/drawingml/2006/main">
+              <a:graphicData uri="http://schemas.openxmlformats.org/drawingml/2006/picture">
+                <pic:pic xmlns:pic="http://schemas.openxmlformats.org/drawingml/2006/picture">
+                  <pic:nvPicPr>
+                    <pic:cNvPr id="1" name=""/>
+                    <pic:cNvPicPr/>
+                  </pic:nvPicPr>
+                  <pic:blipFill>
+                    <a:blip r:embed="rId19"/>
+                    <a:stretch>
+                      <a:fillRect/>
+                    </a:stretch>
+                  </pic:blipFill>
+                  <pic:spPr>
+                    <a:xfrm>
+                      <a:off x="0" y="0"/>
+                      <a:ext cx="5400040" cy="3189605"/>
+                    </a:xfrm>
+                    <a:prstGeom prst="rect">
+                      <a:avLst/>
+                    </a:prstGeom>
+                  </pic:spPr>
+                </pic:pic>
+              </a:graphicData>
+            </a:graphic>
+          </wp:inline>
+        </w:drawing>
+      </w:r>
+    </w:p>
+    <w:p>
+      <w:pPr>
+        <w:pStyle w:val="Subttulo"/>
+        <w:rPr>
+          <w:rFonts w:eastAsiaTheme="minorHAnsi"/>
           <w:color w:val="auto"/>
-          <w:sz w:val="22"/>
-          <w:szCs w:val="22"/>
-        </w:rPr>
-      </w:pPr>
-      <w:r>
-        <w:t xml:space="preserve">Figura </w:t>
-      </w:r>
-      <w:r>
-        <w:fldChar w:fldCharType="begin"/>
-      </w:r>
-      <w:r>
-        <w:instrText xml:space="preserve"> SEQ Figura \* ARABIC </w:instrText>
-      </w:r>
-      <w:r>
-        <w:fldChar w:fldCharType="separate"/>
-      </w:r>
+          <w:spacing w:val="0"/>
+        </w:rPr>
+      </w:pPr>
+      <w:r>
+        <w:rPr>
+          <w:rFonts w:eastAsiaTheme="minorHAnsi"/>
+          <w:color w:val="auto"/>
+          <w:spacing w:val="0"/>
+        </w:rPr>
+        <w:tab/>
+      </w:r>
+      <w:proofErr w:type="spellStart"/>
+      <w:r>
+        <w:rPr>
+          <w:rFonts w:eastAsiaTheme="minorHAnsi"/>
+          <w:color w:val="auto"/>
+          <w:spacing w:val="0"/>
+        </w:rPr>
+        <w:t>Obervando</w:t>
+      </w:r>
+      <w:proofErr w:type="spellEnd"/>
+      <w:r>
+        <w:rPr>
+          <w:rFonts w:eastAsiaTheme="minorHAnsi"/>
+          <w:color w:val="auto"/>
+          <w:spacing w:val="0"/>
+        </w:rPr>
+        <w:t xml:space="preserve"> o comportamento das funções no gráfico fica claro a diferença entre os casos de complexidade. Vale notar que o melhor caso será sempre melhor literalmente, e só há intersecção entre o pior e o médio caso no ponto (1,1).</w:t>
+      </w:r>
+    </w:p>
+    <w:p>
       <w:r>
         <w:rPr>
           <w:noProof/>
         </w:rPr>
-        <w:t>4</w:t>
-      </w:r>
-      <w:r>
-        <w:fldChar w:fldCharType="end"/>
-      </w:r>
+        <w:drawing>
+          <wp:inline distT="0" distB="0" distL="0" distR="0" wp14:anchorId="6D99962C" wp14:editId="56D0D837">
+            <wp:extent cx="5400040" cy="3189605"/>
+            <wp:effectExtent l="0" t="0" r="0" b="0"/>
+            <wp:docPr id="18" name="Imagem 18"/>
+            <wp:cNvGraphicFramePr>
+              <a:graphicFrameLocks xmlns:a="http://schemas.openxmlformats.org/drawingml/2006/main" noChangeAspect="1"/>
+            </wp:cNvGraphicFramePr>
+            <a:graphic xmlns:a="http://schemas.openxmlformats.org/drawingml/2006/main">
+              <a:graphicData uri="http://schemas.openxmlformats.org/drawingml/2006/picture">
+                <pic:pic xmlns:pic="http://schemas.openxmlformats.org/drawingml/2006/picture">
+                  <pic:nvPicPr>
+                    <pic:cNvPr id="1" name=""/>
+                    <pic:cNvPicPr/>
+                  </pic:nvPicPr>
+                  <pic:blipFill>
+                    <a:blip r:embed="rId20"/>
+                    <a:stretch>
+                      <a:fillRect/>
+                    </a:stretch>
+                  </pic:blipFill>
+                  <pic:spPr>
+                    <a:xfrm>
+                      <a:off x="0" y="0"/>
+                      <a:ext cx="5400040" cy="3189605"/>
+                    </a:xfrm>
+                    <a:prstGeom prst="rect">
+                      <a:avLst/>
+                    </a:prstGeom>
+                  </pic:spPr>
+                </pic:pic>
+              </a:graphicData>
+            </a:graphic>
+          </wp:inline>
+        </w:drawing>
+      </w:r>
+    </w:p>
+    <w:p>
+      <w:pPr>
+        <w:pStyle w:val="Subttulo"/>
+        <w:rPr>
+          <w:rFonts w:eastAsiaTheme="minorHAnsi"/>
+          <w:color w:val="auto"/>
+          <w:spacing w:val="0"/>
+        </w:rPr>
+      </w:pPr>
+      <w:r>
+        <w:rPr>
+          <w:noProof/>
+        </w:rPr>
+        <w:lastRenderedPageBreak/>
+        <w:drawing>
+          <wp:inline distT="0" distB="0" distL="0" distR="0" wp14:anchorId="7A9281A4" wp14:editId="14CC4380">
+            <wp:extent cx="5400040" cy="3189605"/>
+            <wp:effectExtent l="0" t="0" r="0" b="0"/>
+            <wp:docPr id="19" name="Imagem 19"/>
+            <wp:cNvGraphicFramePr>
+              <a:graphicFrameLocks xmlns:a="http://schemas.openxmlformats.org/drawingml/2006/main" noChangeAspect="1"/>
+            </wp:cNvGraphicFramePr>
+            <a:graphic xmlns:a="http://schemas.openxmlformats.org/drawingml/2006/main">
+              <a:graphicData uri="http://schemas.openxmlformats.org/drawingml/2006/picture">
+                <pic:pic xmlns:pic="http://schemas.openxmlformats.org/drawingml/2006/picture">
+                  <pic:nvPicPr>
+                    <pic:cNvPr id="1" name=""/>
+                    <pic:cNvPicPr/>
+                  </pic:nvPicPr>
+                  <pic:blipFill>
+                    <a:blip r:embed="rId21"/>
+                    <a:stretch>
+                      <a:fillRect/>
+                    </a:stretch>
+                  </pic:blipFill>
+                  <pic:spPr>
+                    <a:xfrm>
+                      <a:off x="0" y="0"/>
+                      <a:ext cx="5400040" cy="3189605"/>
+                    </a:xfrm>
+                    <a:prstGeom prst="rect">
+                      <a:avLst/>
+                    </a:prstGeom>
+                  </pic:spPr>
+                </pic:pic>
+              </a:graphicData>
+            </a:graphic>
+          </wp:inline>
+        </w:drawing>
+      </w:r>
+    </w:p>
+    <w:p>
+      <w:pPr>
+        <w:pStyle w:val="Subttulo"/>
+        <w:rPr>
+          <w:rFonts w:eastAsiaTheme="minorHAnsi"/>
+          <w:color w:val="auto"/>
+          <w:spacing w:val="0"/>
+        </w:rPr>
+      </w:pPr>
+      <w:r>
+        <w:rPr>
+          <w:rFonts w:eastAsiaTheme="minorHAnsi"/>
+          <w:color w:val="auto"/>
+          <w:spacing w:val="0"/>
+        </w:rPr>
+        <w:tab/>
+      </w:r>
+      <w:r>
+        <w:rPr>
+          <w:rFonts w:eastAsiaTheme="minorHAnsi"/>
+          <w:color w:val="auto"/>
+          <w:spacing w:val="0"/>
+        </w:rPr>
+        <w:t>A complexidade depende do intervalo escolhido. As complexidades acima diferem para diferentes sequências de incremento escolhidas. A melhor sequência de incremento é desconhecida.</w:t>
+      </w:r>
+    </w:p>
+    <w:p>
+      <w:pPr>
+        <w:pStyle w:val="Subttulo"/>
+      </w:pPr>
     </w:p>
     <w:sectPr>
       <w:pgSz w:w="11906" w:h="16838" w:code="9"/>
@@ -2117,6 +3987,92 @@
 <file path=word/numbering.xml><?xml version="1.0" encoding="utf-8"?>
 <w:numbering xmlns:wpc="http://schemas.microsoft.com/office/word/2010/wordprocessingCanvas" xmlns:cx="http://schemas.microsoft.com/office/drawing/2014/chartex" xmlns:cx1="http://schemas.microsoft.com/office/drawing/2015/9/8/chartex" xmlns:cx2="http://schemas.microsoft.com/office/drawing/2015/10/21/chartex" xmlns:cx3="http://schemas.microsoft.com/office/drawing/2016/5/9/chartex" xmlns:cx4="http://schemas.microsoft.com/office/drawing/2016/5/10/chartex" xmlns:cx5="http://schemas.microsoft.com/office/drawing/2016/5/11/chartex" xmlns:cx6="http://schemas.microsoft.com/office/drawing/2016/5/12/chartex" xmlns:cx7="http://schemas.microsoft.com/office/drawing/2016/5/13/chartex" xmlns:cx8="http://schemas.microsoft.com/office/drawing/2016/5/14/chartex" xmlns:mc="http://schemas.openxmlformats.org/markup-compatibility/2006" xmlns:aink="http://schemas.microsoft.com/office/drawing/2016/ink" xmlns:am3d="http://schemas.microsoft.com/office/drawing/2017/model3d" xmlns:o="urn:schemas-microsoft-com:office:office" xmlns:r="http://schemas.openxmlformats.org/officeDocument/2006/relationships" xmlns:m="http://schemas.openxmlformats.org/officeDocument/2006/math" xmlns:v="urn:schemas-microsoft-com:vml" xmlns:wp14="http://schemas.microsoft.com/office/word/2010/wordprocessingDrawing" xmlns:wp="http://schemas.openxmlformats.org/drawingml/2006/wordprocessingDrawing" xmlns:w10="urn:schemas-microsoft-com:office:word" xmlns:w="http://schemas.openxmlformats.org/wordprocessingml/2006/main" xmlns:w14="http://schemas.microsoft.com/office/word/2010/wordml" xmlns:w15="http://schemas.microsoft.com/office/word/2012/wordml" xmlns:w16cex="http://schemas.microsoft.com/office/word/2018/wordml/cex" xmlns:w16cid="http://schemas.microsoft.com/office/word/2016/wordml/cid" xmlns:w16="http://schemas.microsoft.com/office/word/2018/wordml" xmlns:w16se="http://schemas.microsoft.com/office/word/2015/wordml/symex" xmlns:wpg="http://schemas.microsoft.com/office/word/2010/wordprocessingGroup" xmlns:wpi="http://schemas.microsoft.com/office/word/2010/wordprocessingInk" xmlns:wne="http://schemas.microsoft.com/office/word/2006/wordml" xmlns:wps="http://schemas.microsoft.com/office/word/2010/wordprocessingShape" mc:Ignorable="w14 w15 w16se w16cid w16 w16cex wp14">
   <w:abstractNum w:abstractNumId="0" w15:restartNumberingAfterBreak="0">
+    <w:nsid w:val="1CEE03B2"/>
+    <w:multiLevelType w:val="hybridMultilevel"/>
+    <w:tmpl w:val="D0BC6B16"/>
+    <w:lvl w:ilvl="0" w:tplc="0416000F">
+      <w:start w:val="1"/>
+      <w:numFmt w:val="decimal"/>
+      <w:lvlText w:val="%1."/>
+      <w:lvlJc w:val="left"/>
+      <w:pPr>
+        <w:ind w:left="720" w:hanging="360"/>
+      </w:pPr>
+    </w:lvl>
+    <w:lvl w:ilvl="1" w:tplc="04160019" w:tentative="1">
+      <w:start w:val="1"/>
+      <w:numFmt w:val="lowerLetter"/>
+      <w:lvlText w:val="%2."/>
+      <w:lvlJc w:val="left"/>
+      <w:pPr>
+        <w:ind w:left="1440" w:hanging="360"/>
+      </w:pPr>
+    </w:lvl>
+    <w:lvl w:ilvl="2" w:tplc="0416001B" w:tentative="1">
+      <w:start w:val="1"/>
+      <w:numFmt w:val="lowerRoman"/>
+      <w:lvlText w:val="%3."/>
+      <w:lvlJc w:val="right"/>
+      <w:pPr>
+        <w:ind w:left="2160" w:hanging="180"/>
+      </w:pPr>
+    </w:lvl>
+    <w:lvl w:ilvl="3" w:tplc="0416000F" w:tentative="1">
+      <w:start w:val="1"/>
+      <w:numFmt w:val="decimal"/>
+      <w:lvlText w:val="%4."/>
+      <w:lvlJc w:val="left"/>
+      <w:pPr>
+        <w:ind w:left="2880" w:hanging="360"/>
+      </w:pPr>
+    </w:lvl>
+    <w:lvl w:ilvl="4" w:tplc="04160019" w:tentative="1">
+      <w:start w:val="1"/>
+      <w:numFmt w:val="lowerLetter"/>
+      <w:lvlText w:val="%5."/>
+      <w:lvlJc w:val="left"/>
+      <w:pPr>
+        <w:ind w:left="3600" w:hanging="360"/>
+      </w:pPr>
+    </w:lvl>
+    <w:lvl w:ilvl="5" w:tplc="0416001B" w:tentative="1">
+      <w:start w:val="1"/>
+      <w:numFmt w:val="lowerRoman"/>
+      <w:lvlText w:val="%6."/>
+      <w:lvlJc w:val="right"/>
+      <w:pPr>
+        <w:ind w:left="4320" w:hanging="180"/>
+      </w:pPr>
+    </w:lvl>
+    <w:lvl w:ilvl="6" w:tplc="0416000F" w:tentative="1">
+      <w:start w:val="1"/>
+      <w:numFmt w:val="decimal"/>
+      <w:lvlText w:val="%7."/>
+      <w:lvlJc w:val="left"/>
+      <w:pPr>
+        <w:ind w:left="5040" w:hanging="360"/>
+      </w:pPr>
+    </w:lvl>
+    <w:lvl w:ilvl="7" w:tplc="04160019" w:tentative="1">
+      <w:start w:val="1"/>
+      <w:numFmt w:val="lowerLetter"/>
+      <w:lvlText w:val="%8."/>
+      <w:lvlJc w:val="left"/>
+      <w:pPr>
+        <w:ind w:left="5760" w:hanging="360"/>
+      </w:pPr>
+    </w:lvl>
+    <w:lvl w:ilvl="8" w:tplc="0416001B" w:tentative="1">
+      <w:start w:val="1"/>
+      <w:numFmt w:val="lowerRoman"/>
+      <w:lvlText w:val="%9."/>
+      <w:lvlJc w:val="right"/>
+      <w:pPr>
+        <w:ind w:left="6480" w:hanging="180"/>
+      </w:pPr>
+    </w:lvl>
+  </w:abstractNum>
+  <w:abstractNum w:abstractNumId="1" w15:restartNumberingAfterBreak="0">
     <w:nsid w:val="2FC83FAB"/>
     <w:multiLevelType w:val="hybridMultilevel"/>
     <w:tmpl w:val="68608954"/>
@@ -2205,7 +4161,7 @@
       </w:pPr>
     </w:lvl>
   </w:abstractNum>
-  <w:abstractNum w:abstractNumId="1" w15:restartNumberingAfterBreak="0">
+  <w:abstractNum w:abstractNumId="2" w15:restartNumberingAfterBreak="0">
     <w:nsid w:val="5CB66C55"/>
     <w:multiLevelType w:val="hybridMultilevel"/>
     <w:tmpl w:val="9CACFC80"/>
@@ -2297,7 +4253,7 @@
       </w:pPr>
     </w:lvl>
   </w:abstractNum>
-  <w:abstractNum w:abstractNumId="2" w15:restartNumberingAfterBreak="0">
+  <w:abstractNum w:abstractNumId="3" w15:restartNumberingAfterBreak="0">
     <w:nsid w:val="5EB470DB"/>
     <w:multiLevelType w:val="hybridMultilevel"/>
     <w:tmpl w:val="EC4CB63C"/>
@@ -2387,7 +4343,7 @@
       </w:pPr>
     </w:lvl>
   </w:abstractNum>
-  <w:abstractNum w:abstractNumId="3" w15:restartNumberingAfterBreak="0">
+  <w:abstractNum w:abstractNumId="4" w15:restartNumberingAfterBreak="0">
     <w:nsid w:val="67B60841"/>
     <w:multiLevelType w:val="hybridMultilevel"/>
     <w:tmpl w:val="EEC818BA"/>
@@ -2476,7 +4432,7 @@
       </w:pPr>
     </w:lvl>
   </w:abstractNum>
-  <w:abstractNum w:abstractNumId="4" w15:restartNumberingAfterBreak="0">
+  <w:abstractNum w:abstractNumId="5" w15:restartNumberingAfterBreak="0">
     <w:nsid w:val="71645EF0"/>
     <w:multiLevelType w:val="hybridMultilevel"/>
     <w:tmpl w:val="69B249AC"/>
@@ -2566,19 +4522,22 @@
     </w:lvl>
   </w:abstractNum>
   <w:num w:numId="1">
+    <w:abstractNumId w:val="3"/>
+  </w:num>
+  <w:num w:numId="2">
+    <w:abstractNumId w:val="4"/>
+  </w:num>
+  <w:num w:numId="3">
+    <w:abstractNumId w:val="1"/>
+  </w:num>
+  <w:num w:numId="4">
+    <w:abstractNumId w:val="5"/>
+  </w:num>
+  <w:num w:numId="5">
     <w:abstractNumId w:val="2"/>
   </w:num>
-  <w:num w:numId="2">
-    <w:abstractNumId w:val="3"/>
-  </w:num>
-  <w:num w:numId="3">
+  <w:num w:numId="6">
     <w:abstractNumId w:val="0"/>
-  </w:num>
-  <w:num w:numId="4">
-    <w:abstractNumId w:val="4"/>
-  </w:num>
-  <w:num w:numId="5">
-    <w:abstractNumId w:val="1"/>
   </w:num>
 </w:numbering>
 </file>
@@ -3028,6 +4987,7 @@
   <w:style w:type="character" w:default="1" w:styleId="Fontepargpadro">
     <w:name w:val="Default Paragraph Font"/>
     <w:uiPriority w:val="1"/>
+    <w:semiHidden/>
     <w:unhideWhenUsed/>
   </w:style>
   <w:style w:type="table" w:default="1" w:styleId="Tabelanormal">
@@ -3179,6 +5139,101 @@
       <w:color w:val="44546A" w:themeColor="text2"/>
       <w:sz w:val="18"/>
       <w:szCs w:val="18"/>
+    </w:rPr>
+  </w:style>
+  <w:style w:type="character" w:styleId="Hyperlink">
+    <w:name w:val="Hyperlink"/>
+    <w:basedOn w:val="Fontepargpadro"/>
+    <w:uiPriority w:val="99"/>
+    <w:unhideWhenUsed/>
+    <w:rsid w:val="0079783D"/>
+    <w:rPr>
+      <w:color w:val="0563C1" w:themeColor="hyperlink"/>
+      <w:u w:val="single"/>
+    </w:rPr>
+  </w:style>
+  <w:style w:type="character" w:styleId="MenoPendente">
+    <w:name w:val="Unresolved Mention"/>
+    <w:basedOn w:val="Fontepargpadro"/>
+    <w:uiPriority w:val="99"/>
+    <w:semiHidden/>
+    <w:unhideWhenUsed/>
+    <w:rsid w:val="0079783D"/>
+    <w:rPr>
+      <w:color w:val="605E5C"/>
+      <w:shd w:val="clear" w:color="auto" w:fill="E1DFDD"/>
+    </w:rPr>
+  </w:style>
+  <w:style w:type="character" w:styleId="HiperlinkVisitado">
+    <w:name w:val="FollowedHyperlink"/>
+    <w:basedOn w:val="Fontepargpadro"/>
+    <w:uiPriority w:val="99"/>
+    <w:semiHidden/>
+    <w:unhideWhenUsed/>
+    <w:rsid w:val="0079783D"/>
+    <w:rPr>
+      <w:color w:val="954F72" w:themeColor="followedHyperlink"/>
+      <w:u w:val="single"/>
+    </w:rPr>
+  </w:style>
+  <w:style w:type="character" w:styleId="TextodoEspaoReservado">
+    <w:name w:val="Placeholder Text"/>
+    <w:basedOn w:val="Fontepargpadro"/>
+    <w:uiPriority w:val="99"/>
+    <w:semiHidden/>
+    <w:rsid w:val="001133B4"/>
+    <w:rPr>
+      <w:color w:val="808080"/>
+    </w:rPr>
+  </w:style>
+  <w:style w:type="paragraph" w:styleId="Pr-formataoHTML">
+    <w:name w:val="HTML Preformatted"/>
+    <w:basedOn w:val="Normal"/>
+    <w:link w:val="Pr-formataoHTMLChar"/>
+    <w:uiPriority w:val="99"/>
+    <w:semiHidden/>
+    <w:unhideWhenUsed/>
+    <w:rsid w:val="0075530E"/>
+    <w:pPr>
+      <w:tabs>
+        <w:tab w:val="left" w:pos="916"/>
+        <w:tab w:val="left" w:pos="1832"/>
+        <w:tab w:val="left" w:pos="2748"/>
+        <w:tab w:val="left" w:pos="3664"/>
+        <w:tab w:val="left" w:pos="4580"/>
+        <w:tab w:val="left" w:pos="5496"/>
+        <w:tab w:val="left" w:pos="6412"/>
+        <w:tab w:val="left" w:pos="7328"/>
+        <w:tab w:val="left" w:pos="8244"/>
+        <w:tab w:val="left" w:pos="9160"/>
+        <w:tab w:val="left" w:pos="10076"/>
+        <w:tab w:val="left" w:pos="10992"/>
+        <w:tab w:val="left" w:pos="11908"/>
+        <w:tab w:val="left" w:pos="12824"/>
+        <w:tab w:val="left" w:pos="13740"/>
+        <w:tab w:val="left" w:pos="14656"/>
+      </w:tabs>
+      <w:spacing w:after="0" w:line="240" w:lineRule="auto"/>
+    </w:pPr>
+    <w:rPr>
+      <w:rFonts w:ascii="Courier New" w:eastAsia="Times New Roman" w:hAnsi="Courier New" w:cs="Courier New"/>
+      <w:sz w:val="20"/>
+      <w:szCs w:val="20"/>
+      <w:lang w:eastAsia="pt-BR"/>
+    </w:rPr>
+  </w:style>
+  <w:style w:type="character" w:customStyle="1" w:styleId="Pr-formataoHTMLChar">
+    <w:name w:val="Pré-formatação HTML Char"/>
+    <w:basedOn w:val="Fontepargpadro"/>
+    <w:link w:val="Pr-formataoHTML"/>
+    <w:uiPriority w:val="99"/>
+    <w:semiHidden/>
+    <w:rsid w:val="0075530E"/>
+    <w:rPr>
+      <w:rFonts w:ascii="Courier New" w:eastAsia="Times New Roman" w:hAnsi="Courier New" w:cs="Courier New"/>
+      <w:sz w:val="20"/>
+      <w:szCs w:val="20"/>
+      <w:lang w:eastAsia="pt-BR"/>
     </w:rPr>
   </w:style>
 </w:styles>

</xml_diff>

<commit_message>
Adding selection sort algorithm.
</commit_message>
<xml_diff>
--- a/Análise Dos Algoritmos.docx
+++ b/Análise Dos Algoritmos.docx
@@ -232,7 +232,7 @@
                     </pic:cNvPicPr>
                   </pic:nvPicPr>
                   <pic:blipFill>
-                    <a:blip r:embed="rId5" cstate="print">
+                    <a:blip r:embed="rId6" cstate="print">
                       <a:extLst>
                         <a:ext uri="{28A0092B-C50C-407E-A947-70E740481C1C}">
                           <a14:useLocalDpi xmlns:a14="http://schemas.microsoft.com/office/drawing/2010/main" val="0"/>
@@ -371,7 +371,7 @@
                     </pic:cNvPicPr>
                   </pic:nvPicPr>
                   <pic:blipFill>
-                    <a:blip r:embed="rId6">
+                    <a:blip r:embed="rId7">
                       <a:extLst>
                         <a:ext uri="{28A0092B-C50C-407E-A947-70E740481C1C}">
                           <a14:useLocalDpi xmlns:a14="http://schemas.microsoft.com/office/drawing/2010/main" val="0"/>
@@ -1421,7 +1421,7 @@
                     <pic:cNvPicPr/>
                   </pic:nvPicPr>
                   <pic:blipFill>
-                    <a:blip r:embed="rId7" cstate="print">
+                    <a:blip r:embed="rId8" cstate="print">
                       <a:extLst>
                         <a:ext uri="{28A0092B-C50C-407E-A947-70E740481C1C}">
                           <a14:useLocalDpi xmlns:a14="http://schemas.microsoft.com/office/drawing/2010/main" val="0"/>
@@ -1613,7 +1613,7 @@
                     <pic:cNvPicPr/>
                   </pic:nvPicPr>
                   <pic:blipFill>
-                    <a:blip r:embed="rId8" cstate="print">
+                    <a:blip r:embed="rId9" cstate="print">
                       <a:extLst>
                         <a:ext uri="{28A0092B-C50C-407E-A947-70E740481C1C}">
                           <a14:useLocalDpi xmlns:a14="http://schemas.microsoft.com/office/drawing/2010/main" val="0"/>
@@ -1802,7 +1802,7 @@
                     <pic:cNvPicPr/>
                   </pic:nvPicPr>
                   <pic:blipFill>
-                    <a:blip r:embed="rId9" cstate="print">
+                    <a:blip r:embed="rId10" cstate="print">
                       <a:extLst>
                         <a:ext uri="{28A0092B-C50C-407E-A947-70E740481C1C}">
                           <a14:useLocalDpi xmlns:a14="http://schemas.microsoft.com/office/drawing/2010/main" val="0"/>
@@ -1891,7 +1891,7 @@
                     <pic:cNvPicPr/>
                   </pic:nvPicPr>
                   <pic:blipFill>
-                    <a:blip r:embed="rId10"/>
+                    <a:blip r:embed="rId11"/>
                     <a:stretch>
                       <a:fillRect/>
                     </a:stretch>
@@ -1978,13 +1978,7 @@
       </w:r>
       <w:proofErr w:type="spellStart"/>
       <w:r>
-        <w:t>Ins</w:t>
-      </w:r>
-      <w:r>
-        <w:t>e</w:t>
-      </w:r>
-      <w:r>
-        <w:t>rtion</w:t>
+        <w:t>Insertion</w:t>
       </w:r>
       <w:proofErr w:type="spellEnd"/>
       <w:r>
@@ -2110,13 +2104,7 @@
       </w:r>
       <w:proofErr w:type="spellEnd"/>
       <w:r>
-        <w:t xml:space="preserve"> (</w:t>
-      </w:r>
-      <w:r>
-        <w:t>N/2, N/4, ..., 1</w:t>
-      </w:r>
-      <w:r>
-        <w:t>). Temos o tamanho do vetor N = 8</w:t>
+        <w:t xml:space="preserve"> (N/2, N/4, ..., 1). Temos o tamanho do vetor N = 8</w:t>
       </w:r>
       <w:r>
         <w:t xml:space="preserve">, no primeiro loop os elementos que ocupam o </w:t>
@@ -2440,7 +2428,7 @@
                     </pic:cNvPicPr>
                   </pic:nvPicPr>
                   <pic:blipFill>
-                    <a:blip r:embed="rId11" cstate="print">
+                    <a:blip r:embed="rId12" cstate="print">
                       <a:extLst>
                         <a:ext uri="{28A0092B-C50C-407E-A947-70E740481C1C}">
                           <a14:useLocalDpi xmlns:a14="http://schemas.microsoft.com/office/drawing/2010/main" val="0"/>
@@ -2493,7 +2481,7 @@
                     </pic:cNvPicPr>
                   </pic:nvPicPr>
                   <pic:blipFill>
-                    <a:blip r:embed="rId12" cstate="print">
+                    <a:blip r:embed="rId13" cstate="print">
                       <a:extLst>
                         <a:ext uri="{28A0092B-C50C-407E-A947-70E740481C1C}">
                           <a14:useLocalDpi xmlns:a14="http://schemas.microsoft.com/office/drawing/2010/main" val="0"/>
@@ -2685,7 +2673,7 @@
                     </pic:cNvPicPr>
                   </pic:nvPicPr>
                   <pic:blipFill>
-                    <a:blip r:embed="rId13" cstate="print">
+                    <a:blip r:embed="rId14" cstate="print">
                       <a:extLst>
                         <a:ext uri="{28A0092B-C50C-407E-A947-70E740481C1C}">
                           <a14:useLocalDpi xmlns:a14="http://schemas.microsoft.com/office/drawing/2010/main" val="0"/>
@@ -2738,7 +2726,7 @@
                     </pic:cNvPicPr>
                   </pic:nvPicPr>
                   <pic:blipFill>
-                    <a:blip r:embed="rId14" cstate="print">
+                    <a:blip r:embed="rId15" cstate="print">
                       <a:extLst>
                         <a:ext uri="{28A0092B-C50C-407E-A947-70E740481C1C}">
                           <a14:useLocalDpi xmlns:a14="http://schemas.microsoft.com/office/drawing/2010/main" val="0"/>
@@ -2801,7 +2789,7 @@
                     </pic:cNvPicPr>
                   </pic:nvPicPr>
                   <pic:blipFill>
-                    <a:blip r:embed="rId15" cstate="print">
+                    <a:blip r:embed="rId16" cstate="print">
                       <a:extLst>
                         <a:ext uri="{28A0092B-C50C-407E-A947-70E740481C1C}">
                           <a14:useLocalDpi xmlns:a14="http://schemas.microsoft.com/office/drawing/2010/main" val="0"/>
@@ -2873,7 +2861,7 @@
                     </pic:cNvPicPr>
                   </pic:nvPicPr>
                   <pic:blipFill>
-                    <a:blip r:embed="rId16" cstate="print">
+                    <a:blip r:embed="rId17" cstate="print">
                       <a:extLst>
                         <a:ext uri="{28A0092B-C50C-407E-A947-70E740481C1C}">
                           <a14:useLocalDpi xmlns:a14="http://schemas.microsoft.com/office/drawing/2010/main" val="0"/>
@@ -3520,20 +3508,7 @@
             <w:szCs w:val="21"/>
             <w:shd w:val="clear" w:color="auto" w:fill="FFFFFF"/>
           </w:rPr>
-          <m:t>θ</m:t>
-        </m:r>
-        <m:r>
-          <m:rPr>
-            <m:sty m:val="p"/>
-          </m:rPr>
-          <w:rPr>
-            <w:rFonts w:ascii="Cambria Math" w:hAnsi="Cambria Math" w:cs="Arial"/>
-            <w:color w:val="4D5156"/>
-            <w:sz w:val="21"/>
-            <w:szCs w:val="21"/>
-            <w:shd w:val="clear" w:color="auto" w:fill="FFFFFF"/>
-          </w:rPr>
-          <m:t>(n(log⁡</m:t>
+          <m:t>θ(n(log⁡</m:t>
         </m:r>
         <m:r>
           <w:rPr>
@@ -3612,62 +3587,6 @@
             <wp:extent cx="5400040" cy="3189605"/>
             <wp:effectExtent l="0" t="0" r="0" b="0"/>
             <wp:docPr id="15" name="Imagem 15"/>
-            <wp:cNvGraphicFramePr>
-              <a:graphicFrameLocks xmlns:a="http://schemas.openxmlformats.org/drawingml/2006/main" noChangeAspect="1"/>
-            </wp:cNvGraphicFramePr>
-            <a:graphic xmlns:a="http://schemas.openxmlformats.org/drawingml/2006/main">
-              <a:graphicData uri="http://schemas.openxmlformats.org/drawingml/2006/picture">
-                <pic:pic xmlns:pic="http://schemas.openxmlformats.org/drawingml/2006/picture">
-                  <pic:nvPicPr>
-                    <pic:cNvPr id="1" name=""/>
-                    <pic:cNvPicPr/>
-                  </pic:nvPicPr>
-                  <pic:blipFill>
-                    <a:blip r:embed="rId17"/>
-                    <a:stretch>
-                      <a:fillRect/>
-                    </a:stretch>
-                  </pic:blipFill>
-                  <pic:spPr>
-                    <a:xfrm>
-                      <a:off x="0" y="0"/>
-                      <a:ext cx="5400040" cy="3189605"/>
-                    </a:xfrm>
-                    <a:prstGeom prst="rect">
-                      <a:avLst/>
-                    </a:prstGeom>
-                  </pic:spPr>
-                </pic:pic>
-              </a:graphicData>
-            </a:graphic>
-          </wp:inline>
-        </w:drawing>
-      </w:r>
-    </w:p>
-    <w:p>
-      <w:pPr>
-        <w:pStyle w:val="Subttulo"/>
-      </w:pPr>
-      <w:r>
-        <w:t>Melhor Caso O(n.log(n)):</w:t>
-      </w:r>
-    </w:p>
-    <w:p>
-      <w:r>
-        <w:tab/>
-        <w:t>Quando o vetor já está ordenado, o número total de comparações para cada intervalo (ou incremento) é igual ao tamanho do vetor.</w:t>
-      </w:r>
-    </w:p>
-    <w:p>
-      <w:r>
-        <w:rPr>
-          <w:noProof/>
-        </w:rPr>
-        <w:drawing>
-          <wp:inline distT="0" distB="0" distL="0" distR="0" wp14:anchorId="7E064865" wp14:editId="60C8466F">
-            <wp:extent cx="5400040" cy="3189605"/>
-            <wp:effectExtent l="0" t="0" r="0" b="0"/>
-            <wp:docPr id="16" name="Imagem 16"/>
             <wp:cNvGraphicFramePr>
               <a:graphicFrameLocks xmlns:a="http://schemas.openxmlformats.org/drawingml/2006/main" noChangeAspect="1"/>
             </wp:cNvGraphicFramePr>
@@ -3704,72 +3623,14 @@
       <w:pPr>
         <w:pStyle w:val="Subttulo"/>
       </w:pPr>
-    </w:p>
-    <w:p>
-      <w:pPr>
-        <w:pStyle w:val="Subttulo"/>
-      </w:pPr>
-    </w:p>
-    <w:p>
-      <w:pPr>
-        <w:pStyle w:val="Subttulo"/>
-      </w:pPr>
-    </w:p>
-    <w:p>
-      <w:pPr>
-        <w:pStyle w:val="Subttulo"/>
-      </w:pPr>
-    </w:p>
-    <w:p>
-      <w:pPr>
-        <w:pStyle w:val="Subttulo"/>
-      </w:pPr>
-    </w:p>
-    <w:p>
-      <w:pPr>
-        <w:pStyle w:val="Subttulo"/>
-      </w:pPr>
-    </w:p>
-    <w:p>
-      <w:pPr>
-        <w:pStyle w:val="Subttulo"/>
-      </w:pPr>
-    </w:p>
-    <w:p>
-      <w:pPr>
-        <w:pStyle w:val="Subttulo"/>
-      </w:pPr>
-    </w:p>
-    <w:p>
-      <w:pPr>
-        <w:pStyle w:val="Subttulo"/>
-      </w:pPr>
-      <w:r>
-        <w:lastRenderedPageBreak/>
-        <w:t>Médio Caso O(n.log(n)):</w:t>
+      <w:r>
+        <w:t>Melhor Caso O(n.log(n)):</w:t>
       </w:r>
     </w:p>
     <w:p>
       <w:r>
         <w:tab/>
-        <w:t xml:space="preserve">Que é por volta de </w:t>
-      </w:r>
-      <w:proofErr w:type="gramStart"/>
-      <w:r>
-        <w:t>O(</w:t>
-      </w:r>
-      <w:proofErr w:type="gramEnd"/>
-      <w:r>
-        <w:t>n</w:t>
-      </w:r>
-      <w:r>
-        <w:rPr>
-          <w:vertAlign w:val="superscript"/>
-        </w:rPr>
-        <w:t xml:space="preserve">1.25 </w:t>
-      </w:r>
-      <w:r>
-        <w:t>).</w:t>
+        <w:t>Quando o vetor já está ordenado, o número total de comparações para cada intervalo (ou incremento) é igual ao tamanho do vetor.</w:t>
       </w:r>
     </w:p>
     <w:p>
@@ -3778,10 +3639,10 @@
           <w:noProof/>
         </w:rPr>
         <w:drawing>
-          <wp:inline distT="0" distB="0" distL="0" distR="0" wp14:anchorId="3A77B4FA" wp14:editId="3D74B6AE">
+          <wp:inline distT="0" distB="0" distL="0" distR="0" wp14:anchorId="7E064865" wp14:editId="60C8466F">
             <wp:extent cx="5400040" cy="3189605"/>
             <wp:effectExtent l="0" t="0" r="0" b="0"/>
-            <wp:docPr id="17" name="Imagem 17"/>
+            <wp:docPr id="16" name="Imagem 16"/>
             <wp:cNvGraphicFramePr>
               <a:graphicFrameLocks xmlns:a="http://schemas.openxmlformats.org/drawingml/2006/main" noChangeAspect="1"/>
             </wp:cNvGraphicFramePr>
@@ -3817,37 +3678,73 @@
     <w:p>
       <w:pPr>
         <w:pStyle w:val="Subttulo"/>
-        <w:rPr>
-          <w:rFonts w:eastAsiaTheme="minorHAnsi"/>
-          <w:color w:val="auto"/>
-          <w:spacing w:val="0"/>
-        </w:rPr>
-      </w:pPr>
-      <w:r>
-        <w:rPr>
-          <w:rFonts w:eastAsiaTheme="minorHAnsi"/>
-          <w:color w:val="auto"/>
-          <w:spacing w:val="0"/>
-        </w:rPr>
+      </w:pPr>
+    </w:p>
+    <w:p>
+      <w:pPr>
+        <w:pStyle w:val="Subttulo"/>
+      </w:pPr>
+    </w:p>
+    <w:p>
+      <w:pPr>
+        <w:pStyle w:val="Subttulo"/>
+      </w:pPr>
+    </w:p>
+    <w:p>
+      <w:pPr>
+        <w:pStyle w:val="Subttulo"/>
+      </w:pPr>
+    </w:p>
+    <w:p>
+      <w:pPr>
+        <w:pStyle w:val="Subttulo"/>
+      </w:pPr>
+    </w:p>
+    <w:p>
+      <w:pPr>
+        <w:pStyle w:val="Subttulo"/>
+      </w:pPr>
+    </w:p>
+    <w:p>
+      <w:pPr>
+        <w:pStyle w:val="Subttulo"/>
+      </w:pPr>
+    </w:p>
+    <w:p>
+      <w:pPr>
+        <w:pStyle w:val="Subttulo"/>
+      </w:pPr>
+    </w:p>
+    <w:p>
+      <w:pPr>
+        <w:pStyle w:val="Subttulo"/>
+      </w:pPr>
+      <w:r>
+        <w:lastRenderedPageBreak/>
+        <w:t>Médio Caso O(n.log(n)):</w:t>
+      </w:r>
+    </w:p>
+    <w:p>
+      <w:r>
         <w:tab/>
-      </w:r>
-      <w:proofErr w:type="spellStart"/>
-      <w:r>
-        <w:rPr>
-          <w:rFonts w:eastAsiaTheme="minorHAnsi"/>
-          <w:color w:val="auto"/>
-          <w:spacing w:val="0"/>
-        </w:rPr>
-        <w:t>Obervando</w:t>
-      </w:r>
-      <w:proofErr w:type="spellEnd"/>
-      <w:r>
-        <w:rPr>
-          <w:rFonts w:eastAsiaTheme="minorHAnsi"/>
-          <w:color w:val="auto"/>
-          <w:spacing w:val="0"/>
-        </w:rPr>
-        <w:t xml:space="preserve"> o comportamento das funções no gráfico fica claro a diferença entre os casos de complexidade. Vale notar que o melhor caso será sempre melhor literalmente, e só há intersecção entre o pior e o médio caso no ponto (1,1).</w:t>
+        <w:t xml:space="preserve">Que é por volta de </w:t>
+      </w:r>
+      <w:proofErr w:type="gramStart"/>
+      <w:r>
+        <w:t>O(</w:t>
+      </w:r>
+      <w:proofErr w:type="gramEnd"/>
+      <w:r>
+        <w:t>n</w:t>
+      </w:r>
+      <w:r>
+        <w:rPr>
+          <w:vertAlign w:val="superscript"/>
+        </w:rPr>
+        <w:t xml:space="preserve">1.25 </w:t>
+      </w:r>
+      <w:r>
+        <w:t>).</w:t>
       </w:r>
     </w:p>
     <w:p>
@@ -3856,10 +3753,10 @@
           <w:noProof/>
         </w:rPr>
         <w:drawing>
-          <wp:inline distT="0" distB="0" distL="0" distR="0" wp14:anchorId="6D99962C" wp14:editId="56D0D837">
+          <wp:inline distT="0" distB="0" distL="0" distR="0" wp14:anchorId="3A77B4FA" wp14:editId="3D74B6AE">
             <wp:extent cx="5400040" cy="3189605"/>
             <wp:effectExtent l="0" t="0" r="0" b="0"/>
-            <wp:docPr id="18" name="Imagem 18"/>
+            <wp:docPr id="17" name="Imagem 17"/>
             <wp:cNvGraphicFramePr>
               <a:graphicFrameLocks xmlns:a="http://schemas.openxmlformats.org/drawingml/2006/main" noChangeAspect="1"/>
             </wp:cNvGraphicFramePr>
@@ -3903,14 +3800,41 @@
       </w:pPr>
       <w:r>
         <w:rPr>
+          <w:rFonts w:eastAsiaTheme="minorHAnsi"/>
+          <w:color w:val="auto"/>
+          <w:spacing w:val="0"/>
+        </w:rPr>
+        <w:tab/>
+      </w:r>
+      <w:proofErr w:type="spellStart"/>
+      <w:r>
+        <w:rPr>
+          <w:rFonts w:eastAsiaTheme="minorHAnsi"/>
+          <w:color w:val="auto"/>
+          <w:spacing w:val="0"/>
+        </w:rPr>
+        <w:t>Obervando</w:t>
+      </w:r>
+      <w:proofErr w:type="spellEnd"/>
+      <w:r>
+        <w:rPr>
+          <w:rFonts w:eastAsiaTheme="minorHAnsi"/>
+          <w:color w:val="auto"/>
+          <w:spacing w:val="0"/>
+        </w:rPr>
+        <w:t xml:space="preserve"> o comportamento das funções no gráfico fica claro a diferença entre os casos de complexidade. Vale notar que o melhor caso será sempre melhor literalmente, e só há intersecção entre o pior e o médio caso no ponto (1,1).</w:t>
+      </w:r>
+    </w:p>
+    <w:p>
+      <w:r>
+        <w:rPr>
           <w:noProof/>
         </w:rPr>
-        <w:lastRenderedPageBreak/>
         <w:drawing>
-          <wp:inline distT="0" distB="0" distL="0" distR="0" wp14:anchorId="7A9281A4" wp14:editId="14CC4380">
+          <wp:inline distT="0" distB="0" distL="0" distR="0" wp14:anchorId="6D99962C" wp14:editId="56D0D837">
             <wp:extent cx="5400040" cy="3189605"/>
             <wp:effectExtent l="0" t="0" r="0" b="0"/>
-            <wp:docPr id="19" name="Imagem 19"/>
+            <wp:docPr id="18" name="Imagem 18"/>
             <wp:cNvGraphicFramePr>
               <a:graphicFrameLocks xmlns:a="http://schemas.openxmlformats.org/drawingml/2006/main" noChangeAspect="1"/>
             </wp:cNvGraphicFramePr>
@@ -3954,25 +3878,908 @@
       </w:pPr>
       <w:r>
         <w:rPr>
+          <w:noProof/>
+        </w:rPr>
+        <w:lastRenderedPageBreak/>
+        <w:drawing>
+          <wp:inline distT="0" distB="0" distL="0" distR="0" wp14:anchorId="7A9281A4" wp14:editId="14CC4380">
+            <wp:extent cx="5400040" cy="3189605"/>
+            <wp:effectExtent l="0" t="0" r="0" b="0"/>
+            <wp:docPr id="19" name="Imagem 19"/>
+            <wp:cNvGraphicFramePr>
+              <a:graphicFrameLocks xmlns:a="http://schemas.openxmlformats.org/drawingml/2006/main" noChangeAspect="1"/>
+            </wp:cNvGraphicFramePr>
+            <a:graphic xmlns:a="http://schemas.openxmlformats.org/drawingml/2006/main">
+              <a:graphicData uri="http://schemas.openxmlformats.org/drawingml/2006/picture">
+                <pic:pic xmlns:pic="http://schemas.openxmlformats.org/drawingml/2006/picture">
+                  <pic:nvPicPr>
+                    <pic:cNvPr id="1" name=""/>
+                    <pic:cNvPicPr/>
+                  </pic:nvPicPr>
+                  <pic:blipFill>
+                    <a:blip r:embed="rId22"/>
+                    <a:stretch>
+                      <a:fillRect/>
+                    </a:stretch>
+                  </pic:blipFill>
+                  <pic:spPr>
+                    <a:xfrm>
+                      <a:off x="0" y="0"/>
+                      <a:ext cx="5400040" cy="3189605"/>
+                    </a:xfrm>
+                    <a:prstGeom prst="rect">
+                      <a:avLst/>
+                    </a:prstGeom>
+                  </pic:spPr>
+                </pic:pic>
+              </a:graphicData>
+            </a:graphic>
+          </wp:inline>
+        </w:drawing>
+      </w:r>
+    </w:p>
+    <w:p>
+      <w:pPr>
+        <w:pStyle w:val="Subttulo"/>
+        <w:rPr>
           <w:rFonts w:eastAsiaTheme="minorHAnsi"/>
           <w:color w:val="auto"/>
           <w:spacing w:val="0"/>
         </w:rPr>
-        <w:tab/>
-      </w:r>
+      </w:pPr>
       <w:r>
         <w:rPr>
           <w:rFonts w:eastAsiaTheme="minorHAnsi"/>
           <w:color w:val="auto"/>
           <w:spacing w:val="0"/>
         </w:rPr>
+        <w:tab/>
+      </w:r>
+      <w:r>
+        <w:rPr>
+          <w:rFonts w:eastAsiaTheme="minorHAnsi"/>
+          <w:color w:val="auto"/>
+          <w:spacing w:val="0"/>
+        </w:rPr>
         <w:t>A complexidade depende do intervalo escolhido. As complexidades acima diferem para diferentes sequências de incremento escolhidas. A melhor sequência de incremento é desconhecida.</w:t>
       </w:r>
     </w:p>
+    <w:p/>
+    <w:p>
+      <w:pPr>
+        <w:pStyle w:val="Ttulo1"/>
+      </w:pPr>
+      <w:proofErr w:type="spellStart"/>
+      <w:r>
+        <w:t>Selection</w:t>
+      </w:r>
+      <w:proofErr w:type="spellEnd"/>
+      <w:r>
+        <w:t xml:space="preserve"> </w:t>
+      </w:r>
+      <w:proofErr w:type="spellStart"/>
+      <w:r>
+        <w:t>Sort</w:t>
+      </w:r>
+      <w:proofErr w:type="spellEnd"/>
+    </w:p>
+    <w:p>
+      <w:pPr>
+        <w:pStyle w:val="Ttulo2"/>
+      </w:pPr>
+      <w:r>
+        <w:t>Ideia Geral:</w:t>
+      </w:r>
+    </w:p>
+    <w:p>
+      <w:pPr>
+        <w:jc w:val="both"/>
+      </w:pPr>
+      <w:r>
+        <w:tab/>
+        <w:t>Em suma esse algoritmo seleciona o menor elemento de uma lista desordenada em cada iteração e o coloca esse elemento no início da lista desordenada.</w:t>
+      </w:r>
+    </w:p>
+    <w:p>
+      <w:pPr>
+        <w:jc w:val="center"/>
+      </w:pPr>
+      <w:r>
+        <w:rPr>
+          <w:noProof/>
+        </w:rPr>
+        <w:drawing>
+          <wp:inline distT="0" distB="0" distL="0" distR="0" wp14:anchorId="3DC2FBD1" wp14:editId="75AEC16C">
+            <wp:extent cx="3901440" cy="2948122"/>
+            <wp:effectExtent l="0" t="0" r="3810" b="5080"/>
+            <wp:docPr id="3" name="Imagem 3"/>
+            <wp:cNvGraphicFramePr>
+              <a:graphicFrameLocks xmlns:a="http://schemas.openxmlformats.org/drawingml/2006/main" noChangeAspect="1"/>
+            </wp:cNvGraphicFramePr>
+            <a:graphic xmlns:a="http://schemas.openxmlformats.org/drawingml/2006/main">
+              <a:graphicData uri="http://schemas.openxmlformats.org/drawingml/2006/picture">
+                <pic:pic xmlns:pic="http://schemas.openxmlformats.org/drawingml/2006/picture">
+                  <pic:nvPicPr>
+                    <pic:cNvPr id="0" name="Picture 1"/>
+                    <pic:cNvPicPr>
+                      <a:picLocks noChangeAspect="1" noChangeArrowheads="1"/>
+                    </pic:cNvPicPr>
+                  </pic:nvPicPr>
+                  <pic:blipFill>
+                    <a:blip r:embed="rId23">
+                      <a:extLst>
+                        <a:ext uri="{28A0092B-C50C-407E-A947-70E740481C1C}">
+                          <a14:useLocalDpi xmlns:a14="http://schemas.microsoft.com/office/drawing/2010/main" val="0"/>
+                        </a:ext>
+                      </a:extLst>
+                    </a:blip>
+                    <a:srcRect/>
+                    <a:stretch>
+                      <a:fillRect/>
+                    </a:stretch>
+                  </pic:blipFill>
+                  <pic:spPr bwMode="auto">
+                    <a:xfrm>
+                      <a:off x="0" y="0"/>
+                      <a:ext cx="3916987" cy="2959870"/>
+                    </a:xfrm>
+                    <a:prstGeom prst="rect">
+                      <a:avLst/>
+                    </a:prstGeom>
+                    <a:noFill/>
+                    <a:ln>
+                      <a:noFill/>
+                    </a:ln>
+                  </pic:spPr>
+                </pic:pic>
+              </a:graphicData>
+            </a:graphic>
+          </wp:inline>
+        </w:drawing>
+      </w:r>
+    </w:p>
+    <w:p>
+      <w:pPr>
+        <w:jc w:val="center"/>
+      </w:pPr>
+    </w:p>
+    <w:p>
+      <w:pPr>
+        <w:jc w:val="center"/>
+      </w:pPr>
+    </w:p>
+    <w:p>
+      <w:pPr>
+        <w:jc w:val="center"/>
+      </w:pPr>
+    </w:p>
+    <w:p>
+      <w:pPr>
+        <w:jc w:val="both"/>
+      </w:pPr>
+    </w:p>
+    <w:p>
+      <w:pPr>
+        <w:jc w:val="both"/>
+      </w:pPr>
+      <w:r>
+        <w:lastRenderedPageBreak/>
+        <w:tab/>
+        <w:t>Detalhando seu comportamento, seja o vetor:</w:t>
+      </w:r>
+    </w:p>
+    <w:p>
+      <w:pPr>
+        <w:jc w:val="center"/>
+      </w:pPr>
+      <w:r>
+        <w:t xml:space="preserve"> </w:t>
+      </w:r>
+      <w:r>
+        <w:t xml:space="preserve"> </w:t>
+      </w:r>
+      <w:r>
+        <w:rPr>
+          <w:noProof/>
+        </w:rPr>
+        <w:drawing>
+          <wp:inline distT="0" distB="0" distL="0" distR="0" wp14:anchorId="44DAF897" wp14:editId="63D5E9C7">
+            <wp:extent cx="3634740" cy="945443"/>
+            <wp:effectExtent l="0" t="0" r="0" b="0"/>
+            <wp:docPr id="6" name="Imagem 6" descr="Selection Sort Steps"/>
+            <wp:cNvGraphicFramePr>
+              <a:graphicFrameLocks xmlns:a="http://schemas.openxmlformats.org/drawingml/2006/main" noChangeAspect="1"/>
+            </wp:cNvGraphicFramePr>
+            <a:graphic xmlns:a="http://schemas.openxmlformats.org/drawingml/2006/main">
+              <a:graphicData uri="http://schemas.openxmlformats.org/drawingml/2006/picture">
+                <pic:pic xmlns:pic="http://schemas.openxmlformats.org/drawingml/2006/picture">
+                  <pic:nvPicPr>
+                    <pic:cNvPr id="0" name="Picture 2" descr="Selection Sort Steps"/>
+                    <pic:cNvPicPr>
+                      <a:picLocks noChangeAspect="1" noChangeArrowheads="1"/>
+                    </pic:cNvPicPr>
+                  </pic:nvPicPr>
+                  <pic:blipFill>
+                    <a:blip r:embed="rId24">
+                      <a:extLst>
+                        <a:ext uri="{28A0092B-C50C-407E-A947-70E740481C1C}">
+                          <a14:useLocalDpi xmlns:a14="http://schemas.microsoft.com/office/drawing/2010/main" val="0"/>
+                        </a:ext>
+                      </a:extLst>
+                    </a:blip>
+                    <a:srcRect/>
+                    <a:stretch>
+                      <a:fillRect/>
+                    </a:stretch>
+                  </pic:blipFill>
+                  <pic:spPr bwMode="auto">
+                    <a:xfrm>
+                      <a:off x="0" y="0"/>
+                      <a:ext cx="3768035" cy="980115"/>
+                    </a:xfrm>
+                    <a:prstGeom prst="rect">
+                      <a:avLst/>
+                    </a:prstGeom>
+                    <a:noFill/>
+                    <a:ln>
+                      <a:noFill/>
+                    </a:ln>
+                  </pic:spPr>
+                </pic:pic>
+              </a:graphicData>
+            </a:graphic>
+          </wp:inline>
+        </w:drawing>
+      </w:r>
+    </w:p>
+    <w:p>
+      <w:pPr>
+        <w:jc w:val="both"/>
+      </w:pPr>
+      <w:r>
+        <w:tab/>
+        <w:t>Inicialmente o algoritmo define o primeiro elemento como o mínimo do conjunto (20) e então compara com o próximo elemento e verifica se ele é menor ou maior, caso seja menor o novo número se torna o novo mínimo</w:t>
+      </w:r>
+      <w:r>
+        <w:t xml:space="preserve"> e continua sucessivamente como vemos abaixo:</w:t>
+      </w:r>
+    </w:p>
+    <w:p>
+      <w:pPr>
+        <w:jc w:val="center"/>
+      </w:pPr>
+      <w:r>
+        <w:rPr>
+          <w:noProof/>
+        </w:rPr>
+        <w:drawing>
+          <wp:inline distT="0" distB="0" distL="0" distR="0" wp14:anchorId="3EE57A2D" wp14:editId="57A253C3">
+            <wp:extent cx="2026920" cy="1785949"/>
+            <wp:effectExtent l="0" t="0" r="0" b="0"/>
+            <wp:docPr id="20" name="Imagem 20" descr="Selection Sort Steps"/>
+            <wp:cNvGraphicFramePr>
+              <a:graphicFrameLocks xmlns:a="http://schemas.openxmlformats.org/drawingml/2006/main" noChangeAspect="1"/>
+            </wp:cNvGraphicFramePr>
+            <a:graphic xmlns:a="http://schemas.openxmlformats.org/drawingml/2006/main">
+              <a:graphicData uri="http://schemas.openxmlformats.org/drawingml/2006/picture">
+                <pic:pic xmlns:pic="http://schemas.openxmlformats.org/drawingml/2006/picture">
+                  <pic:nvPicPr>
+                    <pic:cNvPr id="0" name="Picture 4" descr="Selection Sort Steps"/>
+                    <pic:cNvPicPr>
+                      <a:picLocks noChangeAspect="1" noChangeArrowheads="1"/>
+                    </pic:cNvPicPr>
+                  </pic:nvPicPr>
+                  <pic:blipFill>
+                    <a:blip r:embed="rId25" cstate="print">
+                      <a:extLst>
+                        <a:ext uri="{28A0092B-C50C-407E-A947-70E740481C1C}">
+                          <a14:useLocalDpi xmlns:a14="http://schemas.microsoft.com/office/drawing/2010/main" val="0"/>
+                        </a:ext>
+                      </a:extLst>
+                    </a:blip>
+                    <a:srcRect/>
+                    <a:stretch>
+                      <a:fillRect/>
+                    </a:stretch>
+                  </pic:blipFill>
+                  <pic:spPr bwMode="auto">
+                    <a:xfrm>
+                      <a:off x="0" y="0"/>
+                      <a:ext cx="2054748" cy="1810469"/>
+                    </a:xfrm>
+                    <a:prstGeom prst="rect">
+                      <a:avLst/>
+                    </a:prstGeom>
+                    <a:noFill/>
+                    <a:ln>
+                      <a:noFill/>
+                    </a:ln>
+                  </pic:spPr>
+                </pic:pic>
+              </a:graphicData>
+            </a:graphic>
+          </wp:inline>
+        </w:drawing>
+      </w:r>
+    </w:p>
+    <w:p>
+      <w:pPr>
+        <w:jc w:val="both"/>
+      </w:pPr>
+      <w:r>
+        <w:tab/>
+        <w:t>Após cada iteração faz a troca do elemento mínimo com o elemento de onde a posição começou no conjunto de iterações:</w:t>
+      </w:r>
+    </w:p>
+    <w:p>
+      <w:pPr>
+        <w:jc w:val="center"/>
+      </w:pPr>
+      <w:r>
+        <w:rPr>
+          <w:noProof/>
+        </w:rPr>
+        <w:drawing>
+          <wp:inline distT="0" distB="0" distL="0" distR="0" wp14:anchorId="63482E1A" wp14:editId="1B044F6D">
+            <wp:extent cx="2255520" cy="838129"/>
+            <wp:effectExtent l="0" t="0" r="0" b="0"/>
+            <wp:docPr id="21" name="Imagem 21" descr="Selection Sort Steps"/>
+            <wp:cNvGraphicFramePr>
+              <a:graphicFrameLocks xmlns:a="http://schemas.openxmlformats.org/drawingml/2006/main" noChangeAspect="1"/>
+            </wp:cNvGraphicFramePr>
+            <a:graphic xmlns:a="http://schemas.openxmlformats.org/drawingml/2006/main">
+              <a:graphicData uri="http://schemas.openxmlformats.org/drawingml/2006/picture">
+                <pic:pic xmlns:pic="http://schemas.openxmlformats.org/drawingml/2006/picture">
+                  <pic:nvPicPr>
+                    <pic:cNvPr id="0" name="Picture 6" descr="Selection Sort Steps"/>
+                    <pic:cNvPicPr>
+                      <a:picLocks noChangeAspect="1" noChangeArrowheads="1"/>
+                    </pic:cNvPicPr>
+                  </pic:nvPicPr>
+                  <pic:blipFill>
+                    <a:blip r:embed="rId26" cstate="print">
+                      <a:extLst>
+                        <a:ext uri="{28A0092B-C50C-407E-A947-70E740481C1C}">
+                          <a14:useLocalDpi xmlns:a14="http://schemas.microsoft.com/office/drawing/2010/main" val="0"/>
+                        </a:ext>
+                      </a:extLst>
+                    </a:blip>
+                    <a:srcRect/>
+                    <a:stretch>
+                      <a:fillRect/>
+                    </a:stretch>
+                  </pic:blipFill>
+                  <pic:spPr bwMode="auto">
+                    <a:xfrm>
+                      <a:off x="0" y="0"/>
+                      <a:ext cx="2545693" cy="945955"/>
+                    </a:xfrm>
+                    <a:prstGeom prst="rect">
+                      <a:avLst/>
+                    </a:prstGeom>
+                    <a:noFill/>
+                    <a:ln>
+                      <a:noFill/>
+                    </a:ln>
+                  </pic:spPr>
+                </pic:pic>
+              </a:graphicData>
+            </a:graphic>
+          </wp:inline>
+        </w:drawing>
+      </w:r>
+    </w:p>
+    <w:p>
+      <w:pPr>
+        <w:jc w:val="center"/>
+      </w:pPr>
+      <w:r>
+        <w:rPr>
+          <w:noProof/>
+        </w:rPr>
+        <w:drawing>
+          <wp:inline distT="0" distB="0" distL="0" distR="0" wp14:anchorId="7FFFD555" wp14:editId="7EF7524D">
+            <wp:extent cx="2573495" cy="2964180"/>
+            <wp:effectExtent l="0" t="0" r="0" b="0"/>
+            <wp:docPr id="22" name="Imagem 22" descr="Selection Sort Steps"/>
+            <wp:cNvGraphicFramePr>
+              <a:graphicFrameLocks xmlns:a="http://schemas.openxmlformats.org/drawingml/2006/main" noChangeAspect="1"/>
+            </wp:cNvGraphicFramePr>
+            <a:graphic xmlns:a="http://schemas.openxmlformats.org/drawingml/2006/main">
+              <a:graphicData uri="http://schemas.openxmlformats.org/drawingml/2006/picture">
+                <pic:pic xmlns:pic="http://schemas.openxmlformats.org/drawingml/2006/picture">
+                  <pic:nvPicPr>
+                    <pic:cNvPr id="0" name="Picture 8" descr="Selection Sort Steps"/>
+                    <pic:cNvPicPr>
+                      <a:picLocks noChangeAspect="1" noChangeArrowheads="1"/>
+                    </pic:cNvPicPr>
+                  </pic:nvPicPr>
+                  <pic:blipFill>
+                    <a:blip r:embed="rId27" cstate="print">
+                      <a:extLst>
+                        <a:ext uri="{28A0092B-C50C-407E-A947-70E740481C1C}">
+                          <a14:useLocalDpi xmlns:a14="http://schemas.microsoft.com/office/drawing/2010/main" val="0"/>
+                        </a:ext>
+                      </a:extLst>
+                    </a:blip>
+                    <a:srcRect/>
+                    <a:stretch>
+                      <a:fillRect/>
+                    </a:stretch>
+                  </pic:blipFill>
+                  <pic:spPr bwMode="auto">
+                    <a:xfrm>
+                      <a:off x="0" y="0"/>
+                      <a:ext cx="2597175" cy="2991455"/>
+                    </a:xfrm>
+                    <a:prstGeom prst="rect">
+                      <a:avLst/>
+                    </a:prstGeom>
+                    <a:noFill/>
+                    <a:ln>
+                      <a:noFill/>
+                    </a:ln>
+                  </pic:spPr>
+                </pic:pic>
+              </a:graphicData>
+            </a:graphic>
+          </wp:inline>
+        </w:drawing>
+      </w:r>
+      <w:r>
+        <w:rPr>
+          <w:noProof/>
+        </w:rPr>
+        <w:drawing>
+          <wp:inline distT="0" distB="0" distL="0" distR="0" wp14:anchorId="58E906FF" wp14:editId="650642B3">
+            <wp:extent cx="2667000" cy="3032125"/>
+            <wp:effectExtent l="0" t="0" r="0" b="0"/>
+            <wp:docPr id="23" name="Imagem 23" descr="Selection sort steps"/>
+            <wp:cNvGraphicFramePr>
+              <a:graphicFrameLocks xmlns:a="http://schemas.openxmlformats.org/drawingml/2006/main" noChangeAspect="1"/>
+            </wp:cNvGraphicFramePr>
+            <a:graphic xmlns:a="http://schemas.openxmlformats.org/drawingml/2006/main">
+              <a:graphicData uri="http://schemas.openxmlformats.org/drawingml/2006/picture">
+                <pic:pic xmlns:pic="http://schemas.openxmlformats.org/drawingml/2006/picture">
+                  <pic:nvPicPr>
+                    <pic:cNvPr id="0" name="Picture 10" descr="Selection sort steps"/>
+                    <pic:cNvPicPr>
+                      <a:picLocks noChangeAspect="1" noChangeArrowheads="1"/>
+                    </pic:cNvPicPr>
+                  </pic:nvPicPr>
+                  <pic:blipFill>
+                    <a:blip r:embed="rId28" cstate="print">
+                      <a:extLst>
+                        <a:ext uri="{28A0092B-C50C-407E-A947-70E740481C1C}">
+                          <a14:useLocalDpi xmlns:a14="http://schemas.microsoft.com/office/drawing/2010/main" val="0"/>
+                        </a:ext>
+                      </a:extLst>
+                    </a:blip>
+                    <a:srcRect/>
+                    <a:stretch>
+                      <a:fillRect/>
+                    </a:stretch>
+                  </pic:blipFill>
+                  <pic:spPr bwMode="auto">
+                    <a:xfrm>
+                      <a:off x="0" y="0"/>
+                      <a:ext cx="2667420" cy="3032603"/>
+                    </a:xfrm>
+                    <a:prstGeom prst="rect">
+                      <a:avLst/>
+                    </a:prstGeom>
+                    <a:noFill/>
+                    <a:ln>
+                      <a:noFill/>
+                    </a:ln>
+                  </pic:spPr>
+                </pic:pic>
+              </a:graphicData>
+            </a:graphic>
+          </wp:inline>
+        </w:drawing>
+      </w:r>
+    </w:p>
+    <w:p>
+      <w:pPr>
+        <w:jc w:val="center"/>
+      </w:pPr>
+    </w:p>
+    <w:p>
+      <w:pPr>
+        <w:jc w:val="center"/>
+      </w:pPr>
+    </w:p>
+    <w:p>
+      <w:pPr>
+        <w:jc w:val="center"/>
+      </w:pPr>
+    </w:p>
+    <w:p>
+      <w:pPr>
+        <w:jc w:val="center"/>
+      </w:pPr>
+    </w:p>
+    <w:p>
+      <w:r>
+        <w:rPr>
+          <w:noProof/>
+        </w:rPr>
+        <w:lastRenderedPageBreak/>
+        <w:drawing>
+          <wp:inline distT="0" distB="0" distL="0" distR="0" wp14:anchorId="0C0AF699" wp14:editId="50AC0BC8">
+            <wp:extent cx="2476500" cy="1804035"/>
+            <wp:effectExtent l="0" t="0" r="0" b="0"/>
+            <wp:docPr id="24" name="Imagem 24" descr="Selection sort steps"/>
+            <wp:cNvGraphicFramePr>
+              <a:graphicFrameLocks xmlns:a="http://schemas.openxmlformats.org/drawingml/2006/main" noChangeAspect="1"/>
+            </wp:cNvGraphicFramePr>
+            <a:graphic xmlns:a="http://schemas.openxmlformats.org/drawingml/2006/main">
+              <a:graphicData uri="http://schemas.openxmlformats.org/drawingml/2006/picture">
+                <pic:pic xmlns:pic="http://schemas.openxmlformats.org/drawingml/2006/picture">
+                  <pic:nvPicPr>
+                    <pic:cNvPr id="0" name="Picture 12" descr="Selection sort steps"/>
+                    <pic:cNvPicPr>
+                      <a:picLocks noChangeAspect="1" noChangeArrowheads="1"/>
+                    </pic:cNvPicPr>
+                  </pic:nvPicPr>
+                  <pic:blipFill>
+                    <a:blip r:embed="rId29" cstate="print">
+                      <a:extLst>
+                        <a:ext uri="{28A0092B-C50C-407E-A947-70E740481C1C}">
+                          <a14:useLocalDpi xmlns:a14="http://schemas.microsoft.com/office/drawing/2010/main" val="0"/>
+                        </a:ext>
+                      </a:extLst>
+                    </a:blip>
+                    <a:srcRect/>
+                    <a:stretch>
+                      <a:fillRect/>
+                    </a:stretch>
+                  </pic:blipFill>
+                  <pic:spPr bwMode="auto">
+                    <a:xfrm>
+                      <a:off x="0" y="0"/>
+                      <a:ext cx="2500278" cy="1821356"/>
+                    </a:xfrm>
+                    <a:prstGeom prst="rect">
+                      <a:avLst/>
+                    </a:prstGeom>
+                    <a:noFill/>
+                    <a:ln>
+                      <a:noFill/>
+                    </a:ln>
+                  </pic:spPr>
+                </pic:pic>
+              </a:graphicData>
+            </a:graphic>
+          </wp:inline>
+        </w:drawing>
+      </w:r>
+      <w:r>
+        <w:rPr>
+          <w:noProof/>
+        </w:rPr>
+        <w:drawing>
+          <wp:inline distT="0" distB="0" distL="0" distR="0" wp14:anchorId="3D7168B6" wp14:editId="758F12FD">
+            <wp:extent cx="2918100" cy="1927225"/>
+            <wp:effectExtent l="0" t="0" r="0" b="0"/>
+            <wp:docPr id="25" name="Imagem 25" descr="Selection sort steps"/>
+            <wp:cNvGraphicFramePr>
+              <a:graphicFrameLocks xmlns:a="http://schemas.openxmlformats.org/drawingml/2006/main" noChangeAspect="1"/>
+            </wp:cNvGraphicFramePr>
+            <a:graphic xmlns:a="http://schemas.openxmlformats.org/drawingml/2006/main">
+              <a:graphicData uri="http://schemas.openxmlformats.org/drawingml/2006/picture">
+                <pic:pic xmlns:pic="http://schemas.openxmlformats.org/drawingml/2006/picture">
+                  <pic:nvPicPr>
+                    <pic:cNvPr id="0" name="Picture 14" descr="Selection sort steps"/>
+                    <pic:cNvPicPr>
+                      <a:picLocks noChangeAspect="1" noChangeArrowheads="1"/>
+                    </pic:cNvPicPr>
+                  </pic:nvPicPr>
+                  <pic:blipFill>
+                    <a:blip r:embed="rId30" cstate="print">
+                      <a:extLst>
+                        <a:ext uri="{28A0092B-C50C-407E-A947-70E740481C1C}">
+                          <a14:useLocalDpi xmlns:a14="http://schemas.microsoft.com/office/drawing/2010/main" val="0"/>
+                        </a:ext>
+                      </a:extLst>
+                    </a:blip>
+                    <a:srcRect/>
+                    <a:stretch>
+                      <a:fillRect/>
+                    </a:stretch>
+                  </pic:blipFill>
+                  <pic:spPr bwMode="auto">
+                    <a:xfrm>
+                      <a:off x="0" y="0"/>
+                      <a:ext cx="2981277" cy="1968949"/>
+                    </a:xfrm>
+                    <a:prstGeom prst="rect">
+                      <a:avLst/>
+                    </a:prstGeom>
+                    <a:noFill/>
+                    <a:ln>
+                      <a:noFill/>
+                    </a:ln>
+                  </pic:spPr>
+                </pic:pic>
+              </a:graphicData>
+            </a:graphic>
+          </wp:inline>
+        </w:drawing>
+      </w:r>
+    </w:p>
+    <w:p>
+      <w:pPr>
+        <w:pStyle w:val="Ttulo2"/>
+      </w:pPr>
+      <w:r>
+        <w:t>Complexidade:</w:t>
+      </w:r>
+    </w:p>
     <w:p>
       <w:pPr>
         <w:pStyle w:val="Subttulo"/>
       </w:pPr>
+      <w:r>
+        <w:t>Pior Caso O(n</w:t>
+      </w:r>
+      <w:r>
+        <w:rPr>
+          <w:vertAlign w:val="superscript"/>
+        </w:rPr>
+        <w:t>2</w:t>
+      </w:r>
+      <w:r>
+        <w:t>):</w:t>
+      </w:r>
+    </w:p>
+    <w:p>
+      <w:r>
+        <w:tab/>
+        <w:t xml:space="preserve">Isso é definido com base nos ciclos de execução, por exemplo: </w:t>
+      </w:r>
+    </w:p>
+    <w:p>
+      <w:pPr>
+        <w:rPr>
+          <w:rFonts w:eastAsiaTheme="minorEastAsia"/>
+        </w:rPr>
+      </w:pPr>
+      <w:r>
+        <w:t xml:space="preserve">Ciclo </w:t>
+      </w:r>
+      <w:r>
+        <w:t>1:</w:t>
+      </w:r>
+      <w:r>
+        <w:t xml:space="preserve"> n-1 comparações</w:t>
+      </w:r>
+      <w:r>
+        <w:t xml:space="preserve"> + ciclo 2: n-2 + ... + 1 = </w:t>
+      </w:r>
+      <m:oMath>
+        <m:f>
+          <m:fPr>
+            <m:ctrlPr>
+              <w:rPr>
+                <w:rFonts w:ascii="Cambria Math" w:hAnsi="Cambria Math"/>
+                <w:i/>
+              </w:rPr>
+            </m:ctrlPr>
+          </m:fPr>
+          <m:num>
+            <m:r>
+              <w:rPr>
+                <w:rFonts w:ascii="Cambria Math" w:hAnsi="Cambria Math"/>
+              </w:rPr>
+              <m:t>n(n-1)</m:t>
+            </m:r>
+          </m:num>
+          <m:den>
+            <m:r>
+              <w:rPr>
+                <w:rFonts w:ascii="Cambria Math" w:hAnsi="Cambria Math"/>
+              </w:rPr>
+              <m:t>2</m:t>
+            </m:r>
+          </m:den>
+        </m:f>
+      </m:oMath>
+      <w:r>
+        <w:rPr>
+          <w:rFonts w:eastAsiaTheme="minorEastAsia"/>
+        </w:rPr>
+        <w:t>.</w:t>
+      </w:r>
+    </w:p>
+    <w:p>
+      <w:pPr>
+        <w:rPr>
+          <w:rFonts w:eastAsiaTheme="minorEastAsia"/>
+        </w:rPr>
+      </w:pPr>
+    </w:p>
+    <w:p>
+      <w:pPr>
+        <w:jc w:val="center"/>
+      </w:pPr>
+      <w:r>
+        <w:rPr>
+          <w:noProof/>
+        </w:rPr>
+        <w:drawing>
+          <wp:inline distT="0" distB="0" distL="0" distR="0" wp14:anchorId="130C0BAD" wp14:editId="795929A1">
+            <wp:extent cx="5064125" cy="2697292"/>
+            <wp:effectExtent l="0" t="0" r="3175" b="8255"/>
+            <wp:docPr id="26" name="Imagem 26"/>
+            <wp:cNvGraphicFramePr>
+              <a:graphicFrameLocks xmlns:a="http://schemas.openxmlformats.org/drawingml/2006/main" noChangeAspect="1"/>
+            </wp:cNvGraphicFramePr>
+            <a:graphic xmlns:a="http://schemas.openxmlformats.org/drawingml/2006/main">
+              <a:graphicData uri="http://schemas.openxmlformats.org/drawingml/2006/picture">
+                <pic:pic xmlns:pic="http://schemas.openxmlformats.org/drawingml/2006/picture">
+                  <pic:nvPicPr>
+                    <pic:cNvPr id="1" name=""/>
+                    <pic:cNvPicPr/>
+                  </pic:nvPicPr>
+                  <pic:blipFill rotWithShape="1">
+                    <a:blip r:embed="rId31"/>
+                    <a:srcRect l="20179"/>
+                    <a:stretch/>
+                  </pic:blipFill>
+                  <pic:spPr bwMode="auto">
+                    <a:xfrm>
+                      <a:off x="0" y="0"/>
+                      <a:ext cx="5066149" cy="2698370"/>
+                    </a:xfrm>
+                    <a:prstGeom prst="rect">
+                      <a:avLst/>
+                    </a:prstGeom>
+                    <a:ln>
+                      <a:noFill/>
+                    </a:ln>
+                    <a:extLst>
+                      <a:ext uri="{53640926-AAD7-44D8-BBD7-CCE9431645EC}">
+                        <a14:shadowObscured xmlns:a14="http://schemas.microsoft.com/office/drawing/2010/main"/>
+                      </a:ext>
+                    </a:extLst>
+                  </pic:spPr>
+                </pic:pic>
+              </a:graphicData>
+            </a:graphic>
+          </wp:inline>
+        </w:drawing>
+      </w:r>
+    </w:p>
+    <w:p>
+      <w:pPr>
+        <w:jc w:val="center"/>
+      </w:pPr>
+    </w:p>
+    <w:p>
+      <w:pPr>
+        <w:pStyle w:val="Subttulo"/>
+      </w:pPr>
+      <w:r>
+        <w:t>Melhor Caso O</w:t>
+      </w:r>
+      <w:r>
+        <w:t>(n</w:t>
+      </w:r>
+      <w:r>
+        <w:rPr>
+          <w:vertAlign w:val="superscript"/>
+        </w:rPr>
+        <w:t>2</w:t>
+      </w:r>
+      <w:r>
+        <w:t>):</w:t>
+      </w:r>
+    </w:p>
+    <w:p>
+      <w:r>
+        <w:tab/>
+        <w:t>Ocorre quando a lista já está ordenada.</w:t>
+      </w:r>
+    </w:p>
+    <w:p>
+      <w:pPr>
+        <w:pStyle w:val="Subttulo"/>
+      </w:pPr>
+      <w:r>
+        <w:t xml:space="preserve">Caso Médio </w:t>
+      </w:r>
+      <w:r>
+        <w:t>O(n</w:t>
+      </w:r>
+      <w:r>
+        <w:rPr>
+          <w:vertAlign w:val="superscript"/>
+        </w:rPr>
+        <w:t>2</w:t>
+      </w:r>
+      <w:r>
+        <w:t>):</w:t>
+      </w:r>
+    </w:p>
+    <w:p>
+      <w:pPr>
+        <w:pStyle w:val="Subttulo"/>
+      </w:pPr>
+      <w:r>
+        <w:tab/>
+      </w:r>
+      <w:r>
+        <w:rPr>
+          <w:rFonts w:eastAsiaTheme="minorHAnsi"/>
+          <w:color w:val="auto"/>
+          <w:spacing w:val="0"/>
+        </w:rPr>
+        <w:t>Ocorre quando os elementos d</w:t>
+      </w:r>
+      <w:r>
+        <w:rPr>
+          <w:rFonts w:eastAsiaTheme="minorHAnsi"/>
+          <w:color w:val="auto"/>
+          <w:spacing w:val="0"/>
+        </w:rPr>
+        <w:t>o vetor</w:t>
+      </w:r>
+      <w:r>
+        <w:rPr>
+          <w:rFonts w:eastAsiaTheme="minorHAnsi"/>
+          <w:color w:val="auto"/>
+          <w:spacing w:val="0"/>
+        </w:rPr>
+        <w:t xml:space="preserve"> estão </w:t>
+      </w:r>
+      <w:r>
+        <w:rPr>
+          <w:rFonts w:eastAsiaTheme="minorHAnsi"/>
+          <w:color w:val="auto"/>
+          <w:spacing w:val="0"/>
+        </w:rPr>
+        <w:t xml:space="preserve">randomizados </w:t>
+      </w:r>
+      <w:r>
+        <w:rPr>
+          <w:rFonts w:eastAsiaTheme="minorHAnsi"/>
+          <w:color w:val="auto"/>
+          <w:spacing w:val="0"/>
+        </w:rPr>
+        <w:t>(nem ascendente nem descendente).</w:t>
+      </w:r>
+    </w:p>
+    <w:p>
+      <w:pPr>
+        <w:pStyle w:val="Subttulo"/>
+      </w:pPr>
+      <w:r>
+        <w:tab/>
+      </w:r>
+    </w:p>
+    <w:p>
+      <w:r>
+        <w:tab/>
+        <w:t xml:space="preserve">A complexidade do </w:t>
+      </w:r>
+      <w:proofErr w:type="spellStart"/>
+      <w:r>
+        <w:t>Insertion</w:t>
+      </w:r>
+      <w:proofErr w:type="spellEnd"/>
+      <w:r>
+        <w:t xml:space="preserve"> </w:t>
+      </w:r>
+      <w:proofErr w:type="spellStart"/>
+      <w:r>
+        <w:t>sort</w:t>
+      </w:r>
+      <w:proofErr w:type="spellEnd"/>
+      <w:r>
+        <w:t xml:space="preserve"> é a mesma em todos os casos, pois a cada passo, deve-se encontrar o elemento mínimo e coloca-lo em seu devido lugar e o elemento mínimo não é conhecido até que se percorra todo o vetor.</w:t>
+      </w:r>
     </w:p>
     <w:sectPr>
       <w:pgSz w:w="11906" w:h="16838" w:code="9"/>
@@ -5532,4 +6339,16 @@
     </a:ext>
   </a:extLst>
 </a:theme>
+</file>
+
+<file path=customXml/item1.xml><?xml version="1.0" encoding="utf-8"?>
+<b:Sources xmlns:b="http://schemas.openxmlformats.org/officeDocument/2006/bibliography" xmlns="http://schemas.openxmlformats.org/officeDocument/2006/bibliography" SelectedStyle="\APASixthEditionOfficeOnline.xsl" StyleName="APA" Version="6"/>
+</file>
+
+<file path=customXml/itemProps1.xml><?xml version="1.0" encoding="utf-8"?>
+<ds:datastoreItem xmlns:ds="http://schemas.openxmlformats.org/officeDocument/2006/customXml" ds:itemID="{48A4468B-F746-4313-A342-736D5D7479F6}">
+  <ds:schemaRefs>
+    <ds:schemaRef ds:uri="http://schemas.openxmlformats.org/officeDocument/2006/bibliography"/>
+  </ds:schemaRefs>
+</ds:datastoreItem>
 </file>
</xml_diff>

<commit_message>
feat: add heap sort - code and doc
</commit_message>
<xml_diff>
--- a/Análise Dos Algoritmos.docx
+++ b/Análise Dos Algoritmos.docx
@@ -96,31 +96,7 @@
           <w:sz w:val="18"/>
           <w:szCs w:val="18"/>
         </w:rPr>
-        <w:t xml:space="preserve">Todos os testes realizados tiveram n (tamanho) definidos como: 1.000, </w:t>
-      </w:r>
-      <w:r>
-        <w:rPr>
-          <w:rStyle w:val="Ttulo1Char"/>
-          <w:rFonts w:cs="Arial" w:ascii="Arial" w:hAnsi="Arial"/>
-          <w:b/>
-          <w:bCs/>
-          <w:color w:val="000000" w:themeColor="text1"/>
-          <w:sz w:val="18"/>
-          <w:szCs w:val="18"/>
-        </w:rPr>
-        <w:t>10.000, 100.000</w:t>
-      </w:r>
-      <w:r>
-        <w:rPr>
-          <w:rStyle w:val="Ttulo1Char"/>
-          <w:rFonts w:cs="Arial" w:ascii="Arial" w:hAnsi="Arial"/>
-          <w:b/>
-          <w:bCs/>
-          <w:color w:val="000000" w:themeColor="text1"/>
-          <w:sz w:val="18"/>
-          <w:szCs w:val="18"/>
-        </w:rPr>
-        <w:t>). Para testar com um tamanho diferente, basta ir na linha 5 do arquivo .c e alterar a macro parametrizada para atribuir o n desejado a variável MAX. Todos os algoritmos encontram-se no arquivo .c, então não incluímos eles nessa parte da análise para não ficar redundante.</w:t>
+        <w:t>Todos os testes realizados tiveram n (tamanho) definidos como: 1.000, 10.000, 100.000). Para testar com um tamanho diferente, basta ir na linha 5 do arquivo .c e alterar a macro parametrizada para atribuir o n desejado a variável MAX. Todos os algoritmos encontram-se no arquivo .c, então não incluímos eles nessa parte da análise para não ficar redundante.</w:t>
       </w:r>
     </w:p>
     <w:p>
@@ -1118,9 +1094,6 @@
         <w:tab/>
       </w:r>
       <w:r>
-        <w:rPr>
-          <w:rFonts w:cs="Arial" w:ascii="Arial" w:hAnsi="Arial"/>
-        </w:rPr>
         <w:drawing>
           <wp:anchor behindDoc="1" distT="0" distB="0" distL="114300" distR="114300" simplePos="0" locked="0" layoutInCell="0" allowOverlap="1" relativeHeight="36">
             <wp:simplePos x="0" y="0"/>
@@ -1171,7 +1144,13 @@
         <w:rPr>
           <w:rFonts w:cs="Arial" w:ascii="Arial" w:hAnsi="Arial"/>
         </w:rPr>
-        <w:t xml:space="preserve">Nota-se pelo gráfico das funções logo abaixo nas figuras 3 e 4: Conforme a quantidade de elementos aumenta o tempo aumenta e no pior caso mesmo com uma quantidade baixa de elemento no vetor o tempo é extremamente maior observa-se melhor a discrepância na Figura 3 e observa-se também na Figura 4 o momento em que ambos possuem o mesmo tempo de execução no ponto A. </w:t>
+        <w:t>N</w:t>
+      </w:r>
+      <w:r>
+        <w:rPr>
+          <w:rFonts w:cs="Arial" w:ascii="Arial" w:hAnsi="Arial"/>
+        </w:rPr>
+        <w:t xml:space="preserve">ota-se pelo gráfico das funções logo abaixo nas figuras 3 e 4: Conforme a quantidade de elementos aumenta o tempo aumenta e no pior caso mesmo com uma quantidade baixa de elemento no vetor o tempo é extremamente maior observa-se melhor a discrepância na Figura 3 e observa-se também na Figura 4 o momento em que ambos possuem o mesmo tempo de execução no ponto A. </w:t>
       </w:r>
     </w:p>
     <w:p>
@@ -3242,7 +3221,7 @@
                   </pic:nvPicPr>
                   <pic:blipFill>
                     <a:blip r:embed="rId27"/>
-                    <a:srcRect l="20182" t="0" r="0" b="0"/>
+                    <a:srcRect l="20184" t="0" r="0" b="0"/>
                     <a:stretch>
                       <a:fillRect/>
                     </a:stretch>
@@ -4576,16 +4555,23 @@
         </w:rPr>
       </w:pPr>
       <w:r>
-        <w:rPr>
-          <w:rFonts w:cs="Arial" w:ascii="Arial" w:hAnsi="Arial"/>
+        <w:rPr/>
+      </w:r>
+    </w:p>
+    <w:p>
+      <w:pPr>
+        <w:pStyle w:val="Heading1"/>
+        <w:spacing w:lineRule="auto" w:line="360"/>
+        <w:rPr>
+          <w:rFonts w:ascii="Arial" w:hAnsi="Arial" w:cs="Arial"/>
+          <w:b/>
           <w:b/>
           <w:bCs/>
           <w:color w:val="auto"/>
           <w:sz w:val="28"/>
           <w:szCs w:val="28"/>
         </w:rPr>
-        <w:t>Bubble Sort</w:t>
-      </w:r>
+      </w:pPr>
       <w:r>
         <w:rPr>
           <w:rFonts w:cs="Arial" w:ascii="Arial" w:hAnsi="Arial"/>
@@ -4595,181 +4581,136 @@
           <w:sz w:val="28"/>
           <w:szCs w:val="28"/>
         </w:rPr>
-        <w:t xml:space="preserve"> – </w:t>
-      </w:r>
-      <w:r>
-        <w:rPr>
-          <w:rFonts w:cs="Arial" w:ascii="Arial" w:hAnsi="Arial"/>
-          <w:b/>
-          <w:bCs/>
-          <w:color w:val="auto"/>
+        <w:t>Bubble Sort – Versão Original</w:t>
+      </w:r>
+    </w:p>
+    <w:p>
+      <w:pPr>
+        <w:pStyle w:val="Normal"/>
+        <w:spacing w:lineRule="auto" w:line="360"/>
+        <w:ind w:firstLine="708"/>
+        <w:jc w:val="both"/>
+        <w:rPr>
+          <w:b w:val="false"/>
+          <w:b w:val="false"/>
+          <w:bCs w:val="false"/>
+        </w:rPr>
+      </w:pPr>
+      <w:r>
+        <w:rPr>
+          <w:rFonts w:cs="Arial" w:ascii="Arial" w:hAnsi="Arial"/>
+          <w:b w:val="false"/>
+          <w:bCs w:val="false"/>
+          <w:sz w:val="24"/>
+          <w:szCs w:val="24"/>
+        </w:rPr>
+        <w:t>Bubble Sort é um algoritmo simples de ordenação, leva esse nome pelo fato de sua implementação</w:t>
+      </w:r>
+      <w:r>
+        <w:rPr>
+          <w:rFonts w:cs="Arial" w:ascii="Arial" w:hAnsi="Arial"/>
+          <w:b w:val="false"/>
+          <w:bCs w:val="false"/>
+          <w:sz w:val="24"/>
+          <w:szCs w:val="24"/>
+        </w:rPr>
+        <w:t xml:space="preserve"> de</w:t>
+      </w:r>
+      <w:r>
+        <w:rPr>
+          <w:rFonts w:cs="Arial" w:ascii="Arial" w:hAnsi="Arial"/>
+          <w:b w:val="false"/>
+          <w:bCs w:val="false"/>
+          <w:sz w:val="24"/>
+          <w:szCs w:val="24"/>
+        </w:rPr>
+        <w:t xml:space="preserve"> ordenação fazer “flutuar” para o fundo o maior elemento da sequência, lembrando a movimentação de bolhas.</w:t>
+      </w:r>
+    </w:p>
+    <w:p>
+      <w:pPr>
+        <w:pStyle w:val="Normal"/>
+        <w:spacing w:lineRule="auto" w:line="360"/>
+        <w:jc w:val="both"/>
+        <w:rPr>
+          <w:rFonts w:ascii="Arial" w:hAnsi="Arial" w:cs="Arial"/>
+          <w:b/>
+          <w:b/>
+          <w:bCs/>
           <w:sz w:val="28"/>
           <w:szCs w:val="28"/>
         </w:rPr>
-        <w:t>Versão Original</w:t>
-      </w:r>
-    </w:p>
-    <w:p>
-      <w:pPr>
-        <w:pStyle w:val="Normal"/>
-        <w:spacing w:lineRule="auto" w:line="360"/>
-        <w:ind w:firstLine="708"/>
-        <w:jc w:val="both"/>
-        <w:rPr>
-          <w:b w:val="false"/>
-          <w:b w:val="false"/>
-          <w:bCs w:val="false"/>
-        </w:rPr>
-      </w:pPr>
-      <w:r>
-        <w:rPr>
-          <w:rFonts w:cs="Arial" w:ascii="Arial" w:hAnsi="Arial"/>
-          <w:b w:val="false"/>
-          <w:bCs w:val="false"/>
-          <w:sz w:val="24"/>
-          <w:szCs w:val="24"/>
-        </w:rPr>
-        <w:t>Bubble Sort é um algoritmo simples de ordenação, lev</w:t>
-      </w:r>
-      <w:r>
-        <w:rPr>
-          <w:rFonts w:cs="Arial" w:ascii="Arial" w:hAnsi="Arial"/>
-          <w:b w:val="false"/>
-          <w:bCs w:val="false"/>
-          <w:sz w:val="24"/>
-          <w:szCs w:val="24"/>
-        </w:rPr>
-        <w:t>a</w:t>
-      </w:r>
-      <w:r>
-        <w:rPr>
-          <w:rFonts w:cs="Arial" w:ascii="Arial" w:hAnsi="Arial"/>
-          <w:b w:val="false"/>
-          <w:bCs w:val="false"/>
-          <w:sz w:val="24"/>
-          <w:szCs w:val="24"/>
-        </w:rPr>
-        <w:t xml:space="preserve"> esse nome pelo fato de sua implementação para ordenação fazer “flutuar” para o </w:t>
-      </w:r>
-      <w:r>
-        <w:rPr>
-          <w:rFonts w:cs="Arial" w:ascii="Arial" w:hAnsi="Arial"/>
-          <w:b w:val="false"/>
-          <w:bCs w:val="false"/>
-          <w:sz w:val="24"/>
-          <w:szCs w:val="24"/>
-        </w:rPr>
-        <w:t>fundo</w:t>
-      </w:r>
-      <w:r>
-        <w:rPr>
-          <w:rFonts w:cs="Arial" w:ascii="Arial" w:hAnsi="Arial"/>
-          <w:b w:val="false"/>
-          <w:bCs w:val="false"/>
-          <w:sz w:val="24"/>
-          <w:szCs w:val="24"/>
-        </w:rPr>
-        <w:t xml:space="preserve"> o maior elemento da sequência, lembrando a movimentação de bolhas.</w:t>
-      </w:r>
-    </w:p>
-    <w:p>
-      <w:pPr>
-        <w:pStyle w:val="Normal"/>
-        <w:spacing w:lineRule="auto" w:line="360"/>
-        <w:jc w:val="both"/>
-        <w:rPr>
-          <w:rFonts w:ascii="Arial" w:hAnsi="Arial" w:cs="Arial"/>
-          <w:b/>
+      </w:pPr>
+      <w:r>
+        <w:rPr>
+          <w:rFonts w:cs="Arial" w:ascii="Arial" w:hAnsi="Arial"/>
           <w:b/>
           <w:bCs/>
           <w:sz w:val="28"/>
           <w:szCs w:val="28"/>
         </w:rPr>
-      </w:pPr>
-      <w:r>
-        <w:rPr>
-          <w:rFonts w:cs="Arial" w:ascii="Arial" w:hAnsi="Arial"/>
+        <w:t>Algoritmo</w:t>
+      </w:r>
+    </w:p>
+    <w:p>
+      <w:pPr>
+        <w:pStyle w:val="Normal"/>
+        <w:spacing w:lineRule="auto" w:line="360"/>
+        <w:jc w:val="both"/>
+        <w:rPr>
+          <w:rFonts w:ascii="Arial" w:hAnsi="Arial" w:cs="Arial"/>
+          <w:b/>
           <w:b/>
           <w:bCs/>
           <w:sz w:val="28"/>
           <w:szCs w:val="28"/>
         </w:rPr>
-        <w:t>Algoritmo</w:t>
-      </w:r>
-    </w:p>
-    <w:p>
-      <w:pPr>
-        <w:pStyle w:val="Normal"/>
-        <w:spacing w:lineRule="auto" w:line="360"/>
-        <w:jc w:val="both"/>
-        <w:rPr>
-          <w:rFonts w:ascii="Arial" w:hAnsi="Arial" w:cs="Arial"/>
-          <w:b/>
+      </w:pPr>
+      <w:r>
+        <w:rPr>
+          <w:rFonts w:cs="Arial" w:ascii="Arial" w:hAnsi="Arial"/>
           <w:b/>
           <w:bCs/>
           <w:sz w:val="28"/>
           <w:szCs w:val="28"/>
         </w:rPr>
-      </w:pPr>
-      <w:r>
-        <w:rPr>
-          <w:rFonts w:cs="Arial" w:ascii="Arial" w:hAnsi="Arial"/>
+        <w:tab/>
+      </w:r>
+      <w:r>
+        <w:rPr>
+          <w:rFonts w:cs="Arial" w:ascii="Arial" w:hAnsi="Arial"/>
+          <w:b w:val="false"/>
+          <w:bCs w:val="false"/>
+          <w:sz w:val="24"/>
+          <w:szCs w:val="24"/>
+        </w:rPr>
+        <w:t>A ideia do Bubble Sort é iterar todo o vetor até que esteja ordenado, onde em cada iteração ele vai comparando em pares de posições adjacentes do vetor, e se não estiverem ordenadas, é trocado as posições. Por exemplo, implementar o algoritmo de ordenação na seguinte entrada {-2, 45, 0, 11, -9} :</w:t>
+      </w:r>
+    </w:p>
+    <w:p>
+      <w:pPr>
+        <w:pStyle w:val="Normal"/>
+        <w:spacing w:lineRule="auto" w:line="360"/>
+        <w:jc w:val="both"/>
+        <w:rPr>
+          <w:rFonts w:ascii="Arial" w:hAnsi="Arial" w:cs="Arial"/>
+          <w:b/>
           <w:b/>
           <w:bCs/>
           <w:sz w:val="28"/>
           <w:szCs w:val="28"/>
         </w:rPr>
-        <w:tab/>
-      </w:r>
-      <w:r>
-        <w:rPr>
-          <w:rFonts w:cs="Arial" w:ascii="Arial" w:hAnsi="Arial"/>
-          <w:b w:val="false"/>
-          <w:bCs w:val="false"/>
-          <w:sz w:val="24"/>
-          <w:szCs w:val="24"/>
-        </w:rPr>
-        <w:t xml:space="preserve">A ideia do Bubble Sort é iterar todo o vetor até que esteja ordenado, </w:t>
-      </w:r>
-      <w:r>
-        <w:rPr>
-          <w:rFonts w:cs="Arial" w:ascii="Arial" w:hAnsi="Arial"/>
-          <w:b w:val="false"/>
-          <w:bCs w:val="false"/>
-          <w:sz w:val="24"/>
-          <w:szCs w:val="24"/>
-        </w:rPr>
-        <w:t xml:space="preserve">onde em cada iteração ele vai comparando em pares de posições adjacentes do vetor, e se não estiverem ordenadas, é trocado as posições. Por exemplo, </w:t>
-      </w:r>
-      <w:r>
-        <w:rPr>
-          <w:rFonts w:cs="Arial" w:ascii="Arial" w:hAnsi="Arial"/>
-          <w:b w:val="false"/>
-          <w:bCs w:val="false"/>
-          <w:sz w:val="24"/>
-          <w:szCs w:val="24"/>
-        </w:rPr>
-        <w:t>implementar o algoritmo de ordenação na seguinte entrada {-2, 45, 0, 11, -9} :</w:t>
-      </w:r>
-    </w:p>
-    <w:p>
-      <w:pPr>
-        <w:pStyle w:val="Normal"/>
-        <w:spacing w:lineRule="auto" w:line="360"/>
-        <w:jc w:val="both"/>
-        <w:rPr>
-          <w:rFonts w:ascii="Arial" w:hAnsi="Arial" w:cs="Arial"/>
-          <w:b/>
+      </w:pPr>
+      <w:r>
+        <w:rPr>
+          <w:rFonts w:cs="Arial" w:ascii="Arial" w:hAnsi="Arial"/>
           <w:b/>
           <w:bCs/>
           <w:sz w:val="28"/>
           <w:szCs w:val="28"/>
         </w:rPr>
-      </w:pPr>
-      <w:r>
-        <w:rPr/>
         <w:drawing>
-          <wp:anchor behindDoc="0" distT="0" distB="0" distL="0" distR="0" simplePos="0" locked="0" layoutInCell="0" allowOverlap="1" relativeHeight="41">
+          <wp:anchor behindDoc="0" distT="0" distB="0" distL="0" distR="0" simplePos="0" locked="0" layoutInCell="0" allowOverlap="1" relativeHeight="37">
             <wp:simplePos x="0" y="0"/>
             <wp:positionH relativeFrom="column">
               <wp:align>center</wp:align>
@@ -4830,25 +4771,13 @@
         </w:rPr>
       </w:pPr>
       <w:r>
-        <w:rPr/>
-      </w:r>
-    </w:p>
-    <w:p>
-      <w:pPr>
-        <w:pStyle w:val="Normal"/>
-        <w:spacing w:lineRule="auto" w:line="360"/>
-        <w:jc w:val="both"/>
-        <w:rPr>
-          <w:rFonts w:ascii="Arial" w:hAnsi="Arial" w:cs="Arial"/>
-          <w:b/>
+        <w:rPr>
+          <w:rFonts w:cs="Arial" w:ascii="Arial" w:hAnsi="Arial"/>
           <w:b/>
           <w:bCs/>
           <w:sz w:val="28"/>
           <w:szCs w:val="28"/>
         </w:rPr>
-      </w:pPr>
-      <w:r>
-        <w:rPr/>
       </w:r>
     </w:p>
     <w:p>
@@ -4866,25 +4795,13 @@
         </w:rPr>
       </w:pPr>
       <w:r>
-        <w:rPr/>
-      </w:r>
-    </w:p>
-    <w:p>
-      <w:pPr>
-        <w:pStyle w:val="Normal"/>
-        <w:spacing w:lineRule="auto" w:line="360"/>
-        <w:jc w:val="both"/>
-        <w:rPr>
-          <w:rFonts w:ascii="Arial" w:hAnsi="Arial" w:cs="Arial"/>
-          <w:b/>
+        <w:rPr>
+          <w:rFonts w:cs="Arial" w:ascii="Arial" w:hAnsi="Arial"/>
           <w:b/>
           <w:bCs/>
           <w:sz w:val="28"/>
           <w:szCs w:val="28"/>
         </w:rPr>
-      </w:pPr>
-      <w:r>
-        <w:rPr/>
       </w:r>
     </w:p>
     <w:p>
@@ -4902,25 +4819,13 @@
         </w:rPr>
       </w:pPr>
       <w:r>
-        <w:rPr/>
-      </w:r>
-    </w:p>
-    <w:p>
-      <w:pPr>
-        <w:pStyle w:val="Normal"/>
-        <w:spacing w:lineRule="auto" w:line="360"/>
-        <w:jc w:val="both"/>
-        <w:rPr>
-          <w:rFonts w:ascii="Arial" w:hAnsi="Arial" w:cs="Arial"/>
-          <w:b/>
+        <w:rPr>
+          <w:rFonts w:cs="Arial" w:ascii="Arial" w:hAnsi="Arial"/>
           <w:b/>
           <w:bCs/>
           <w:sz w:val="28"/>
           <w:szCs w:val="28"/>
         </w:rPr>
-      </w:pPr>
-      <w:r>
-        <w:rPr/>
       </w:r>
     </w:p>
     <w:p>
@@ -4938,25 +4843,13 @@
         </w:rPr>
       </w:pPr>
       <w:r>
-        <w:rPr/>
-      </w:r>
-    </w:p>
-    <w:p>
-      <w:pPr>
-        <w:pStyle w:val="Normal"/>
-        <w:spacing w:lineRule="auto" w:line="360"/>
-        <w:jc w:val="both"/>
-        <w:rPr>
-          <w:rFonts w:ascii="Arial" w:hAnsi="Arial" w:cs="Arial"/>
-          <w:b/>
+        <w:rPr>
+          <w:rFonts w:cs="Arial" w:ascii="Arial" w:hAnsi="Arial"/>
           <w:b/>
           <w:bCs/>
           <w:sz w:val="28"/>
           <w:szCs w:val="28"/>
         </w:rPr>
-      </w:pPr>
-      <w:r>
-        <w:rPr/>
       </w:r>
     </w:p>
     <w:p>
@@ -4974,25 +4867,13 @@
         </w:rPr>
       </w:pPr>
       <w:r>
-        <w:rPr/>
-      </w:r>
-    </w:p>
-    <w:p>
-      <w:pPr>
-        <w:pStyle w:val="Normal"/>
-        <w:spacing w:lineRule="auto" w:line="360"/>
-        <w:jc w:val="both"/>
-        <w:rPr>
-          <w:rFonts w:ascii="Arial" w:hAnsi="Arial" w:cs="Arial"/>
-          <w:b/>
+        <w:rPr>
+          <w:rFonts w:cs="Arial" w:ascii="Arial" w:hAnsi="Arial"/>
           <w:b/>
           <w:bCs/>
           <w:sz w:val="28"/>
           <w:szCs w:val="28"/>
         </w:rPr>
-      </w:pPr>
-      <w:r>
-        <w:rPr/>
       </w:r>
     </w:p>
     <w:p>
@@ -5010,25 +4891,13 @@
         </w:rPr>
       </w:pPr>
       <w:r>
-        <w:rPr/>
-      </w:r>
-    </w:p>
-    <w:p>
-      <w:pPr>
-        <w:pStyle w:val="Normal"/>
-        <w:spacing w:lineRule="auto" w:line="360"/>
-        <w:jc w:val="both"/>
-        <w:rPr>
-          <w:rFonts w:ascii="Arial" w:hAnsi="Arial" w:cs="Arial"/>
-          <w:b/>
+        <w:rPr>
+          <w:rFonts w:cs="Arial" w:ascii="Arial" w:hAnsi="Arial"/>
           <w:b/>
           <w:bCs/>
           <w:sz w:val="28"/>
           <w:szCs w:val="28"/>
         </w:rPr>
-      </w:pPr>
-      <w:r>
-        <w:rPr/>
       </w:r>
     </w:p>
     <w:p>
@@ -5046,25 +4915,13 @@
         </w:rPr>
       </w:pPr>
       <w:r>
-        <w:rPr/>
-      </w:r>
-    </w:p>
-    <w:p>
-      <w:pPr>
-        <w:pStyle w:val="Normal"/>
-        <w:spacing w:lineRule="auto" w:line="360"/>
-        <w:jc w:val="both"/>
-        <w:rPr>
-          <w:rFonts w:ascii="Arial" w:hAnsi="Arial" w:cs="Arial"/>
-          <w:b/>
+        <w:rPr>
+          <w:rFonts w:cs="Arial" w:ascii="Arial" w:hAnsi="Arial"/>
           <w:b/>
           <w:bCs/>
           <w:sz w:val="28"/>
           <w:szCs w:val="28"/>
         </w:rPr>
-      </w:pPr>
-      <w:r>
-        <w:rPr/>
       </w:r>
     </w:p>
     <w:p>
@@ -5082,25 +4939,13 @@
         </w:rPr>
       </w:pPr>
       <w:r>
-        <w:rPr/>
-      </w:r>
-    </w:p>
-    <w:p>
-      <w:pPr>
-        <w:pStyle w:val="Normal"/>
-        <w:spacing w:lineRule="auto" w:line="360"/>
-        <w:jc w:val="both"/>
-        <w:rPr>
-          <w:rFonts w:ascii="Arial" w:hAnsi="Arial" w:cs="Arial"/>
-          <w:b/>
+        <w:rPr>
+          <w:rFonts w:cs="Arial" w:ascii="Arial" w:hAnsi="Arial"/>
           <w:b/>
           <w:bCs/>
           <w:sz w:val="28"/>
           <w:szCs w:val="28"/>
         </w:rPr>
-      </w:pPr>
-      <w:r>
-        <w:rPr/>
       </w:r>
     </w:p>
     <w:p>
@@ -5118,25 +4963,13 @@
         </w:rPr>
       </w:pPr>
       <w:r>
-        <w:rPr/>
-      </w:r>
-    </w:p>
-    <w:p>
-      <w:pPr>
-        <w:pStyle w:val="Normal"/>
-        <w:spacing w:lineRule="auto" w:line="360"/>
-        <w:jc w:val="both"/>
-        <w:rPr>
-          <w:rFonts w:ascii="Arial" w:hAnsi="Arial" w:cs="Arial"/>
-          <w:b/>
+        <w:rPr>
+          <w:rFonts w:cs="Arial" w:ascii="Arial" w:hAnsi="Arial"/>
           <w:b/>
           <w:bCs/>
           <w:sz w:val="28"/>
           <w:szCs w:val="28"/>
         </w:rPr>
-      </w:pPr>
-      <w:r>
-        <w:rPr/>
       </w:r>
     </w:p>
     <w:p>
@@ -5156,22 +4989,228 @@
       <w:r>
         <w:rPr>
           <w:rFonts w:cs="Arial" w:ascii="Arial" w:hAnsi="Arial"/>
+          <w:b/>
+          <w:bCs/>
+          <w:sz w:val="28"/>
+          <w:szCs w:val="28"/>
+        </w:rPr>
+      </w:r>
+    </w:p>
+    <w:p>
+      <w:pPr>
+        <w:pStyle w:val="Normal"/>
+        <w:spacing w:lineRule="auto" w:line="360"/>
+        <w:jc w:val="both"/>
+        <w:rPr>
+          <w:rFonts w:ascii="Arial" w:hAnsi="Arial" w:cs="Arial"/>
+          <w:b/>
+          <w:b/>
+          <w:bCs/>
+          <w:sz w:val="28"/>
+          <w:szCs w:val="28"/>
+        </w:rPr>
+      </w:pPr>
+      <w:r>
+        <w:rPr>
+          <w:rFonts w:cs="Arial" w:ascii="Arial" w:hAnsi="Arial"/>
+          <w:b/>
+          <w:bCs/>
+          <w:sz w:val="28"/>
+          <w:szCs w:val="28"/>
+        </w:rPr>
+      </w:r>
+    </w:p>
+    <w:p>
+      <w:pPr>
+        <w:pStyle w:val="Normal"/>
+        <w:spacing w:lineRule="auto" w:line="360"/>
+        <w:jc w:val="both"/>
+        <w:rPr>
+          <w:rFonts w:ascii="Arial" w:hAnsi="Arial" w:cs="Arial"/>
+          <w:b/>
+          <w:b/>
+          <w:bCs/>
+          <w:sz w:val="28"/>
+          <w:szCs w:val="28"/>
+        </w:rPr>
+      </w:pPr>
+      <w:r>
+        <w:rPr>
+          <w:rFonts w:cs="Arial" w:ascii="Arial" w:hAnsi="Arial"/>
+          <w:b/>
+          <w:bCs/>
+          <w:sz w:val="28"/>
+          <w:szCs w:val="28"/>
+        </w:rPr>
+      </w:r>
+    </w:p>
+    <w:p>
+      <w:pPr>
+        <w:pStyle w:val="Normal"/>
+        <w:spacing w:lineRule="auto" w:line="360"/>
+        <w:jc w:val="both"/>
+        <w:rPr>
+          <w:rFonts w:ascii="Arial" w:hAnsi="Arial" w:cs="Arial"/>
+          <w:b/>
+          <w:b/>
+          <w:bCs/>
+          <w:sz w:val="28"/>
+          <w:szCs w:val="28"/>
+        </w:rPr>
+      </w:pPr>
+      <w:r>
+        <w:rPr>
+          <w:rFonts w:cs="Arial" w:ascii="Arial" w:hAnsi="Arial"/>
+          <w:b/>
+          <w:bCs/>
+          <w:sz w:val="28"/>
+          <w:szCs w:val="28"/>
+        </w:rPr>
+      </w:r>
+    </w:p>
+    <w:p>
+      <w:pPr>
+        <w:pStyle w:val="Normal"/>
+        <w:spacing w:lineRule="auto" w:line="360"/>
+        <w:jc w:val="both"/>
+        <w:rPr>
+          <w:rFonts w:ascii="Arial" w:hAnsi="Arial" w:cs="Arial"/>
+          <w:b/>
+          <w:b/>
+          <w:bCs/>
+          <w:sz w:val="28"/>
+          <w:szCs w:val="28"/>
+        </w:rPr>
+      </w:pPr>
+      <w:r>
+        <w:rPr>
+          <w:rFonts w:cs="Arial" w:ascii="Arial" w:hAnsi="Arial"/>
+          <w:b/>
+          <w:bCs/>
+          <w:sz w:val="28"/>
+          <w:szCs w:val="28"/>
+        </w:rPr>
+      </w:r>
+    </w:p>
+    <w:p>
+      <w:pPr>
+        <w:pStyle w:val="Normal"/>
+        <w:spacing w:lineRule="auto" w:line="360"/>
+        <w:jc w:val="both"/>
+        <w:rPr>
+          <w:rFonts w:ascii="Arial" w:hAnsi="Arial" w:cs="Arial"/>
+          <w:b/>
+          <w:b/>
+          <w:bCs/>
+          <w:sz w:val="28"/>
+          <w:szCs w:val="28"/>
+        </w:rPr>
+      </w:pPr>
+      <w:r>
+        <w:rPr>
+          <w:rFonts w:cs="Arial" w:ascii="Arial" w:hAnsi="Arial"/>
+          <w:b/>
+          <w:bCs/>
+          <w:sz w:val="28"/>
+          <w:szCs w:val="28"/>
+        </w:rPr>
+      </w:r>
+    </w:p>
+    <w:p>
+      <w:pPr>
+        <w:pStyle w:val="Normal"/>
+        <w:spacing w:lineRule="auto" w:line="360"/>
+        <w:jc w:val="both"/>
+        <w:rPr>
+          <w:rFonts w:ascii="Arial" w:hAnsi="Arial" w:cs="Arial"/>
+          <w:b/>
+          <w:b/>
+          <w:bCs/>
+          <w:sz w:val="28"/>
+          <w:szCs w:val="28"/>
+        </w:rPr>
+      </w:pPr>
+      <w:r>
+        <w:rPr>
+          <w:rFonts w:cs="Arial" w:ascii="Arial" w:hAnsi="Arial"/>
+          <w:b/>
+          <w:bCs/>
+          <w:sz w:val="28"/>
+          <w:szCs w:val="28"/>
+        </w:rPr>
+      </w:r>
+    </w:p>
+    <w:p>
+      <w:pPr>
+        <w:pStyle w:val="Normal"/>
+        <w:spacing w:lineRule="auto" w:line="360"/>
+        <w:jc w:val="both"/>
+        <w:rPr>
+          <w:rFonts w:ascii="Arial" w:hAnsi="Arial" w:cs="Arial"/>
+          <w:b/>
+          <w:b/>
+          <w:bCs/>
+          <w:sz w:val="28"/>
+          <w:szCs w:val="28"/>
+        </w:rPr>
+      </w:pPr>
+      <w:r>
+        <w:rPr>
+          <w:rFonts w:cs="Arial" w:ascii="Arial" w:hAnsi="Arial"/>
+          <w:b/>
+          <w:bCs/>
+          <w:sz w:val="28"/>
+          <w:szCs w:val="28"/>
+        </w:rPr>
+      </w:r>
+    </w:p>
+    <w:p>
+      <w:pPr>
+        <w:pStyle w:val="Normal"/>
+        <w:spacing w:lineRule="auto" w:line="360"/>
+        <w:jc w:val="both"/>
+        <w:rPr>
+          <w:rFonts w:ascii="Arial" w:hAnsi="Arial" w:cs="Arial"/>
+          <w:b/>
+          <w:b/>
+          <w:bCs/>
+          <w:sz w:val="28"/>
+          <w:szCs w:val="28"/>
+        </w:rPr>
+      </w:pPr>
+      <w:r>
+        <w:rPr>
+          <w:rFonts w:cs="Arial" w:ascii="Arial" w:hAnsi="Arial"/>
+          <w:b/>
+          <w:bCs/>
+          <w:sz w:val="28"/>
+          <w:szCs w:val="28"/>
+        </w:rPr>
+      </w:r>
+    </w:p>
+    <w:p>
+      <w:pPr>
+        <w:pStyle w:val="Normal"/>
+        <w:spacing w:lineRule="auto" w:line="360"/>
+        <w:jc w:val="both"/>
+        <w:rPr>
+          <w:rFonts w:ascii="Arial" w:hAnsi="Arial" w:cs="Arial"/>
+          <w:b/>
+          <w:b/>
+          <w:bCs/>
+          <w:sz w:val="28"/>
+          <w:szCs w:val="28"/>
+        </w:rPr>
+      </w:pPr>
+      <w:r>
+        <w:rPr>
+          <w:rFonts w:cs="Arial" w:ascii="Arial" w:hAnsi="Arial"/>
           <w:b w:val="false"/>
           <w:bCs w:val="false"/>
           <w:sz w:val="24"/>
           <w:szCs w:val="24"/>
         </w:rPr>
-        <w:t>E</w:t>
-      </w:r>
-      <w:r>
-        <w:rPr>
-          <w:rFonts w:cs="Arial" w:ascii="Arial" w:hAnsi="Arial"/>
-          <w:b w:val="false"/>
-          <w:bCs w:val="false"/>
-          <w:sz w:val="24"/>
-          <w:szCs w:val="24"/>
-        </w:rPr>
-        <w:t>sse processo é repetido até n vezes (tamanho do vetor) afim de que até o final de todas as iterações o vetor esteja ordenado.</w:t>
+        <w:t>Esse processo é repetido até n vezes (tamanho do vetor) afim de que até o final de todas as iterações o vetor esteja ordenado.</w:t>
       </w:r>
     </w:p>
     <w:p>
@@ -5221,7 +5260,7 @@
           <w:sz w:val="24"/>
           <w:szCs w:val="24"/>
         </w:rPr>
-        <w:t>O</w:t>
+        <w:t xml:space="preserve">O Bubble Sort em sua versão original possui complexidade de tempo igual para todos os casos, seja ele o pior ou melhor caso. Portanto, a complexidade de tempo dele é </w:t>
       </w:r>
       <w:r>
         <w:rPr>
@@ -5231,7 +5270,7 @@
           <w:sz w:val="24"/>
           <w:szCs w:val="24"/>
         </w:rPr>
-        <w:t xml:space="preserve"> </w:t>
+        <w:t>definida</w:t>
       </w:r>
       <w:r>
         <w:rPr>
@@ -5241,77 +5280,7 @@
           <w:sz w:val="24"/>
           <w:szCs w:val="24"/>
         </w:rPr>
-        <w:t>Bubble Sort em sua versão original</w:t>
-      </w:r>
-      <w:r>
-        <w:rPr>
-          <w:rFonts w:cs="Arial" w:ascii="Arial" w:hAnsi="Arial"/>
-          <w:b w:val="false"/>
-          <w:bCs w:val="false"/>
-          <w:sz w:val="24"/>
-          <w:szCs w:val="24"/>
-        </w:rPr>
-        <w:t xml:space="preserve"> possui complexidade de tempo igua</w:t>
-      </w:r>
-      <w:r>
-        <w:rPr>
-          <w:rFonts w:cs="Arial" w:ascii="Arial" w:hAnsi="Arial"/>
-          <w:b w:val="false"/>
-          <w:bCs w:val="false"/>
-          <w:sz w:val="24"/>
-          <w:szCs w:val="24"/>
-        </w:rPr>
-        <w:t>l</w:t>
-      </w:r>
-      <w:r>
-        <w:rPr>
-          <w:rFonts w:cs="Arial" w:ascii="Arial" w:hAnsi="Arial"/>
-          <w:b w:val="false"/>
-          <w:bCs w:val="false"/>
-          <w:sz w:val="24"/>
-          <w:szCs w:val="24"/>
-        </w:rPr>
-        <w:t xml:space="preserve"> para todos os casos, seja ele o pior </w:t>
-      </w:r>
-      <w:r>
-        <w:rPr>
-          <w:rFonts w:cs="Arial" w:ascii="Arial" w:hAnsi="Arial"/>
-          <w:b w:val="false"/>
-          <w:bCs w:val="false"/>
-          <w:sz w:val="24"/>
-          <w:szCs w:val="24"/>
-        </w:rPr>
-        <w:t>ou melhor</w:t>
-      </w:r>
-      <w:r>
-        <w:rPr>
-          <w:rFonts w:cs="Arial" w:ascii="Arial" w:hAnsi="Arial"/>
-          <w:b w:val="false"/>
-          <w:bCs w:val="false"/>
-          <w:sz w:val="24"/>
-          <w:szCs w:val="24"/>
-        </w:rPr>
-        <w:t xml:space="preserve"> caso. Portanto, a complexidade de tempo d</w:t>
-      </w:r>
-      <w:r>
-        <w:rPr>
-          <w:rFonts w:cs="Arial" w:ascii="Arial" w:hAnsi="Arial"/>
-          <w:b w:val="false"/>
-          <w:bCs w:val="false"/>
-          <w:sz w:val="24"/>
-          <w:szCs w:val="24"/>
-        </w:rPr>
-        <w:t>ele</w:t>
-      </w:r>
-      <w:r>
-        <w:rPr>
-          <w:rFonts w:cs="Arial" w:ascii="Arial" w:hAnsi="Arial"/>
-          <w:b w:val="false"/>
-          <w:bCs w:val="false"/>
-          <w:sz w:val="24"/>
-          <w:szCs w:val="24"/>
-        </w:rPr>
-        <w:t xml:space="preserve"> é uma função logarítmica definida por O(n*log n).</w:t>
+        <w:t xml:space="preserve"> por O(n²):</w:t>
       </w:r>
     </w:p>
     <w:p>
@@ -5332,7 +5301,7 @@
       </w:pPr>
       <w:r>
         <w:drawing>
-          <wp:anchor behindDoc="0" distT="0" distB="0" distL="0" distR="0" simplePos="0" locked="0" layoutInCell="0" allowOverlap="1" relativeHeight="42">
+          <wp:anchor behindDoc="0" distT="0" distB="0" distL="0" distR="0" simplePos="0" locked="0" layoutInCell="0" allowOverlap="1" relativeHeight="38">
             <wp:simplePos x="0" y="0"/>
             <wp:positionH relativeFrom="column">
               <wp:align>center</wp:align>
@@ -5397,19 +5366,25 @@
           <w:sz w:val="28"/>
           <w:szCs w:val="28"/>
         </w:rPr>
-        <w:t>ubble Sort</w:t>
-      </w:r>
-      <w:r>
-        <w:rPr>
-          <w:rFonts w:cs="Arial" w:ascii="Arial" w:hAnsi="Arial"/>
+        <w:t>ubble Sort – Versão melhorada</w:t>
+      </w:r>
+    </w:p>
+    <w:p>
+      <w:pPr>
+        <w:pStyle w:val="Normal"/>
+        <w:spacing w:lineRule="auto" w:line="360"/>
+        <w:ind w:hanging="0"/>
+        <w:jc w:val="both"/>
+        <w:rPr>
+          <w:rFonts w:ascii="Arial" w:hAnsi="Arial" w:cs="Arial"/>
+          <w:b/>
           <w:b/>
           <w:bCs/>
           <w:color w:val="auto"/>
           <w:sz w:val="28"/>
           <w:szCs w:val="28"/>
         </w:rPr>
-        <w:t xml:space="preserve"> – </w:t>
-      </w:r>
+      </w:pPr>
       <w:r>
         <w:rPr>
           <w:rFonts w:cs="Arial" w:ascii="Arial" w:hAnsi="Arial"/>
@@ -5419,86 +5394,655 @@
           <w:sz w:val="28"/>
           <w:szCs w:val="28"/>
         </w:rPr>
-        <w:t>Versã</w:t>
-      </w:r>
-      <w:r>
-        <w:rPr>
-          <w:rFonts w:cs="Arial" w:ascii="Arial" w:hAnsi="Arial"/>
+        <w:tab/>
+      </w:r>
+      <w:r>
+        <w:rPr>
+          <w:rFonts w:cs="Arial" w:ascii="Arial" w:hAnsi="Arial"/>
+          <w:b w:val="false"/>
+          <w:bCs w:val="false"/>
+          <w:color w:val="auto"/>
+          <w:sz w:val="24"/>
+          <w:szCs w:val="24"/>
+        </w:rPr>
+        <w:t xml:space="preserve">O algoritmo de bubble sort pode ser implementado em sua versão melhorada, no qual a ideia do algoritmo é a mesma, porém aqui existe uma variável para indicar se o vetor já está ordenado, e se estiver, não </w:t>
+      </w:r>
+      <w:r>
+        <w:rPr>
+          <w:rFonts w:cs="Arial" w:ascii="Arial" w:hAnsi="Arial"/>
+          <w:b w:val="false"/>
+          <w:bCs w:val="false"/>
+          <w:color w:val="auto"/>
+          <w:sz w:val="24"/>
+          <w:szCs w:val="24"/>
+        </w:rPr>
+        <w:t>há motivo para</w:t>
+      </w:r>
+      <w:r>
+        <w:rPr>
+          <w:rFonts w:cs="Arial" w:ascii="Arial" w:hAnsi="Arial"/>
+          <w:b w:val="false"/>
+          <w:bCs w:val="false"/>
+          <w:color w:val="auto"/>
+          <w:sz w:val="24"/>
+          <w:szCs w:val="24"/>
+        </w:rPr>
+        <w:t xml:space="preserve"> continuar as iterações. </w:t>
+      </w:r>
+    </w:p>
+    <w:p>
+      <w:pPr>
+        <w:pStyle w:val="Heading1"/>
+        <w:spacing w:lineRule="auto" w:line="360"/>
+        <w:ind w:hanging="0"/>
+        <w:jc w:val="both"/>
+        <w:rPr>
+          <w:rFonts w:ascii="Arial" w:hAnsi="Arial" w:cs="Arial"/>
+          <w:b/>
           <w:b/>
           <w:bCs/>
           <w:color w:val="auto"/>
           <w:sz w:val="28"/>
           <w:szCs w:val="28"/>
         </w:rPr>
-        <w:t>o melhorada</w:t>
-      </w:r>
-    </w:p>
-    <w:p>
-      <w:pPr>
-        <w:pStyle w:val="Normal"/>
-        <w:spacing w:lineRule="auto" w:line="360"/>
-        <w:ind w:hanging="0"/>
-        <w:jc w:val="both"/>
-        <w:rPr>
-          <w:rFonts w:ascii="Arial" w:hAnsi="Arial" w:cs="Arial"/>
-          <w:b/>
+      </w:pPr>
+      <w:r>
+        <w:rPr>
+          <w:rFonts w:cs="Arial" w:ascii="Arial" w:hAnsi="Arial"/>
           <w:b/>
           <w:bCs/>
           <w:color w:val="auto"/>
           <w:sz w:val="28"/>
           <w:szCs w:val="28"/>
         </w:rPr>
-      </w:pPr>
-      <w:r>
-        <w:rPr>
-          <w:rFonts w:cs="Arial" w:ascii="Arial" w:hAnsi="Arial"/>
+        <w:t xml:space="preserve">Bubble Sort (versão melhorada) – Complexidade de tempo </w:t>
+      </w:r>
+    </w:p>
+    <w:p>
+      <w:pPr>
+        <w:pStyle w:val="Normal"/>
+        <w:spacing w:lineRule="auto" w:line="360" w:before="0" w:after="160"/>
+        <w:ind w:hanging="0"/>
+        <w:jc w:val="both"/>
+        <w:rPr>
+          <w:b w:val="false"/>
+          <w:b w:val="false"/>
+          <w:bCs w:val="false"/>
+        </w:rPr>
+      </w:pPr>
+      <w:r>
+        <w:rPr>
+          <w:b w:val="false"/>
+          <w:bCs w:val="false"/>
+        </w:rPr>
+        <w:tab/>
+      </w:r>
+      <w:r>
+        <w:rPr>
+          <w:b w:val="false"/>
+          <w:bCs w:val="false"/>
+          <w:sz w:val="24"/>
+          <w:szCs w:val="24"/>
+        </w:rPr>
+        <w:t>Nessa versão do algoritmo o caso de complexidade pode variar entre melhor, médio e pior caso.</w:t>
+      </w:r>
+    </w:p>
+    <w:p>
+      <w:pPr>
+        <w:pStyle w:val="Normal"/>
+        <w:spacing w:lineRule="auto" w:line="360" w:before="0" w:after="160"/>
+        <w:ind w:hanging="0"/>
+        <w:jc w:val="both"/>
+        <w:rPr>
+          <w:b w:val="false"/>
+          <w:b w:val="false"/>
+          <w:bCs w:val="false"/>
+        </w:rPr>
+      </w:pPr>
+      <w:r>
+        <w:rPr/>
+      </w:r>
+    </w:p>
+    <w:p>
+      <w:pPr>
+        <w:pStyle w:val="Normal"/>
+        <w:spacing w:lineRule="auto" w:line="360" w:before="0" w:after="160"/>
+        <w:ind w:hanging="0"/>
+        <w:jc w:val="both"/>
+        <w:rPr>
+          <w:b w:val="false"/>
+          <w:b w:val="false"/>
+          <w:bCs w:val="false"/>
+        </w:rPr>
+      </w:pPr>
+      <w:r>
+        <w:rPr/>
+      </w:r>
+    </w:p>
+    <w:p>
+      <w:pPr>
+        <w:pStyle w:val="Normal"/>
+        <w:spacing w:lineRule="auto" w:line="360" w:before="0" w:after="160"/>
+        <w:ind w:hanging="0"/>
+        <w:jc w:val="both"/>
+        <w:rPr>
+          <w:b w:val="false"/>
+          <w:b w:val="false"/>
+          <w:bCs w:val="false"/>
+        </w:rPr>
+      </w:pPr>
+      <w:r>
+        <w:rPr/>
+      </w:r>
+    </w:p>
+    <w:p>
+      <w:pPr>
+        <w:pStyle w:val="Normal"/>
+        <w:spacing w:lineRule="auto" w:line="360" w:before="0" w:after="160"/>
+        <w:ind w:hanging="0"/>
+        <w:jc w:val="both"/>
+        <w:rPr>
+          <w:b w:val="false"/>
+          <w:b w:val="false"/>
+          <w:bCs w:val="false"/>
+        </w:rPr>
+      </w:pPr>
+      <w:r>
+        <w:rPr>
+          <w:b w:val="false"/>
+          <w:bCs w:val="false"/>
+          <w:sz w:val="24"/>
+          <w:szCs w:val="24"/>
+        </w:rPr>
+        <w:tab/>
+        <w:t xml:space="preserve"> O </w:t>
+      </w:r>
+      <w:r>
+        <w:rPr>
+          <w:rFonts w:asciiTheme="minorHAnsi" w:cstheme="minorBidi" w:eastAsiaTheme="minorHAnsi" w:hAnsiTheme="minorHAnsi"/>
+          <w:b w:val="false"/>
+          <w:bCs w:val="false"/>
+          <w:color w:val="000000"/>
+          <w:sz w:val="24"/>
+          <w:szCs w:val="24"/>
+          <w:shd w:fill="B2B2B2" w:val="clear"/>
+        </w:rPr>
+        <w:t>melhor caso</w:t>
+      </w:r>
+      <w:r>
+        <w:rPr>
+          <w:b w:val="false"/>
+          <w:bCs w:val="false"/>
+          <w:sz w:val="24"/>
+          <w:szCs w:val="24"/>
+        </w:rPr>
+        <w:t xml:space="preserve"> ocorre quando a entrada é um vetor já ordenado, dessa forma a iteração de percorrer todo </w:t>
+      </w:r>
+      <w:r>
+        <w:rPr>
+          <w:b w:val="false"/>
+          <w:bCs w:val="false"/>
+          <w:sz w:val="24"/>
+          <w:szCs w:val="24"/>
+        </w:rPr>
+        <w:t>o vetor ocorre apenas uma vez, assim ob</w:t>
+      </w:r>
+      <w:r>
+        <w:rPr>
+          <w:b w:val="false"/>
+          <w:bCs w:val="false"/>
+          <w:sz w:val="24"/>
+          <w:szCs w:val="24"/>
+        </w:rPr>
+        <w:t>servamos</w:t>
+      </w:r>
+      <w:r>
+        <w:rPr>
+          <w:b w:val="false"/>
+          <w:bCs w:val="false"/>
+          <w:sz w:val="24"/>
+          <w:szCs w:val="24"/>
+        </w:rPr>
+        <w:t xml:space="preserve"> uma complexidade </w:t>
+      </w:r>
+      <w:r>
+        <w:rPr>
+          <w:rFonts w:asciiTheme="minorHAnsi" w:cstheme="minorBidi" w:eastAsiaTheme="minorHAnsi" w:hAnsiTheme="minorHAnsi"/>
+          <w:b w:val="false"/>
+          <w:bCs w:val="false"/>
+          <w:sz w:val="24"/>
+          <w:szCs w:val="24"/>
+          <w:shd w:fill="B2B2B2" w:val="clear"/>
+        </w:rPr>
+        <w:t xml:space="preserve">O(n) : </w:t>
+      </w:r>
+    </w:p>
+    <w:p>
+      <w:pPr>
+        <w:pStyle w:val="Normal"/>
+        <w:spacing w:lineRule="auto" w:line="360" w:before="0" w:after="160"/>
+        <w:ind w:hanging="0"/>
+        <w:jc w:val="both"/>
+        <w:rPr>
+          <w:rFonts w:asciiTheme="minorHAnsi" w:cstheme="minorBidi" w:eastAsiaTheme="minorHAnsi" w:hAnsiTheme="minorHAnsi"/>
+          <w:shd w:fill="auto" w:val="clear"/>
+        </w:rPr>
+      </w:pPr>
+      <w:r>
+        <w:drawing>
+          <wp:anchor behindDoc="0" distT="0" distB="0" distL="0" distR="0" simplePos="0" locked="0" layoutInCell="0" allowOverlap="1" relativeHeight="43">
+            <wp:simplePos x="0" y="0"/>
+            <wp:positionH relativeFrom="column">
+              <wp:align>center</wp:align>
+            </wp:positionH>
+            <wp:positionV relativeFrom="paragraph">
+              <wp:posOffset>635</wp:posOffset>
+            </wp:positionV>
+            <wp:extent cx="5400040" cy="3055620"/>
+            <wp:effectExtent l="0" t="0" r="0" b="0"/>
+            <wp:wrapSquare wrapText="largest"/>
+            <wp:docPr id="38" name="Image3" descr=""/>
+            <wp:cNvGraphicFramePr>
+              <a:graphicFrameLocks xmlns:a="http://schemas.openxmlformats.org/drawingml/2006/main" noChangeAspect="1"/>
+            </wp:cNvGraphicFramePr>
+            <a:graphic xmlns:a="http://schemas.openxmlformats.org/drawingml/2006/main">
+              <a:graphicData uri="http://schemas.openxmlformats.org/drawingml/2006/picture">
+                <pic:pic xmlns:pic="http://schemas.openxmlformats.org/drawingml/2006/picture">
+                  <pic:nvPicPr>
+                    <pic:cNvPr id="38" name="Image3" descr=""/>
+                    <pic:cNvPicPr>
+                      <a:picLocks noChangeAspect="1" noChangeArrowheads="1"/>
+                    </pic:cNvPicPr>
+                  </pic:nvPicPr>
+                  <pic:blipFill>
+                    <a:blip r:embed="rId39"/>
+                    <a:stretch>
+                      <a:fillRect/>
+                    </a:stretch>
+                  </pic:blipFill>
+                  <pic:spPr bwMode="auto">
+                    <a:xfrm>
+                      <a:off x="0" y="0"/>
+                      <a:ext cx="5400040" cy="3055620"/>
+                    </a:xfrm>
+                    <a:prstGeom prst="rect">
+                      <a:avLst/>
+                    </a:prstGeom>
+                  </pic:spPr>
+                </pic:pic>
+              </a:graphicData>
+            </a:graphic>
+          </wp:anchor>
+        </w:drawing>
+      </w:r>
+      <w:r>
+        <w:rPr>
+          <w:rFonts w:asciiTheme="minorHAnsi" w:cstheme="minorBidi" w:eastAsiaTheme="minorHAnsi" w:hAnsiTheme="minorHAnsi"/>
+          <w:b w:val="false"/>
+          <w:bCs w:val="false"/>
+          <w:sz w:val="24"/>
+          <w:szCs w:val="24"/>
+          <w:shd w:fill="auto" w:val="clear"/>
+        </w:rPr>
+        <w:tab/>
+      </w:r>
+      <w:r>
+        <w:rPr>
+          <w:rFonts w:asciiTheme="minorHAnsi" w:cstheme="minorBidi" w:eastAsiaTheme="minorHAnsi" w:hAnsiTheme="minorHAnsi"/>
+          <w:b w:val="false"/>
+          <w:bCs w:val="false"/>
+          <w:sz w:val="24"/>
+          <w:szCs w:val="24"/>
+          <w:shd w:fill="auto" w:val="clear"/>
+        </w:rPr>
+        <w:t xml:space="preserve">O </w:t>
+      </w:r>
+      <w:r>
+        <w:rPr>
+          <w:rFonts w:asciiTheme="minorHAnsi" w:cstheme="minorBidi" w:eastAsiaTheme="minorHAnsi" w:hAnsiTheme="minorHAnsi"/>
+          <w:b w:val="false"/>
+          <w:bCs w:val="false"/>
+          <w:color w:val="000000"/>
+          <w:sz w:val="24"/>
+          <w:szCs w:val="24"/>
+          <w:shd w:fill="CCCCCC" w:val="clear"/>
+        </w:rPr>
+        <w:t>mé</w:t>
+      </w:r>
+      <w:r>
+        <w:rPr>
+          <w:rFonts w:asciiTheme="minorHAnsi" w:cstheme="minorBidi" w:eastAsiaTheme="minorHAnsi" w:hAnsiTheme="minorHAnsi"/>
+          <w:b w:val="false"/>
+          <w:bCs w:val="false"/>
+          <w:color w:val="000000"/>
+          <w:sz w:val="24"/>
+          <w:szCs w:val="24"/>
+          <w:shd w:fill="CCCCCC" w:val="clear"/>
+        </w:rPr>
+        <w:t>dio</w:t>
+      </w:r>
+      <w:r>
+        <w:rPr>
+          <w:rFonts w:asciiTheme="minorHAnsi" w:cstheme="minorBidi" w:eastAsiaTheme="minorHAnsi" w:hAnsiTheme="minorHAnsi"/>
+          <w:b w:val="false"/>
+          <w:bCs w:val="false"/>
+          <w:color w:val="000000"/>
+          <w:sz w:val="24"/>
+          <w:szCs w:val="24"/>
+          <w:shd w:fill="CCCCCC" w:val="clear"/>
+        </w:rPr>
+        <w:t xml:space="preserve"> caso </w:t>
+      </w:r>
+      <w:r>
+        <w:rPr>
+          <w:rFonts w:asciiTheme="minorHAnsi" w:cstheme="minorBidi" w:eastAsiaTheme="minorHAnsi" w:hAnsiTheme="minorHAnsi"/>
+          <w:b w:val="false"/>
+          <w:bCs w:val="false"/>
+          <w:sz w:val="24"/>
+          <w:szCs w:val="24"/>
+          <w:shd w:fill="auto" w:val="clear"/>
+        </w:rPr>
+        <w:t xml:space="preserve">ocorre quando a entrada é um vetor </w:t>
+      </w:r>
+      <w:r>
+        <w:rPr>
+          <w:rFonts w:asciiTheme="minorHAnsi" w:cstheme="minorBidi" w:eastAsiaTheme="minorHAnsi" w:hAnsiTheme="minorHAnsi"/>
+          <w:b w:val="false"/>
+          <w:bCs w:val="false"/>
+          <w:sz w:val="24"/>
+          <w:szCs w:val="24"/>
+          <w:shd w:fill="auto" w:val="clear"/>
+        </w:rPr>
+        <w:t>des</w:t>
+      </w:r>
+      <w:r>
+        <w:rPr>
+          <w:rFonts w:asciiTheme="minorHAnsi" w:cstheme="minorBidi" w:eastAsiaTheme="minorHAnsi" w:hAnsiTheme="minorHAnsi"/>
+          <w:b w:val="false"/>
+          <w:bCs w:val="false"/>
+          <w:sz w:val="24"/>
+          <w:szCs w:val="24"/>
+          <w:shd w:fill="auto" w:val="clear"/>
+        </w:rPr>
+        <w:t xml:space="preserve">ordenado, </w:t>
+      </w:r>
+      <w:r>
+        <w:rPr>
+          <w:rFonts w:asciiTheme="minorHAnsi" w:cstheme="minorBidi" w:eastAsiaTheme="minorHAnsi" w:hAnsiTheme="minorHAnsi"/>
+          <w:b w:val="false"/>
+          <w:bCs w:val="false"/>
+          <w:sz w:val="24"/>
+          <w:szCs w:val="24"/>
+          <w:shd w:fill="auto" w:val="clear"/>
+        </w:rPr>
+        <w:t xml:space="preserve">e o </w:t>
+      </w:r>
+      <w:r>
+        <w:rPr>
+          <w:rFonts w:asciiTheme="minorHAnsi" w:cstheme="minorBidi" w:eastAsiaTheme="minorHAnsi" w:hAnsiTheme="minorHAnsi"/>
+          <w:b w:val="false"/>
+          <w:bCs w:val="false"/>
+          <w:sz w:val="24"/>
+          <w:szCs w:val="24"/>
+          <w:shd w:fill="CCCCCC" w:val="clear"/>
+        </w:rPr>
+        <w:t xml:space="preserve">pior caso </w:t>
+      </w:r>
+      <w:r>
+        <w:rPr>
+          <w:rFonts w:asciiTheme="minorHAnsi" w:cstheme="minorBidi" w:eastAsiaTheme="minorHAnsi" w:hAnsiTheme="minorHAnsi"/>
+          <w:b w:val="false"/>
+          <w:bCs w:val="false"/>
+          <w:sz w:val="24"/>
+          <w:szCs w:val="24"/>
+          <w:shd w:fill="auto" w:val="clear"/>
+        </w:rPr>
+        <w:t xml:space="preserve">quando a entrada é um vetor ordenado em ordem descrescente e queremos ordenar em ordem crescente, em ambos obtemos uma complexidade de ordem </w:t>
+      </w:r>
+      <w:r>
+        <w:rPr>
+          <w:rFonts w:asciiTheme="minorHAnsi" w:cstheme="minorBidi" w:eastAsiaTheme="minorHAnsi" w:hAnsiTheme="minorHAnsi"/>
+          <w:b w:val="false"/>
+          <w:bCs w:val="false"/>
+          <w:sz w:val="24"/>
+          <w:szCs w:val="24"/>
+          <w:shd w:fill="CCCCCC" w:val="clear"/>
+        </w:rPr>
+        <w:t>O(n²) :</w:t>
+      </w:r>
+      <w:r>
+        <w:rPr>
+          <w:rFonts w:asciiTheme="minorHAnsi" w:cstheme="minorBidi" w:eastAsiaTheme="minorHAnsi" w:hAnsiTheme="minorHAnsi"/>
+          <w:b w:val="false"/>
+          <w:bCs w:val="false"/>
+          <w:sz w:val="24"/>
+          <w:szCs w:val="24"/>
+          <w:shd w:fill="auto" w:val="clear"/>
+        </w:rPr>
+        <w:t xml:space="preserve"> </w:t>
+      </w:r>
+    </w:p>
+    <w:p>
+      <w:pPr>
+        <w:pStyle w:val="Normal"/>
+        <w:spacing w:lineRule="auto" w:line="360" w:before="0" w:after="160"/>
+        <w:ind w:hanging="0"/>
+        <w:jc w:val="both"/>
+        <w:rPr>
+          <w:rFonts w:ascii="Calibri" w:hAnsi="Calibri" w:eastAsia="Calibri" w:cs="" w:asciiTheme="minorHAnsi" w:cstheme="minorBidi" w:eastAsiaTheme="minorHAnsi" w:hAnsiTheme="minorHAnsi"/>
+          <w:b w:val="false"/>
+          <w:b w:val="false"/>
+          <w:bCs w:val="false"/>
+          <w:color w:val="auto"/>
+          <w:kern w:val="0"/>
+          <w:sz w:val="24"/>
+          <w:szCs w:val="24"/>
+          <w:shd w:fill="auto" w:val="clear"/>
+          <w:lang w:val="pt-BR" w:eastAsia="en-US" w:bidi="ar-SA"/>
+        </w:rPr>
+      </w:pPr>
+      <w:r>
+        <w:drawing>
+          <wp:anchor behindDoc="0" distT="0" distB="0" distL="0" distR="0" simplePos="0" locked="0" layoutInCell="0" allowOverlap="1" relativeHeight="44">
+            <wp:simplePos x="0" y="0"/>
+            <wp:positionH relativeFrom="column">
+              <wp:align>center</wp:align>
+            </wp:positionH>
+            <wp:positionV relativeFrom="paragraph">
+              <wp:posOffset>635</wp:posOffset>
+            </wp:positionV>
+            <wp:extent cx="5400040" cy="3055620"/>
+            <wp:effectExtent l="0" t="0" r="0" b="0"/>
+            <wp:wrapSquare wrapText="largest"/>
+            <wp:docPr id="39" name="Image4" descr=""/>
+            <wp:cNvGraphicFramePr>
+              <a:graphicFrameLocks xmlns:a="http://schemas.openxmlformats.org/drawingml/2006/main" noChangeAspect="1"/>
+            </wp:cNvGraphicFramePr>
+            <a:graphic xmlns:a="http://schemas.openxmlformats.org/drawingml/2006/main">
+              <a:graphicData uri="http://schemas.openxmlformats.org/drawingml/2006/picture">
+                <pic:pic xmlns:pic="http://schemas.openxmlformats.org/drawingml/2006/picture">
+                  <pic:nvPicPr>
+                    <pic:cNvPr id="39" name="Image4" descr=""/>
+                    <pic:cNvPicPr>
+                      <a:picLocks noChangeAspect="1" noChangeArrowheads="1"/>
+                    </pic:cNvPicPr>
+                  </pic:nvPicPr>
+                  <pic:blipFill>
+                    <a:blip r:embed="rId40"/>
+                    <a:stretch>
+                      <a:fillRect/>
+                    </a:stretch>
+                  </pic:blipFill>
+                  <pic:spPr bwMode="auto">
+                    <a:xfrm>
+                      <a:off x="0" y="0"/>
+                      <a:ext cx="5400040" cy="3055620"/>
+                    </a:xfrm>
+                    <a:prstGeom prst="rect">
+                      <a:avLst/>
+                    </a:prstGeom>
+                  </pic:spPr>
+                </pic:pic>
+              </a:graphicData>
+            </a:graphic>
+          </wp:anchor>
+        </w:drawing>
+      </w:r>
+      <w:r>
+        <w:rPr>
+          <w:rFonts w:eastAsia="Calibri" w:cs="" w:cstheme="minorBidi" w:eastAsiaTheme="minorHAnsi"/>
+          <w:b w:val="false"/>
+          <w:bCs w:val="false"/>
+          <w:color w:val="000000"/>
+          <w:kern w:val="0"/>
+          <w:sz w:val="24"/>
+          <w:szCs w:val="24"/>
+          <w:shd w:fill="auto" w:val="clear"/>
+          <w:lang w:val="pt-BR" w:eastAsia="en-US" w:bidi="ar-SA"/>
+        </w:rPr>
+        <w:tab/>
+      </w:r>
+    </w:p>
+    <w:p>
+      <w:pPr>
+        <w:pStyle w:val="Normal"/>
+        <w:spacing w:lineRule="auto" w:line="360" w:before="0" w:after="160"/>
+        <w:ind w:hanging="0"/>
+        <w:jc w:val="both"/>
+        <w:rPr>
+          <w:rFonts w:ascii="Calibri" w:hAnsi="Calibri" w:eastAsia="Calibri" w:cs="" w:asciiTheme="minorHAnsi" w:cstheme="minorBidi" w:eastAsiaTheme="minorHAnsi" w:hAnsiTheme="minorHAnsi"/>
+          <w:b w:val="false"/>
+          <w:b w:val="false"/>
+          <w:bCs w:val="false"/>
+          <w:color w:val="auto"/>
+          <w:kern w:val="0"/>
+          <w:sz w:val="24"/>
+          <w:szCs w:val="24"/>
+          <w:shd w:fill="auto" w:val="clear"/>
+          <w:lang w:val="pt-BR" w:eastAsia="en-US" w:bidi="ar-SA"/>
+        </w:rPr>
+      </w:pPr>
+      <w:r>
+        <w:rPr>
+          <w:rFonts w:eastAsia="Calibri" w:cs="" w:cstheme="minorBidi" w:eastAsiaTheme="minorHAnsi"/>
+          <w:b w:val="false"/>
+          <w:bCs w:val="false"/>
+          <w:color w:val="000000"/>
+          <w:kern w:val="0"/>
+          <w:sz w:val="24"/>
+          <w:szCs w:val="24"/>
+          <w:shd w:fill="auto" w:val="clear"/>
+          <w:lang w:val="pt-BR" w:eastAsia="en-US" w:bidi="ar-SA"/>
+        </w:rPr>
+      </w:r>
+    </w:p>
+    <w:p>
+      <w:pPr>
+        <w:pStyle w:val="Normal"/>
+        <w:spacing w:lineRule="auto" w:line="360" w:before="0" w:after="160"/>
+        <w:ind w:hanging="0"/>
+        <w:jc w:val="both"/>
+        <w:rPr>
+          <w:rFonts w:ascii="Calibri" w:hAnsi="Calibri" w:eastAsia="Calibri" w:cs="" w:asciiTheme="minorHAnsi" w:cstheme="minorBidi" w:eastAsiaTheme="minorHAnsi" w:hAnsiTheme="minorHAnsi"/>
+          <w:b w:val="false"/>
+          <w:b w:val="false"/>
+          <w:bCs w:val="false"/>
+          <w:color w:val="auto"/>
+          <w:kern w:val="0"/>
+          <w:sz w:val="24"/>
+          <w:szCs w:val="24"/>
+          <w:shd w:fill="auto" w:val="clear"/>
+          <w:lang w:val="pt-BR" w:eastAsia="en-US" w:bidi="ar-SA"/>
+        </w:rPr>
+      </w:pPr>
+      <w:r>
+        <w:rPr>
+          <w:rFonts w:eastAsia="Calibri" w:cs="" w:cstheme="minorBidi" w:eastAsiaTheme="minorHAnsi"/>
+          <w:b w:val="false"/>
+          <w:bCs w:val="false"/>
+          <w:color w:val="000000"/>
+          <w:kern w:val="0"/>
+          <w:sz w:val="24"/>
+          <w:szCs w:val="24"/>
+          <w:shd w:fill="auto" w:val="clear"/>
+          <w:lang w:val="pt-BR" w:eastAsia="en-US" w:bidi="ar-SA"/>
+        </w:rPr>
+        <w:tab/>
+        <w:t xml:space="preserve">Comparando os três casos, é analisado que tanto para um vetor desordenado, quanto para um vetor na ordem contrária que se quer ordenar, é obtido um nível de complexidade igual ao bubble sort em sua versão original, ou seja, de ordem quadrática, sendo maior que para uma entrada de vetor ordenado, em que sua complexidade equivale ao tamanho do vetor (ordem n). </w:t>
+      </w:r>
+    </w:p>
+    <w:p>
+      <w:pPr>
+        <w:pStyle w:val="Heading1"/>
+        <w:spacing w:lineRule="auto" w:line="360" w:before="240" w:after="240"/>
+        <w:rPr>
+          <w:rFonts w:ascii="Arial" w:hAnsi="Arial" w:cs="Arial"/>
+          <w:b/>
           <w:b/>
           <w:bCs/>
           <w:color w:val="auto"/>
           <w:sz w:val="28"/>
           <w:szCs w:val="28"/>
         </w:rPr>
-        <w:tab/>
-      </w:r>
-      <w:r>
-        <w:rPr>
-          <w:rFonts w:cs="Arial" w:ascii="Arial" w:hAnsi="Arial"/>
-          <w:b w:val="false"/>
-          <w:bCs w:val="false"/>
-          <w:color w:val="auto"/>
-          <w:sz w:val="24"/>
-          <w:szCs w:val="24"/>
-        </w:rPr>
-        <w:t xml:space="preserve">O algoritmo de bubble sort pode ser implementado em sua versão melhorada, </w:t>
-      </w:r>
-      <w:r>
-        <w:rPr>
-          <w:rFonts w:cs="Arial" w:ascii="Arial" w:hAnsi="Arial"/>
-          <w:b w:val="false"/>
-          <w:bCs w:val="false"/>
-          <w:color w:val="auto"/>
-          <w:sz w:val="24"/>
-          <w:szCs w:val="24"/>
-        </w:rPr>
-        <w:t xml:space="preserve">no qual a ideia do algoritmo é a mesma, porém aqui existe uma variável para indicar se o vetor já está ordenado, e se estiver, não precisa continuar as iterações. </w:t>
-      </w:r>
-    </w:p>
-    <w:p>
-      <w:pPr>
-        <w:pStyle w:val="Heading1"/>
-        <w:spacing w:lineRule="auto" w:line="360"/>
-        <w:ind w:hanging="0"/>
-        <w:jc w:val="both"/>
-        <w:rPr>
-          <w:rFonts w:ascii="Arial" w:hAnsi="Arial" w:cs="Arial"/>
-          <w:b/>
+      </w:pPr>
+      <w:r>
+        <w:drawing>
+          <wp:anchor behindDoc="0" distT="0" distB="0" distL="0" distR="0" simplePos="0" locked="0" layoutInCell="0" allowOverlap="1" relativeHeight="45">
+            <wp:simplePos x="0" y="0"/>
+            <wp:positionH relativeFrom="column">
+              <wp:align>center</wp:align>
+            </wp:positionH>
+            <wp:positionV relativeFrom="paragraph">
+              <wp:posOffset>635</wp:posOffset>
+            </wp:positionV>
+            <wp:extent cx="5400040" cy="3055620"/>
+            <wp:effectExtent l="0" t="0" r="0" b="0"/>
+            <wp:wrapSquare wrapText="largest"/>
+            <wp:docPr id="40" name="Image5" descr=""/>
+            <wp:cNvGraphicFramePr>
+              <a:graphicFrameLocks xmlns:a="http://schemas.openxmlformats.org/drawingml/2006/main" noChangeAspect="1"/>
+            </wp:cNvGraphicFramePr>
+            <a:graphic xmlns:a="http://schemas.openxmlformats.org/drawingml/2006/main">
+              <a:graphicData uri="http://schemas.openxmlformats.org/drawingml/2006/picture">
+                <pic:pic xmlns:pic="http://schemas.openxmlformats.org/drawingml/2006/picture">
+                  <pic:nvPicPr>
+                    <pic:cNvPr id="40" name="Image5" descr=""/>
+                    <pic:cNvPicPr>
+                      <a:picLocks noChangeAspect="1" noChangeArrowheads="1"/>
+                    </pic:cNvPicPr>
+                  </pic:nvPicPr>
+                  <pic:blipFill>
+                    <a:blip r:embed="rId41"/>
+                    <a:stretch>
+                      <a:fillRect/>
+                    </a:stretch>
+                  </pic:blipFill>
+                  <pic:spPr bwMode="auto">
+                    <a:xfrm>
+                      <a:off x="0" y="0"/>
+                      <a:ext cx="5400040" cy="3055620"/>
+                    </a:xfrm>
+                    <a:prstGeom prst="rect">
+                      <a:avLst/>
+                    </a:prstGeom>
+                  </pic:spPr>
+                </pic:pic>
+              </a:graphicData>
+            </a:graphic>
+          </wp:anchor>
+        </w:drawing>
+      </w:r>
+      <w:r>
+        <w:rPr>
+          <w:rFonts w:cs="Arial" w:ascii="Arial" w:hAnsi="Arial"/>
           <w:b/>
           <w:bCs/>
           <w:color w:val="auto"/>
           <w:sz w:val="28"/>
           <w:szCs w:val="28"/>
         </w:rPr>
-      </w:pPr>
+        <w:t>H</w:t>
+      </w:r>
       <w:r>
         <w:rPr>
           <w:rFonts w:cs="Arial" w:ascii="Arial" w:hAnsi="Arial"/>
@@ -5508,45 +6052,651 @@
           <w:sz w:val="28"/>
           <w:szCs w:val="28"/>
         </w:rPr>
-        <w:t xml:space="preserve">Bubble Sort (versão melhorada) – Complexidade de tempo </w:t>
+        <w:t>eap</w:t>
+      </w:r>
+      <w:r>
+        <w:rPr>
+          <w:rFonts w:cs="Arial" w:ascii="Arial" w:hAnsi="Arial"/>
+          <w:b/>
+          <w:bCs/>
+          <w:color w:val="auto"/>
+          <w:sz w:val="28"/>
+          <w:szCs w:val="28"/>
+        </w:rPr>
+        <w:t>sort</w:t>
+      </w:r>
+    </w:p>
+    <w:p>
+      <w:pPr>
+        <w:pStyle w:val="Normal"/>
+        <w:spacing w:lineRule="auto" w:line="360"/>
+        <w:ind w:firstLine="708"/>
+        <w:jc w:val="both"/>
+        <w:rPr>
+          <w:rFonts w:ascii="Arial" w:hAnsi="Arial" w:cs="Arial"/>
+          <w:sz w:val="24"/>
+          <w:szCs w:val="24"/>
+        </w:rPr>
+      </w:pPr>
+      <w:r>
+        <w:rPr>
+          <w:rFonts w:cs="Arial" w:ascii="Arial" w:hAnsi="Arial"/>
+          <w:sz w:val="24"/>
+          <w:szCs w:val="24"/>
+        </w:rPr>
+        <w:t xml:space="preserve">O Heapsort é um algoritmo sofisticado de ordenação que foi descoberto </w:t>
+      </w:r>
+      <w:r>
+        <w:rPr>
+          <w:rFonts w:cs="Arial" w:ascii="Arial" w:hAnsi="Arial"/>
+          <w:sz w:val="24"/>
+          <w:szCs w:val="24"/>
+        </w:rPr>
+        <w:t xml:space="preserve">por </w:t>
+      </w:r>
+      <w:r>
+        <w:rPr>
+          <w:rFonts w:cs="Arial" w:ascii="Arial" w:hAnsi="Arial"/>
+          <w:b w:val="false"/>
+          <w:i w:val="false"/>
+          <w:caps w:val="false"/>
+          <w:smallCaps w:val="false"/>
+          <w:color w:val="202122"/>
+          <w:spacing w:val="0"/>
+          <w:sz w:val="24"/>
+          <w:szCs w:val="24"/>
+        </w:rPr>
+        <w:t xml:space="preserve">J.W.J Williams, </w:t>
+      </w:r>
+      <w:r>
+        <w:rPr>
+          <w:rFonts w:cs="Arial" w:ascii="Arial" w:hAnsi="Arial"/>
+          <w:b w:val="false"/>
+          <w:i w:val="false"/>
+          <w:caps w:val="false"/>
+          <w:smallCaps w:val="false"/>
+          <w:color w:val="202122"/>
+          <w:spacing w:val="0"/>
+          <w:sz w:val="24"/>
+          <w:szCs w:val="24"/>
+        </w:rPr>
+        <w:t>onde ele aplica uma estrutura de dados conhecida como heap, que visualiza os vetores como árvores binárias. É construída uma heap máxima para ordenar crescentemente, e uma heap mínima para ordenar de forma decrescente.</w:t>
+      </w:r>
+    </w:p>
+    <w:p>
+      <w:pPr>
+        <w:pStyle w:val="Normal"/>
+        <w:spacing w:lineRule="auto" w:line="360"/>
+        <w:jc w:val="both"/>
+        <w:rPr>
+          <w:rFonts w:ascii="Arial" w:hAnsi="Arial" w:cs="Arial"/>
+          <w:b/>
+          <w:b/>
+          <w:bCs/>
+          <w:sz w:val="28"/>
+          <w:szCs w:val="28"/>
+        </w:rPr>
+      </w:pPr>
+      <w:r>
+        <w:rPr>
+          <w:rFonts w:cs="Arial" w:ascii="Arial" w:hAnsi="Arial"/>
+          <w:b/>
+          <w:bCs/>
+          <w:sz w:val="28"/>
+          <w:szCs w:val="28"/>
+        </w:rPr>
+        <w:t>Algoritmo</w:t>
+      </w:r>
+    </w:p>
+    <w:p>
+      <w:pPr>
+        <w:pStyle w:val="Normal"/>
+        <w:spacing w:lineRule="auto" w:line="360"/>
+        <w:ind w:hanging="0"/>
+        <w:jc w:val="both"/>
+        <w:rPr/>
+      </w:pPr>
+      <w:r>
+        <w:rPr/>
+        <w:tab/>
+      </w:r>
+      <w:r>
+        <w:rPr>
+          <w:sz w:val="24"/>
+          <w:szCs w:val="24"/>
+        </w:rPr>
+        <w:t xml:space="preserve">O Algoritmo consiste em enxergar o vetor como uma estrutura de árvore, onde o filho </w:t>
+      </w:r>
+      <w:r>
+        <w:rPr>
+          <w:sz w:val="24"/>
+          <w:szCs w:val="24"/>
+        </w:rPr>
+        <w:t xml:space="preserve">representado na árvore </w:t>
+      </w:r>
+      <w:r>
+        <w:rPr>
+          <w:sz w:val="24"/>
+          <w:szCs w:val="24"/>
+        </w:rPr>
+        <w:t>de cada elemento de index</w:t>
+      </w:r>
+      <w:r>
+        <w:rPr>
+          <w:b/>
+          <w:bCs/>
+          <w:sz w:val="24"/>
+          <w:szCs w:val="24"/>
+        </w:rPr>
+        <w:t xml:space="preserve"> i</w:t>
+      </w:r>
+      <w:r>
+        <w:rPr>
+          <w:b w:val="false"/>
+          <w:bCs w:val="false"/>
+          <w:sz w:val="24"/>
+          <w:szCs w:val="24"/>
+        </w:rPr>
+        <w:t xml:space="preserve"> </w:t>
+      </w:r>
+      <w:r>
+        <w:rPr>
+          <w:b w:val="false"/>
+          <w:bCs w:val="false"/>
+          <w:sz w:val="24"/>
+          <w:szCs w:val="24"/>
+        </w:rPr>
+        <w:t xml:space="preserve">no vetor, </w:t>
+      </w:r>
+      <w:r>
+        <w:rPr>
+          <w:b w:val="false"/>
+          <w:bCs w:val="false"/>
+          <w:sz w:val="24"/>
+          <w:szCs w:val="24"/>
+        </w:rPr>
+        <w:t xml:space="preserve">vai ser dado pelo elemento de index </w:t>
+      </w:r>
+      <w:r>
+        <w:rPr>
+          <w:b/>
+          <w:bCs/>
+          <w:sz w:val="24"/>
+          <w:szCs w:val="24"/>
+        </w:rPr>
+        <w:t>2i+1</w:t>
+      </w:r>
+      <w:r>
+        <w:rPr>
+          <w:rFonts w:asciiTheme="minorHAnsi" w:cstheme="minorBidi" w:eastAsiaTheme="minorHAnsi" w:hAnsiTheme="minorHAnsi"/>
+          <w:b w:val="false"/>
+          <w:bCs w:val="false"/>
+          <w:sz w:val="24"/>
+          <w:szCs w:val="24"/>
+          <w:shd w:fill="auto" w:val="clear"/>
+        </w:rPr>
+        <w:t xml:space="preserve">  para o filho na esquerda, e</w:t>
+      </w:r>
+      <w:r>
+        <w:rPr>
+          <w:rFonts w:asciiTheme="minorHAnsi" w:cstheme="minorBidi" w:eastAsiaTheme="minorHAnsi" w:hAnsiTheme="minorHAnsi"/>
+          <w:b/>
+          <w:bCs/>
+          <w:sz w:val="24"/>
+          <w:szCs w:val="24"/>
+          <w:shd w:fill="auto" w:val="clear"/>
+        </w:rPr>
+        <w:t xml:space="preserve"> 2i+2 </w:t>
+      </w:r>
+      <w:r>
+        <w:rPr>
+          <w:rFonts w:asciiTheme="minorHAnsi" w:cstheme="minorBidi" w:eastAsiaTheme="minorHAnsi" w:hAnsiTheme="minorHAnsi"/>
+          <w:b w:val="false"/>
+          <w:bCs w:val="false"/>
+          <w:sz w:val="24"/>
+          <w:szCs w:val="24"/>
+          <w:shd w:fill="auto" w:val="clear"/>
+        </w:rPr>
+        <w:t xml:space="preserve">para o filho da direita. </w:t>
+      </w:r>
+      <w:r>
+        <w:rPr>
+          <w:rFonts w:asciiTheme="minorHAnsi" w:cstheme="minorBidi" w:eastAsiaTheme="minorHAnsi" w:hAnsiTheme="minorHAnsi"/>
+          <w:b w:val="false"/>
+          <w:bCs w:val="false"/>
+          <w:sz w:val="24"/>
+          <w:szCs w:val="24"/>
+          <w:shd w:fill="auto" w:val="clear"/>
+        </w:rPr>
+        <w:t xml:space="preserve">Para implementar a ordenação crescente o maior elemento precisa estar sempre na raiz, e o mesmo vale para as subárvores. </w:t>
+      </w:r>
+    </w:p>
+    <w:p>
+      <w:pPr>
+        <w:pStyle w:val="Normal"/>
+        <w:spacing w:lineRule="auto" w:line="360"/>
+        <w:ind w:hanging="0"/>
+        <w:jc w:val="both"/>
+        <w:rPr>
+          <w:rFonts w:asciiTheme="minorHAnsi" w:cstheme="minorBidi" w:eastAsiaTheme="minorHAnsi" w:hAnsiTheme="minorHAnsi"/>
+          <w:b w:val="false"/>
+          <w:b w:val="false"/>
+          <w:bCs w:val="false"/>
+          <w:sz w:val="24"/>
+          <w:szCs w:val="24"/>
+          <w:shd w:fill="auto" w:val="clear"/>
+        </w:rPr>
+      </w:pPr>
+      <w:r>
+        <w:rPr/>
+      </w:r>
+    </w:p>
+    <w:p>
+      <w:pPr>
+        <w:pStyle w:val="Normal"/>
+        <w:spacing w:lineRule="auto" w:line="360"/>
+        <w:ind w:hanging="0"/>
+        <w:jc w:val="both"/>
+        <w:rPr/>
+      </w:pPr>
+      <w:r>
+        <w:rPr>
+          <w:rFonts w:asciiTheme="minorHAnsi" w:cstheme="minorBidi" w:eastAsiaTheme="minorHAnsi" w:hAnsiTheme="minorHAnsi"/>
+          <w:b w:val="false"/>
+          <w:bCs w:val="false"/>
+          <w:sz w:val="24"/>
+          <w:szCs w:val="24"/>
+          <w:shd w:fill="auto" w:val="clear"/>
+        </w:rPr>
+        <w:tab/>
+        <w:t xml:space="preserve">Seguindo essa regra, removemos o elemento que está na raiz da árvore e posicionamos na última posição do vetor, após isso é reduzido o tamanho da estrutura </w:t>
+      </w:r>
+      <w:r>
+        <w:rPr>
+          <w:rFonts w:asciiTheme="minorHAnsi" w:cstheme="minorBidi" w:eastAsiaTheme="minorHAnsi" w:hAnsiTheme="minorHAnsi"/>
+          <w:b w:val="false"/>
+          <w:bCs w:val="false"/>
+          <w:i/>
+          <w:iCs/>
+          <w:sz w:val="24"/>
+          <w:szCs w:val="24"/>
+          <w:shd w:fill="auto" w:val="clear"/>
+        </w:rPr>
+        <w:t>heap</w:t>
+      </w:r>
+      <w:r>
+        <w:rPr>
+          <w:rFonts w:asciiTheme="minorHAnsi" w:cstheme="minorBidi" w:eastAsiaTheme="minorHAnsi" w:hAnsiTheme="minorHAnsi"/>
+          <w:b w:val="false"/>
+          <w:bCs w:val="false"/>
+          <w:sz w:val="24"/>
+          <w:szCs w:val="24"/>
+          <w:shd w:fill="auto" w:val="clear"/>
+        </w:rPr>
+        <w:t xml:space="preserve"> para 1. </w:t>
+      </w:r>
+      <w:r>
+        <w:rPr>
+          <w:rFonts w:asciiTheme="minorHAnsi" w:cstheme="minorBidi" w:eastAsiaTheme="minorHAnsi" w:hAnsiTheme="minorHAnsi"/>
+          <w:b w:val="false"/>
+          <w:bCs w:val="false"/>
+          <w:sz w:val="24"/>
+          <w:szCs w:val="24"/>
+          <w:shd w:fill="auto" w:val="clear"/>
+        </w:rPr>
+        <w:t xml:space="preserve">Após esse passo é chamado a função </w:t>
+      </w:r>
+      <w:r>
+        <w:rPr>
+          <w:rFonts w:asciiTheme="minorHAnsi" w:cstheme="minorBidi" w:eastAsiaTheme="minorHAnsi" w:hAnsiTheme="minorHAnsi"/>
+          <w:b w:val="false"/>
+          <w:bCs w:val="false"/>
+          <w:i/>
+          <w:iCs/>
+          <w:sz w:val="24"/>
+          <w:szCs w:val="24"/>
+          <w:shd w:fill="auto" w:val="clear"/>
+        </w:rPr>
+        <w:t>heapify</w:t>
+      </w:r>
+      <w:r>
+        <w:rPr>
+          <w:rFonts w:asciiTheme="minorHAnsi" w:cstheme="minorBidi" w:eastAsiaTheme="minorHAnsi" w:hAnsiTheme="minorHAnsi"/>
+          <w:b w:val="false"/>
+          <w:bCs w:val="false"/>
+          <w:sz w:val="24"/>
+          <w:szCs w:val="24"/>
+          <w:shd w:fill="auto" w:val="clear"/>
+        </w:rPr>
+        <w:t xml:space="preserve"> novamente para que o maior elemento fique na raiz da árvore, e assim todo o processo é repetido até que a lista fique ordenada.</w:t>
+      </w:r>
+    </w:p>
+    <w:p>
+      <w:pPr>
+        <w:pStyle w:val="Normal"/>
+        <w:spacing w:lineRule="auto" w:line="360"/>
+        <w:ind w:hanging="0"/>
+        <w:jc w:val="both"/>
+        <w:rPr/>
+      </w:pPr>
+      <w:r>
+        <w:rPr/>
+      </w:r>
+    </w:p>
+    <w:p>
+      <w:pPr>
+        <w:pStyle w:val="Normal"/>
+        <w:spacing w:lineRule="auto" w:line="360"/>
+        <w:jc w:val="both"/>
+        <w:rPr>
+          <w:rFonts w:ascii="Arial" w:hAnsi="Arial" w:cs="Arial"/>
+          <w:b/>
+          <w:b/>
+          <w:bCs/>
+          <w:sz w:val="28"/>
+          <w:szCs w:val="28"/>
+        </w:rPr>
+      </w:pPr>
+      <w:r>
+        <w:rPr>
+          <w:rFonts w:cs="Arial" w:ascii="Arial" w:hAnsi="Arial"/>
+          <w:b/>
+          <w:bCs/>
+          <w:sz w:val="28"/>
+          <w:szCs w:val="28"/>
+        </w:rPr>
+        <w:t>Heapsort – Complexidade de tempo</w:t>
+      </w:r>
+    </w:p>
+    <w:p>
+      <w:pPr>
+        <w:pStyle w:val="Normal"/>
+        <w:spacing w:lineRule="auto" w:line="360"/>
+        <w:ind w:hanging="0"/>
+        <w:jc w:val="both"/>
+        <w:rPr/>
+      </w:pPr>
+      <w:r>
+        <w:rPr>
+          <w:rFonts w:asciiTheme="minorHAnsi" w:cstheme="minorBidi" w:eastAsiaTheme="minorHAnsi" w:hAnsiTheme="minorHAnsi"/>
+          <w:b w:val="false"/>
+          <w:bCs w:val="false"/>
+          <w:shd w:fill="auto" w:val="clear"/>
+        </w:rPr>
+        <w:tab/>
+      </w:r>
+      <w:r>
+        <w:rPr>
+          <w:rFonts w:asciiTheme="minorHAnsi" w:cstheme="minorBidi" w:eastAsiaTheme="minorHAnsi" w:hAnsiTheme="minorHAnsi"/>
+          <w:b w:val="false"/>
+          <w:bCs w:val="false"/>
+          <w:sz w:val="24"/>
+          <w:szCs w:val="24"/>
+          <w:shd w:fill="auto" w:val="clear"/>
+        </w:rPr>
+        <w:t>Para entender a complexidade d</w:t>
+      </w:r>
+      <w:r>
+        <w:rPr>
+          <w:rFonts w:asciiTheme="minorHAnsi" w:cstheme="minorBidi" w:eastAsiaTheme="minorHAnsi" w:hAnsiTheme="minorHAnsi"/>
+          <w:b w:val="false"/>
+          <w:bCs w:val="false"/>
+          <w:sz w:val="24"/>
+          <w:szCs w:val="24"/>
+          <w:shd w:fill="auto" w:val="clear"/>
+        </w:rPr>
+        <w:t>o Heapsort</w:t>
+      </w:r>
+      <w:r>
+        <w:rPr>
+          <w:rFonts w:asciiTheme="minorHAnsi" w:cstheme="minorBidi" w:eastAsiaTheme="minorHAnsi" w:hAnsiTheme="minorHAnsi"/>
+          <w:b w:val="false"/>
+          <w:bCs w:val="false"/>
+          <w:sz w:val="24"/>
+          <w:szCs w:val="24"/>
+          <w:shd w:fill="auto" w:val="clear"/>
+        </w:rPr>
+        <w:t xml:space="preserve">, vamos analisar suas etapas: Primeiro, precisamos saber </w:t>
+      </w:r>
+      <w:r>
+        <w:rPr>
+          <w:rFonts w:asciiTheme="minorHAnsi" w:cstheme="minorBidi" w:eastAsiaTheme="minorHAnsi" w:hAnsiTheme="minorHAnsi"/>
+          <w:b w:val="false"/>
+          <w:bCs w:val="false"/>
+          <w:sz w:val="24"/>
+          <w:szCs w:val="24"/>
+          <w:shd w:fill="auto" w:val="clear"/>
+        </w:rPr>
+        <w:t xml:space="preserve">que a altura </w:t>
+      </w:r>
+      <w:r>
+        <w:rPr>
+          <w:rFonts w:asciiTheme="minorHAnsi" w:cstheme="minorBidi" w:eastAsiaTheme="minorHAnsi" w:hAnsiTheme="minorHAnsi"/>
+          <w:b w:val="false"/>
+          <w:bCs w:val="false"/>
+          <w:sz w:val="24"/>
+          <w:szCs w:val="24"/>
+          <w:shd w:fill="auto" w:val="clear"/>
+        </w:rPr>
+        <w:t>de uma árvore</w:t>
+      </w:r>
+      <w:r>
+        <w:rPr>
+          <w:rFonts w:asciiTheme="minorHAnsi" w:cstheme="minorBidi" w:eastAsiaTheme="minorHAnsi" w:hAnsiTheme="minorHAnsi"/>
+          <w:b w:val="false"/>
+          <w:bCs w:val="false"/>
+          <w:sz w:val="24"/>
+          <w:szCs w:val="24"/>
+          <w:shd w:fill="auto" w:val="clear"/>
+        </w:rPr>
+        <w:t xml:space="preserve"> binária contendo n elemento</w:t>
+      </w:r>
+      <w:r>
+        <w:rPr>
+          <w:rFonts w:asciiTheme="minorHAnsi" w:cstheme="minorBidi" w:eastAsiaTheme="minorHAnsi" w:hAnsiTheme="minorHAnsi"/>
+          <w:b w:val="false"/>
+          <w:bCs w:val="false"/>
+          <w:sz w:val="24"/>
+          <w:szCs w:val="24"/>
+          <w:shd w:fill="auto" w:val="clear"/>
+        </w:rPr>
+        <w:t>s</w:t>
+      </w:r>
+      <w:r>
+        <w:rPr>
+          <w:rFonts w:asciiTheme="minorHAnsi" w:cstheme="minorBidi" w:eastAsiaTheme="minorHAnsi" w:hAnsiTheme="minorHAnsi"/>
+          <w:b w:val="false"/>
+          <w:bCs w:val="false"/>
+          <w:sz w:val="24"/>
+          <w:szCs w:val="24"/>
+          <w:shd w:fill="auto" w:val="clear"/>
+        </w:rPr>
+        <w:t xml:space="preserve"> é (log n). </w:t>
+      </w:r>
+      <w:r>
+        <w:rPr>
+          <w:rFonts w:asciiTheme="minorHAnsi" w:cstheme="minorBidi" w:eastAsiaTheme="minorHAnsi" w:hAnsiTheme="minorHAnsi"/>
+          <w:b w:val="false"/>
+          <w:bCs w:val="false"/>
+          <w:sz w:val="24"/>
+          <w:szCs w:val="24"/>
+          <w:shd w:fill="auto" w:val="clear"/>
+        </w:rPr>
+        <w:t>Com isso, para “heapificar” os elementos é gasto, na pior das hipóteses, (log n) comparações e trocas. Já para a etapa de heap_sort, gastamos (n log n) tempo, pois é realizado a troca da raiz pelo último elemento e montado o novo elemento raiz. Assim, identificamos que o algoritmo</w:t>
+      </w:r>
+      <w:r>
+        <w:rPr>
+          <w:rFonts w:asciiTheme="minorHAnsi" w:cstheme="minorBidi" w:eastAsiaTheme="minorHAnsi" w:hAnsiTheme="minorHAnsi"/>
+          <w:b w:val="false"/>
+          <w:bCs w:val="false"/>
+          <w:sz w:val="24"/>
+          <w:szCs w:val="24"/>
+          <w:shd w:fill="auto" w:val="clear"/>
+        </w:rPr>
+        <w:t xml:space="preserve"> a</w:t>
+      </w:r>
+      <w:r>
+        <w:rPr>
+          <w:rFonts w:asciiTheme="minorHAnsi" w:cstheme="minorBidi" w:eastAsiaTheme="minorHAnsi" w:hAnsiTheme="minorHAnsi"/>
+          <w:b w:val="false"/>
+          <w:bCs w:val="false"/>
+          <w:sz w:val="24"/>
+          <w:szCs w:val="24"/>
+          <w:shd w:fill="auto" w:val="clear"/>
+        </w:rPr>
+        <w:t>presenta a</w:t>
+      </w:r>
+      <w:r>
+        <w:rPr>
+          <w:rFonts w:asciiTheme="minorHAnsi" w:cstheme="minorBidi" w:eastAsiaTheme="minorHAnsi" w:hAnsiTheme="minorHAnsi"/>
+          <w:b w:val="false"/>
+          <w:bCs w:val="false"/>
+          <w:sz w:val="24"/>
+          <w:szCs w:val="24"/>
+          <w:shd w:fill="auto" w:val="clear"/>
+        </w:rPr>
+        <w:t xml:space="preserve"> mesma complexidade de tempo para todos os tipos de entrada, onde o melhor, médio e pior caso, vão apresentar uma complexidade de ordem </w:t>
+      </w:r>
+      <w:r>
+        <w:rPr>
+          <w:rFonts w:asciiTheme="minorHAnsi" w:cstheme="minorBidi" w:eastAsiaTheme="minorHAnsi" w:hAnsiTheme="minorHAnsi"/>
+          <w:b w:val="false"/>
+          <w:bCs w:val="false"/>
+          <w:sz w:val="24"/>
+          <w:szCs w:val="24"/>
+          <w:shd w:fill="DDDDDD" w:val="clear"/>
+        </w:rPr>
+        <w:t>O( n log n )</w:t>
+      </w:r>
+      <w:r>
+        <w:rPr>
+          <w:rFonts w:asciiTheme="minorHAnsi" w:cstheme="minorBidi" w:eastAsiaTheme="minorHAnsi" w:hAnsiTheme="minorHAnsi"/>
+          <w:b w:val="false"/>
+          <w:bCs w:val="false"/>
+          <w:sz w:val="24"/>
+          <w:szCs w:val="24"/>
+          <w:shd w:fill="DDDDDD" w:val="clear"/>
+        </w:rPr>
+        <w:t>,</w:t>
+      </w:r>
+      <w:r>
+        <w:rPr>
+          <w:rFonts w:asciiTheme="minorHAnsi" w:cstheme="minorBidi" w:eastAsiaTheme="minorHAnsi" w:hAnsiTheme="minorHAnsi"/>
+          <w:b w:val="false"/>
+          <w:bCs w:val="false"/>
+          <w:sz w:val="24"/>
+          <w:szCs w:val="24"/>
+          <w:shd w:fill="auto" w:val="clear"/>
+        </w:rPr>
+        <w:t xml:space="preserve"> </w:t>
+      </w:r>
+      <w:r>
+        <w:rPr>
+          <w:rFonts w:asciiTheme="minorHAnsi" w:cstheme="minorBidi" w:eastAsiaTheme="minorHAnsi" w:hAnsiTheme="minorHAnsi"/>
+          <w:b w:val="false"/>
+          <w:bCs w:val="false"/>
+          <w:sz w:val="24"/>
+          <w:szCs w:val="24"/>
+          <w:shd w:fill="auto" w:val="clear"/>
+        </w:rPr>
+        <w:t xml:space="preserve">como segue o gráfico : </w:t>
+      </w:r>
+    </w:p>
+    <w:p>
+      <w:pPr>
+        <w:pStyle w:val="Normal"/>
+        <w:spacing w:lineRule="auto" w:line="360"/>
+        <w:ind w:hanging="0"/>
+        <w:jc w:val="both"/>
+        <w:rPr>
+          <w:rFonts w:asciiTheme="minorHAnsi" w:cstheme="minorBidi" w:eastAsiaTheme="minorHAnsi" w:hAnsiTheme="minorHAnsi"/>
+          <w:b w:val="false"/>
+          <w:b w:val="false"/>
+          <w:bCs w:val="false"/>
+          <w:shd w:fill="auto" w:val="clear"/>
+        </w:rPr>
+      </w:pPr>
+      <w:r>
+        <w:rPr/>
+        <w:drawing>
+          <wp:anchor behindDoc="0" distT="0" distB="0" distL="0" distR="0" simplePos="0" locked="0" layoutInCell="0" allowOverlap="1" relativeHeight="46">
+            <wp:simplePos x="0" y="0"/>
+            <wp:positionH relativeFrom="column">
+              <wp:align>center</wp:align>
+            </wp:positionH>
+            <wp:positionV relativeFrom="paragraph">
+              <wp:posOffset>635</wp:posOffset>
+            </wp:positionV>
+            <wp:extent cx="5400040" cy="3055620"/>
+            <wp:effectExtent l="0" t="0" r="0" b="0"/>
+            <wp:wrapSquare wrapText="largest"/>
+            <wp:docPr id="41" name="Image6" descr=""/>
+            <wp:cNvGraphicFramePr>
+              <a:graphicFrameLocks xmlns:a="http://schemas.openxmlformats.org/drawingml/2006/main" noChangeAspect="1"/>
+            </wp:cNvGraphicFramePr>
+            <a:graphic xmlns:a="http://schemas.openxmlformats.org/drawingml/2006/main">
+              <a:graphicData uri="http://schemas.openxmlformats.org/drawingml/2006/picture">
+                <pic:pic xmlns:pic="http://schemas.openxmlformats.org/drawingml/2006/picture">
+                  <pic:nvPicPr>
+                    <pic:cNvPr id="41" name="Image6" descr=""/>
+                    <pic:cNvPicPr>
+                      <a:picLocks noChangeAspect="1" noChangeArrowheads="1"/>
+                    </pic:cNvPicPr>
+                  </pic:nvPicPr>
+                  <pic:blipFill>
+                    <a:blip r:embed="rId42"/>
+                    <a:stretch>
+                      <a:fillRect/>
+                    </a:stretch>
+                  </pic:blipFill>
+                  <pic:spPr bwMode="auto">
+                    <a:xfrm>
+                      <a:off x="0" y="0"/>
+                      <a:ext cx="5400040" cy="3055620"/>
+                    </a:xfrm>
+                    <a:prstGeom prst="rect">
+                      <a:avLst/>
+                    </a:prstGeom>
+                  </pic:spPr>
+                </pic:pic>
+              </a:graphicData>
+            </a:graphic>
+          </wp:anchor>
+        </w:drawing>
+      </w:r>
+    </w:p>
+    <w:p>
+      <w:pPr>
+        <w:pStyle w:val="Normal"/>
+        <w:spacing w:lineRule="auto" w:line="360"/>
+        <w:ind w:hanging="0"/>
+        <w:jc w:val="both"/>
+        <w:rPr>
+          <w:rFonts w:asciiTheme="minorHAnsi" w:cstheme="minorBidi" w:eastAsiaTheme="minorHAnsi" w:hAnsiTheme="minorHAnsi"/>
+          <w:b w:val="false"/>
+          <w:b w:val="false"/>
+          <w:bCs w:val="false"/>
+          <w:shd w:fill="auto" w:val="clear"/>
+        </w:rPr>
+      </w:pPr>
+      <w:r>
+        <w:rPr/>
       </w:r>
     </w:p>
     <w:p>
       <w:pPr>
         <w:pStyle w:val="Normal"/>
         <w:spacing w:lineRule="auto" w:line="360" w:before="0" w:after="160"/>
-        <w:ind w:hanging="0"/>
-        <w:jc w:val="both"/>
-        <w:rPr>
-          <w:b w:val="false"/>
-          <w:b w:val="false"/>
-          <w:bCs w:val="false"/>
-        </w:rPr>
-      </w:pPr>
-      <w:r>
-        <w:rPr>
-          <w:b w:val="false"/>
-          <w:bCs w:val="false"/>
-        </w:rPr>
-        <w:tab/>
-      </w:r>
-      <w:r>
-        <w:rPr>
-          <w:b w:val="false"/>
-          <w:bCs w:val="false"/>
-          <w:sz w:val="24"/>
-          <w:szCs w:val="24"/>
-        </w:rPr>
-        <w:t>N</w:t>
-      </w:r>
-      <w:r>
-        <w:rPr>
-          <w:b w:val="false"/>
-          <w:bCs w:val="false"/>
-          <w:sz w:val="24"/>
-          <w:szCs w:val="24"/>
-        </w:rPr>
-        <w:t>essa versão do algoritmo o caso de complexidade pode variar entre melhor, médio e pior caso. O melhor caso ocorre quando a entrada é um vetor já ordenado, dessa forma a interação de percorrer todo</w:t>
+        <w:ind w:firstLine="708"/>
+        <w:jc w:val="both"/>
+        <w:rPr>
+          <w:rFonts w:ascii="Arial" w:hAnsi="Arial" w:cs="Arial"/>
+          <w:sz w:val="24"/>
+          <w:szCs w:val="24"/>
+        </w:rPr>
+      </w:pPr>
+      <w:r>
+        <w:rPr/>
       </w:r>
     </w:p>
     <w:sectPr>
@@ -6321,6 +7471,7 @@
     <w:qFormat/>
     <w:pPr>
       <w:widowControl/>
+      <w:suppressAutoHyphens w:val="true"/>
       <w:bidi w:val="0"/>
       <w:spacing w:lineRule="auto" w:line="259" w:before="0" w:after="160"/>
       <w:jc w:val="left"/>
@@ -6568,6 +7719,7 @@
     <w:rsid w:val="008e18a1"/>
     <w:pPr>
       <w:widowControl/>
+      <w:suppressAutoHyphens w:val="true"/>
       <w:bidi w:val="0"/>
       <w:spacing w:lineRule="auto" w:line="240" w:before="0" w:after="0"/>
       <w:jc w:val="left"/>

</xml_diff>